<commit_message>
Updated Lab modules with icons, wording, new steps for Lab module 1
Lab Module 1: Added section for adding Application account
Remaining Lab modules: Updated screenshots for new ADF icon from Portal. Updated Save to Click Publish to save Pipeline where appropriate.
</commit_message>
<xml_diff>
--- a/Lab Modules/Lab 2 - Lift and Shift of SSIS to Azure/LAB02 - Lift and Shift of SSIS to Azure.docx
+++ b/Lab Modules/Lab 2 - Lift and Shift of SSIS to Azure/LAB02 - Lift and Shift of SSIS to Azure.docx
@@ -1,6 +1,6 @@
 
 <file path=word/document.xml><?xml version="1.0" encoding="utf-8"?>
-<w:document xmlns:wpc="http://schemas.microsoft.com/office/word/2010/wordprocessingCanvas" xmlns:cx="http://schemas.microsoft.com/office/drawing/2014/chartex" xmlns:cx1="http://schemas.microsoft.com/office/drawing/2015/9/8/chartex" xmlns:cx2="http://schemas.microsoft.com/office/drawing/2015/10/21/chartex" xmlns:cx3="http://schemas.microsoft.com/office/drawing/2016/5/9/chartex" xmlns:cx4="http://schemas.microsoft.com/office/drawing/2016/5/10/chartex" xmlns:cx5="http://schemas.microsoft.com/office/drawing/2016/5/11/chartex" xmlns:cx6="http://schemas.microsoft.com/office/drawing/2016/5/12/chartex" xmlns:cx7="http://schemas.microsoft.com/office/drawing/2016/5/13/chartex" xmlns:cx8="http://schemas.microsoft.com/office/drawing/2016/5/14/chartex" xmlns:mc="http://schemas.openxmlformats.org/markup-compatibility/2006" xmlns:aink="http://schemas.microsoft.com/office/drawing/2016/ink" xmlns:am3d="http://schemas.microsoft.com/office/drawing/2017/model3d" xmlns:o="urn:schemas-microsoft-com:office:office" xmlns:r="http://schemas.openxmlformats.org/officeDocument/2006/relationships" xmlns:m="http://schemas.openxmlformats.org/officeDocument/2006/math" xmlns:v="urn:schemas-microsoft-com:vml" xmlns:wp14="http://schemas.microsoft.com/office/word/2010/wordprocessingDrawing" xmlns:wp="http://schemas.openxmlformats.org/drawingml/2006/wordprocessingDrawing" xmlns:w10="urn:schemas-microsoft-com:office:word" xmlns:w="http://schemas.openxmlformats.org/wordprocessingml/2006/main" xmlns:w14="http://schemas.microsoft.com/office/word/2010/wordml" xmlns:w15="http://schemas.microsoft.com/office/word/2012/wordml" xmlns:w16cid="http://schemas.microsoft.com/office/word/2016/wordml/cid" xmlns:w16se="http://schemas.microsoft.com/office/word/2015/wordml/symex" xmlns:wpg="http://schemas.microsoft.com/office/word/2010/wordprocessingGroup" xmlns:wpi="http://schemas.microsoft.com/office/word/2010/wordprocessingInk" xmlns:wne="http://schemas.microsoft.com/office/word/2006/wordml" xmlns:wps="http://schemas.microsoft.com/office/word/2010/wordprocessingShape" mc:Ignorable="w14 w15 w16se w16cid wp14">
+<w:document xmlns:wpc="http://schemas.microsoft.com/office/word/2010/wordprocessingCanvas" xmlns:cx="http://schemas.microsoft.com/office/drawing/2014/chartex" xmlns:cx1="http://schemas.microsoft.com/office/drawing/2015/9/8/chartex" xmlns:mc="http://schemas.openxmlformats.org/markup-compatibility/2006" xmlns:o="urn:schemas-microsoft-com:office:office" xmlns:r="http://schemas.openxmlformats.org/officeDocument/2006/relationships" xmlns:m="http://schemas.openxmlformats.org/officeDocument/2006/math" xmlns:v="urn:schemas-microsoft-com:vml" xmlns:wp14="http://schemas.microsoft.com/office/word/2010/wordprocessingDrawing" xmlns:wp="http://schemas.openxmlformats.org/drawingml/2006/wordprocessingDrawing" xmlns:w10="urn:schemas-microsoft-com:office:word" xmlns:w="http://schemas.openxmlformats.org/wordprocessingml/2006/main" xmlns:w14="http://schemas.microsoft.com/office/word/2010/wordml" xmlns:w15="http://schemas.microsoft.com/office/word/2012/wordml" xmlns:w16se="http://schemas.microsoft.com/office/word/2015/wordml/symex" xmlns:wpg="http://schemas.microsoft.com/office/word/2010/wordprocessingGroup" xmlns:wpi="http://schemas.microsoft.com/office/word/2010/wordprocessingInk" xmlns:wne="http://schemas.microsoft.com/office/word/2006/wordml" xmlns:wps="http://schemas.microsoft.com/office/word/2010/wordprocessingShape" mc:Ignorable="w14 w15 w16se wp14">
   <w:body>
     <w:p>
       <w:pPr>
@@ -825,7 +825,15 @@
         <w:t>Data Factory Integration Runtime</w:t>
       </w:r>
       <w:r>
-        <w:t xml:space="preserve"> to schedule the execute a SSIS Package. The package will simulate a typical Data Warehouse </w:t>
+        <w:t xml:space="preserve"> to schedule </w:t>
+      </w:r>
+      <w:proofErr w:type="gramStart"/>
+      <w:r>
+        <w:t>the execute</w:t>
+      </w:r>
+      <w:proofErr w:type="gramEnd"/>
+      <w:r>
+        <w:t xml:space="preserve"> a SSIS Package. The package will simulate a typical Data Warehouse </w:t>
       </w:r>
       <w:r>
         <w:t xml:space="preserve">Extract, Transform, and </w:t>
@@ -859,10 +867,10 @@
             <v:path o:extrusionok="f" gradientshapeok="t" o:connecttype="rect"/>
             <o:lock v:ext="edit" aspectratio="t"/>
           </v:shapetype>
-          <v:shape id="_x0000_i1025" type="#_x0000_t75" style="width:477.85pt;height:117.85pt" o:ole="">
+          <v:shape id="_x0000_i1025" type="#_x0000_t75" style="width:477.6pt;height:117.6pt" o:ole="">
             <v:imagedata r:id="rId11" o:title=""/>
           </v:shape>
-          <o:OLEObject Type="Embed" ProgID="Visio.Drawing.15" ShapeID="_x0000_i1025" DrawAspect="Content" ObjectID="_1577630598" r:id="rId12"/>
+          <o:OLEObject Type="Embed" ProgID="Visio.Drawing.15" ShapeID="_x0000_i1025" DrawAspect="Content" ObjectID="_1577879485" r:id="rId12"/>
         </w:object>
       </w:r>
     </w:p>
@@ -1124,6 +1132,7 @@
           <w:szCs w:val="22"/>
         </w:rPr>
       </w:pPr>
+      <w:proofErr w:type="spellStart"/>
       <w:r>
         <w:rPr>
           <w:rStyle w:val="normaltextrun"/>
@@ -1142,6 +1151,7 @@
         </w:rPr>
         <w:t>.ipsac</w:t>
       </w:r>
+      <w:proofErr w:type="spellEnd"/>
     </w:p>
     <w:p>
       <w:pPr>
@@ -1228,6 +1238,7 @@
           <w:szCs w:val="22"/>
         </w:rPr>
       </w:pPr>
+      <w:proofErr w:type="spellStart"/>
       <w:r>
         <w:rPr>
           <w:rStyle w:val="normaltextrun"/>
@@ -1244,7 +1255,17 @@
           <w:sz w:val="22"/>
           <w:szCs w:val="22"/>
         </w:rPr>
-        <w:t>irlinePerformance-</w:t>
+        <w:t>irlinePerformance</w:t>
+      </w:r>
+      <w:proofErr w:type="spellEnd"/>
+      <w:r>
+        <w:rPr>
+          <w:rStyle w:val="normaltextrun"/>
+          <w:rFonts w:ascii="Calibri" w:hAnsi="Calibri"/>
+          <w:sz w:val="22"/>
+          <w:szCs w:val="22"/>
+        </w:rPr>
+        <w:t>-</w:t>
       </w:r>
       <w:r>
         <w:rPr>
@@ -1280,6 +1301,7 @@
           <w:szCs w:val="22"/>
         </w:rPr>
       </w:pPr>
+      <w:proofErr w:type="spellStart"/>
       <w:r>
         <w:rPr>
           <w:rStyle w:val="normaltextrun"/>
@@ -1314,7 +1336,17 @@
           <w:sz w:val="22"/>
           <w:szCs w:val="22"/>
         </w:rPr>
-        <w:t>mance-</w:t>
+        <w:t>mance</w:t>
+      </w:r>
+      <w:proofErr w:type="spellEnd"/>
+      <w:r>
+        <w:rPr>
+          <w:rStyle w:val="normaltextrun"/>
+          <w:rFonts w:ascii="Calibri" w:hAnsi="Calibri"/>
+          <w:sz w:val="22"/>
+          <w:szCs w:val="22"/>
+        </w:rPr>
+        <w:t>-</w:t>
       </w:r>
       <w:r>
         <w:rPr>
@@ -1350,6 +1382,7 @@
           <w:szCs w:val="22"/>
         </w:rPr>
       </w:pPr>
+      <w:proofErr w:type="spellStart"/>
       <w:r>
         <w:rPr>
           <w:rStyle w:val="normaltextrun"/>
@@ -1366,7 +1399,17 @@
           <w:sz w:val="22"/>
           <w:szCs w:val="22"/>
         </w:rPr>
-        <w:t>irlinePerformance-</w:t>
+        <w:t>irlinePerformance</w:t>
+      </w:r>
+      <w:proofErr w:type="spellEnd"/>
+      <w:r>
+        <w:rPr>
+          <w:rStyle w:val="normaltextrun"/>
+          <w:rFonts w:ascii="Calibri" w:hAnsi="Calibri"/>
+          <w:sz w:val="22"/>
+          <w:szCs w:val="22"/>
+        </w:rPr>
+        <w:t>-</w:t>
       </w:r>
       <w:r>
         <w:rPr>
@@ -1394,6 +1437,7 @@
           <w:szCs w:val="22"/>
         </w:rPr>
       </w:pPr>
+      <w:proofErr w:type="spellStart"/>
       <w:r>
         <w:rPr>
           <w:rStyle w:val="normaltextrun"/>
@@ -1410,7 +1454,17 @@
           <w:sz w:val="22"/>
           <w:szCs w:val="22"/>
         </w:rPr>
-        <w:t>irlinePerformance-</w:t>
+        <w:t>irlinePerformance</w:t>
+      </w:r>
+      <w:proofErr w:type="spellEnd"/>
+      <w:r>
+        <w:rPr>
+          <w:rStyle w:val="normaltextrun"/>
+          <w:rFonts w:ascii="Calibri" w:hAnsi="Calibri"/>
+          <w:sz w:val="22"/>
+          <w:szCs w:val="22"/>
+        </w:rPr>
+        <w:t>-</w:t>
       </w:r>
       <w:r>
         <w:rPr>
@@ -1612,13 +1666,7 @@
               <w:t xml:space="preserve">use the Azure Data Factory GUI to create new </w:t>
             </w:r>
             <w:r>
-              <w:t>SSIS</w:t>
-            </w:r>
-            <w:r>
               <w:t xml:space="preserve"> </w:t>
-            </w:r>
-            <w:r>
-              <w:t>Integration Runtime in ADF.</w:t>
             </w:r>
           </w:p>
         </w:tc>
@@ -1719,8 +1767,13 @@
             <w:r>
               <w:t xml:space="preserve"> called </w:t>
             </w:r>
-            <w:r>
-              <w:t>adflab-adf.</w:t>
+            <w:proofErr w:type="spellStart"/>
+            <w:r>
+              <w:t>adflab-adf</w:t>
+            </w:r>
+            <w:proofErr w:type="spellEnd"/>
+            <w:r>
+              <w:t>.</w:t>
             </w:r>
           </w:p>
         </w:tc>
@@ -1834,7 +1887,15 @@
               <w:ind w:left="360"/>
             </w:pPr>
             <w:r>
-              <w:t>Name Service ADFLab-SSIS</w:t>
+              <w:t xml:space="preserve">Name Service </w:t>
+            </w:r>
+            <w:proofErr w:type="spellStart"/>
+            <w:r>
+              <w:t>ADFLab</w:t>
+            </w:r>
+            <w:proofErr w:type="spellEnd"/>
+            <w:r>
+              <w:t>-SSIS</w:t>
             </w:r>
             <w:r>
               <w:t xml:space="preserve"> and click Next</w:t>
@@ -1949,10 +2010,10 @@
                 <w:noProof/>
               </w:rPr>
               <w:drawing>
-                <wp:inline distT="0" distB="0" distL="0" distR="0" wp14:anchorId="7287A8B7" wp14:editId="59606745">
-                  <wp:extent cx="3520440" cy="4356735"/>
-                  <wp:effectExtent l="0" t="0" r="3810" b="5715"/>
-                  <wp:docPr id="7" name="Picture 7"/>
+                <wp:inline distT="0" distB="0" distL="0" distR="0" wp14:anchorId="32EC469E" wp14:editId="2D5DF40A">
+                  <wp:extent cx="2819644" cy="3482642"/>
+                  <wp:effectExtent l="0" t="0" r="0" b="3810"/>
+                  <wp:docPr id="15" name="Picture 15"/>
                   <wp:cNvGraphicFramePr>
                     <a:graphicFrameLocks xmlns:a="http://schemas.openxmlformats.org/drawingml/2006/main" noChangeAspect="1"/>
                   </wp:cNvGraphicFramePr>
@@ -1972,7 +2033,7 @@
                         <pic:spPr>
                           <a:xfrm>
                             <a:off x="0" y="0"/>
-                            <a:ext cx="3520440" cy="4356735"/>
+                            <a:ext cx="2819644" cy="3482642"/>
                           </a:xfrm>
                           <a:prstGeom prst="rect">
                             <a:avLst/>
@@ -2264,6 +2325,7 @@
               </w:rPr>
               <w:t xml:space="preserve">Upload SSIS Package to </w:t>
             </w:r>
+            <w:proofErr w:type="spellStart"/>
             <w:r>
               <w:rPr>
                 <w:rFonts w:eastAsia="Calibri"/>
@@ -2277,6 +2339,7 @@
               <w:t>atalog</w:t>
             </w:r>
             <w:bookmarkEnd w:id="9"/>
+            <w:proofErr w:type="spellEnd"/>
           </w:p>
         </w:tc>
       </w:tr>
@@ -2566,7 +2629,7 @@
                     </wp:anchor>
                   </w:drawing>
                 </mc:Choice>
-                <mc:Fallback>
+                <mc:Fallback xmlns:w16cid="http://schemas.microsoft.com/office/word/2016/wordml/cid" xmlns:am3d="http://schemas.microsoft.com/office/drawing/2017/model3d" xmlns:aink="http://schemas.microsoft.com/office/drawing/2016/ink" xmlns:cx8="http://schemas.microsoft.com/office/drawing/2016/5/14/chartex" xmlns:cx7="http://schemas.microsoft.com/office/drawing/2016/5/13/chartex" xmlns:cx6="http://schemas.microsoft.com/office/drawing/2016/5/12/chartex" xmlns:cx5="http://schemas.microsoft.com/office/drawing/2016/5/11/chartex" xmlns:cx4="http://schemas.microsoft.com/office/drawing/2016/5/10/chartex" xmlns:cx3="http://schemas.microsoft.com/office/drawing/2016/5/9/chartex" xmlns:cx2="http://schemas.microsoft.com/office/drawing/2015/10/21/chartex">
                   <w:pict w14:anchorId="42725198">
                     <v:shapetype w14:anchorId="451CBFC4" id="_x0000_t13" coordsize="21600,21600" o:spt="13" adj="16200,5400" path="m@0,l@0@1,0@1,0@2@0@2@0,21600,21600,10800xe">
                       <v:stroke joinstyle="miter"/>
@@ -2723,8 +2786,13 @@
               <w:t xml:space="preserve">Create </w:t>
             </w:r>
             <w:r>
-              <w:t>folder for ADFLab</w:t>
-            </w:r>
+              <w:t xml:space="preserve">folder for </w:t>
+            </w:r>
+            <w:proofErr w:type="spellStart"/>
+            <w:r>
+              <w:t>ADFLab</w:t>
+            </w:r>
+            <w:proofErr w:type="spellEnd"/>
             <w:r>
               <w:t>.</w:t>
             </w:r>
@@ -3001,10 +3069,18 @@
               <w:t>Choo</w:t>
             </w:r>
             <w:r>
-              <w:t>se Project Deployment and locate the ADFLab</w:t>
-            </w:r>
-            <w:r>
-              <w:t>.ipsac file</w:t>
+              <w:t xml:space="preserve">se Project Deployment and locate the </w:t>
+            </w:r>
+            <w:proofErr w:type="spellStart"/>
+            <w:r>
+              <w:t>ADFLab</w:t>
+            </w:r>
+            <w:r>
+              <w:t>.ipsac</w:t>
+            </w:r>
+            <w:proofErr w:type="spellEnd"/>
+            <w:r>
+              <w:t xml:space="preserve"> file</w:t>
             </w:r>
           </w:p>
         </w:tc>
@@ -3210,7 +3286,7 @@
                     </wp:anchor>
                   </w:drawing>
                 </mc:Choice>
-                <mc:Fallback>
+                <mc:Fallback xmlns:w16cid="http://schemas.microsoft.com/office/word/2016/wordml/cid" xmlns:am3d="http://schemas.microsoft.com/office/drawing/2017/model3d" xmlns:aink="http://schemas.microsoft.com/office/drawing/2016/ink" xmlns:cx8="http://schemas.microsoft.com/office/drawing/2016/5/14/chartex" xmlns:cx7="http://schemas.microsoft.com/office/drawing/2016/5/13/chartex" xmlns:cx6="http://schemas.microsoft.com/office/drawing/2016/5/12/chartex" xmlns:cx5="http://schemas.microsoft.com/office/drawing/2016/5/11/chartex" xmlns:cx4="http://schemas.microsoft.com/office/drawing/2016/5/10/chartex" xmlns:cx3="http://schemas.microsoft.com/office/drawing/2016/5/9/chartex" xmlns:cx2="http://schemas.microsoft.com/office/drawing/2015/10/21/chartex">
                   <w:pict w14:anchorId="514418B0">
                     <v:shapetype w14:anchorId="275A1436" id="_x0000_t13" coordsize="21600,21600" o:spt="13" adj="16200,5400" path="m@0,l@0@1,0@1,0@2@0@2@0,21600,21600,10800xe">
                       <v:stroke joinstyle="miter"/>
@@ -3612,17 +3688,27 @@
               <w:t>For example</w:t>
             </w:r>
             <w:r>
-              <w:t>: prefixsqln</w:t>
+              <w:t xml:space="preserve">: </w:t>
+            </w:r>
+            <w:proofErr w:type="spellStart"/>
+            <w:r>
+              <w:t>prefixsqln</w:t>
             </w:r>
             <w:r>
               <w:t>jezw</w:t>
             </w:r>
+            <w:proofErr w:type="spellEnd"/>
             <w:r>
               <w:t xml:space="preserve"> </w:t>
             </w:r>
             <w:r>
-              <w:t>or prefixstoragenjezw</w:t>
-            </w:r>
+              <w:t xml:space="preserve">or </w:t>
+            </w:r>
+            <w:proofErr w:type="spellStart"/>
+            <w:r>
+              <w:t>prefixstoragenjezw</w:t>
+            </w:r>
+            <w:proofErr w:type="spellEnd"/>
           </w:p>
         </w:tc>
         <w:tc>
@@ -3763,7 +3849,15 @@
               <w:ind w:left="360"/>
             </w:pPr>
             <w:r>
-              <w:t>Right click on the ADFLab Project that we just deployed and choose Configure</w:t>
+              <w:t xml:space="preserve">Right click on the </w:t>
+            </w:r>
+            <w:proofErr w:type="spellStart"/>
+            <w:r>
+              <w:t>ADFLab</w:t>
+            </w:r>
+            <w:proofErr w:type="spellEnd"/>
+            <w:r>
+              <w:t xml:space="preserve"> Project that we just deployed and choose Configure</w:t>
             </w:r>
             <w:r>
               <w:t xml:space="preserve"> the connection strings for each </w:t>
@@ -4977,10 +5071,10 @@
                 <w:noProof/>
               </w:rPr>
               <w:drawing>
-                <wp:inline distT="0" distB="0" distL="0" distR="0" wp14:anchorId="71DD5BF3" wp14:editId="541D7702">
-                  <wp:extent cx="3520440" cy="4688840"/>
-                  <wp:effectExtent l="0" t="0" r="3810" b="0"/>
-                  <wp:docPr id="26" name="Picture 26"/>
+                <wp:inline distT="0" distB="0" distL="0" distR="0" wp14:anchorId="231EA8C1" wp14:editId="6A3CA903">
+                  <wp:extent cx="2819644" cy="3749365"/>
+                  <wp:effectExtent l="0" t="0" r="0" b="3810"/>
+                  <wp:docPr id="16" name="Picture 16"/>
                   <wp:cNvGraphicFramePr>
                     <a:graphicFrameLocks xmlns:a="http://schemas.openxmlformats.org/drawingml/2006/main" noChangeAspect="1"/>
                   </wp:cNvGraphicFramePr>
@@ -5000,7 +5094,7 @@
                         <pic:spPr>
                           <a:xfrm>
                             <a:off x="0" y="0"/>
-                            <a:ext cx="3520440" cy="4688840"/>
+                            <a:ext cx="2819644" cy="3749365"/>
                           </a:xfrm>
                           <a:prstGeom prst="rect">
                             <a:avLst/>
@@ -5012,6 +5106,8 @@
                 </wp:inline>
               </w:drawing>
             </w:r>
+            <w:bookmarkStart w:id="12" w:name="_GoBack"/>
+            <w:bookmarkEnd w:id="12"/>
           </w:p>
         </w:tc>
       </w:tr>
@@ -5032,15 +5128,7 @@
               <w:t xml:space="preserve">A single parameter </w:t>
             </w:r>
             <w:r>
-              <w:t>containing the SQL</w:t>
-            </w:r>
-            <w:r>
-              <w:t xml:space="preserve"> statements</w:t>
-            </w:r>
-            <w:bookmarkStart w:id="12" w:name="_GoBack"/>
-            <w:bookmarkEnd w:id="12"/>
-            <w:r>
-              <w:t xml:space="preserve"> required to c</w:t>
+              <w:t>containing the SQL required to c</w:t>
             </w:r>
             <w:r>
               <w:t xml:space="preserve">reate an execution </w:t>
@@ -5075,14 +5163,24 @@
             <w:r>
               <w:t xml:space="preserve">the stored procedure </w:t>
             </w:r>
-            <w:r>
-              <w:t xml:space="preserve">sp_executesql by adding a new parameter </w:t>
+            <w:proofErr w:type="spellStart"/>
+            <w:r>
+              <w:t>sp_executesql</w:t>
+            </w:r>
+            <w:proofErr w:type="spellEnd"/>
+            <w:r>
+              <w:t xml:space="preserve"> by adding a new parameter </w:t>
             </w:r>
             <w:r>
               <w:t xml:space="preserve">named </w:t>
             </w:r>
-            <w:r>
-              <w:t>stmt of type string with the following value:</w:t>
+            <w:proofErr w:type="spellStart"/>
+            <w:r>
+              <w:t>stmt</w:t>
+            </w:r>
+            <w:proofErr w:type="spellEnd"/>
+            <w:r>
+              <w:t xml:space="preserve"> of type string with the following value:</w:t>
             </w:r>
             <w:r>
               <w:br/>
@@ -5091,7 +5189,231 @@
               <w:br/>
             </w:r>
             <w:r>
-              <w:t>DECLARE @return_value INT, @exe_id BIGINT, @err_msg NVARCHAR(150)    EXEC @return_value=[SSISDB].[catalog].[create_execution] @folder_name=N'ADFLab', @project_name=N'ADFLab', @package_name=N'Module2.dtsx', @use32bitruntime=0, @runinscaleout=1, @useanyworker=1, @execution_id=@exe_id OUTPUT    EXEC [SSISDB].[catalog].[set_execution_parameter_value] @exe_id, @object_type=50, @parameter_name=N'SYNCHRONIZED', @parameter_value=1    EXEC [SSISDB].[catalog].[start_execution] @execution_id=@exe_id, @retry_count=0    IF(SELECT [status] FROM [SSISDB].[catalog].[executions] WHERE execution_id=@exe_id)&lt;&gt;7 BEGIN SET @err_msg=N'Your package execution did not succeed for execution ID: ' + CAST(@exe_id AS NVARCHAR(20)) RAISERROR(@err_msg,15,1) END</w:t>
+              <w:t>DECLARE @</w:t>
+            </w:r>
+            <w:proofErr w:type="spellStart"/>
+            <w:r>
+              <w:t>return_value</w:t>
+            </w:r>
+            <w:proofErr w:type="spellEnd"/>
+            <w:r>
+              <w:t xml:space="preserve"> INT, @</w:t>
+            </w:r>
+            <w:proofErr w:type="spellStart"/>
+            <w:r>
+              <w:t>exe_id</w:t>
+            </w:r>
+            <w:proofErr w:type="spellEnd"/>
+            <w:r>
+              <w:t xml:space="preserve"> BIGINT, @</w:t>
+            </w:r>
+            <w:proofErr w:type="spellStart"/>
+            <w:r>
+              <w:t>err_msg</w:t>
+            </w:r>
+            <w:proofErr w:type="spellEnd"/>
+            <w:r>
+              <w:t xml:space="preserve"> NVARCHAR(150)    EXEC @</w:t>
+            </w:r>
+            <w:proofErr w:type="spellStart"/>
+            <w:r>
+              <w:t>return_value</w:t>
+            </w:r>
+            <w:proofErr w:type="spellEnd"/>
+            <w:r>
+              <w:t>=[SSISDB].[catalog].[</w:t>
+            </w:r>
+            <w:proofErr w:type="spellStart"/>
+            <w:r>
+              <w:t>create_execution</w:t>
+            </w:r>
+            <w:proofErr w:type="spellEnd"/>
+            <w:r>
+              <w:t>] @</w:t>
+            </w:r>
+            <w:proofErr w:type="spellStart"/>
+            <w:r>
+              <w:t>folder_name</w:t>
+            </w:r>
+            <w:proofErr w:type="spellEnd"/>
+            <w:r>
+              <w:t>=</w:t>
+            </w:r>
+            <w:proofErr w:type="spellStart"/>
+            <w:r>
+              <w:t>N'ADFLab</w:t>
+            </w:r>
+            <w:proofErr w:type="spellEnd"/>
+            <w:r>
+              <w:t>', @</w:t>
+            </w:r>
+            <w:proofErr w:type="spellStart"/>
+            <w:r>
+              <w:t>project_name</w:t>
+            </w:r>
+            <w:proofErr w:type="spellEnd"/>
+            <w:r>
+              <w:t>=</w:t>
+            </w:r>
+            <w:proofErr w:type="spellStart"/>
+            <w:r>
+              <w:t>N'ADFLab</w:t>
+            </w:r>
+            <w:proofErr w:type="spellEnd"/>
+            <w:r>
+              <w:t>', @</w:t>
+            </w:r>
+            <w:proofErr w:type="spellStart"/>
+            <w:r>
+              <w:t>package_name</w:t>
+            </w:r>
+            <w:proofErr w:type="spellEnd"/>
+            <w:r>
+              <w:t>=N'Module2.dtsx', @use32bitruntime=0, @</w:t>
+            </w:r>
+            <w:proofErr w:type="spellStart"/>
+            <w:r>
+              <w:t>runinscaleout</w:t>
+            </w:r>
+            <w:proofErr w:type="spellEnd"/>
+            <w:r>
+              <w:t>=1, @</w:t>
+            </w:r>
+            <w:proofErr w:type="spellStart"/>
+            <w:r>
+              <w:t>useanyworker</w:t>
+            </w:r>
+            <w:proofErr w:type="spellEnd"/>
+            <w:r>
+              <w:t>=1, @</w:t>
+            </w:r>
+            <w:proofErr w:type="spellStart"/>
+            <w:r>
+              <w:t>execution_id</w:t>
+            </w:r>
+            <w:proofErr w:type="spellEnd"/>
+            <w:r>
+              <w:t>=@</w:t>
+            </w:r>
+            <w:proofErr w:type="spellStart"/>
+            <w:r>
+              <w:t>exe_id</w:t>
+            </w:r>
+            <w:proofErr w:type="spellEnd"/>
+            <w:r>
+              <w:t xml:space="preserve"> OUTPUT    EXEC [SSISDB].[catalog].[</w:t>
+            </w:r>
+            <w:proofErr w:type="spellStart"/>
+            <w:r>
+              <w:t>set_execution_parameter_value</w:t>
+            </w:r>
+            <w:proofErr w:type="spellEnd"/>
+            <w:r>
+              <w:t>] @</w:t>
+            </w:r>
+            <w:proofErr w:type="spellStart"/>
+            <w:r>
+              <w:t>exe_id</w:t>
+            </w:r>
+            <w:proofErr w:type="spellEnd"/>
+            <w:r>
+              <w:t>, @</w:t>
+            </w:r>
+            <w:proofErr w:type="spellStart"/>
+            <w:r>
+              <w:t>object_type</w:t>
+            </w:r>
+            <w:proofErr w:type="spellEnd"/>
+            <w:r>
+              <w:t>=50, @</w:t>
+            </w:r>
+            <w:proofErr w:type="spellStart"/>
+            <w:r>
+              <w:t>parameter_name</w:t>
+            </w:r>
+            <w:proofErr w:type="spellEnd"/>
+            <w:r>
+              <w:t>=N'SYNCHRONIZED', @</w:t>
+            </w:r>
+            <w:proofErr w:type="spellStart"/>
+            <w:r>
+              <w:t>parameter_value</w:t>
+            </w:r>
+            <w:proofErr w:type="spellEnd"/>
+            <w:r>
+              <w:t>=1    EXEC [SSISDB].[catalog].[</w:t>
+            </w:r>
+            <w:proofErr w:type="spellStart"/>
+            <w:r>
+              <w:t>start_execution</w:t>
+            </w:r>
+            <w:proofErr w:type="spellEnd"/>
+            <w:r>
+              <w:t>] @</w:t>
+            </w:r>
+            <w:proofErr w:type="spellStart"/>
+            <w:r>
+              <w:t>execution_id</w:t>
+            </w:r>
+            <w:proofErr w:type="spellEnd"/>
+            <w:r>
+              <w:t>=@</w:t>
+            </w:r>
+            <w:proofErr w:type="spellStart"/>
+            <w:r>
+              <w:t>exe_id</w:t>
+            </w:r>
+            <w:proofErr w:type="spellEnd"/>
+            <w:r>
+              <w:t>, @</w:t>
+            </w:r>
+            <w:proofErr w:type="spellStart"/>
+            <w:r>
+              <w:t>retry_count</w:t>
+            </w:r>
+            <w:proofErr w:type="spellEnd"/>
+            <w:r>
+              <w:t xml:space="preserve">=0    IF(SELECT [status] FROM [SSISDB].[catalog].[executions] WHERE </w:t>
+            </w:r>
+            <w:proofErr w:type="spellStart"/>
+            <w:r>
+              <w:t>execution_id</w:t>
+            </w:r>
+            <w:proofErr w:type="spellEnd"/>
+            <w:r>
+              <w:t>=@</w:t>
+            </w:r>
+            <w:proofErr w:type="spellStart"/>
+            <w:r>
+              <w:t>exe_id</w:t>
+            </w:r>
+            <w:proofErr w:type="spellEnd"/>
+            <w:r>
+              <w:t>)&lt;&gt;7 BEGIN SET @</w:t>
+            </w:r>
+            <w:proofErr w:type="spellStart"/>
+            <w:r>
+              <w:t>err_msg</w:t>
+            </w:r>
+            <w:proofErr w:type="spellEnd"/>
+            <w:r>
+              <w:t>=</w:t>
+            </w:r>
+            <w:proofErr w:type="spellStart"/>
+            <w:r>
+              <w:t>N'Your</w:t>
+            </w:r>
+            <w:proofErr w:type="spellEnd"/>
+            <w:r>
+              <w:t xml:space="preserve"> package execution did not succeed for execution ID: ' + CAST(@</w:t>
+            </w:r>
+            <w:proofErr w:type="spellStart"/>
+            <w:r>
+              <w:t>exe_id</w:t>
+            </w:r>
+            <w:proofErr w:type="spellEnd"/>
+            <w:r>
+              <w:t xml:space="preserve"> AS NVARCHAR(20)) RAISERROR(@err_msg,15,1) END</w:t>
             </w:r>
           </w:p>
         </w:tc>
@@ -5593,7 +5915,7 @@
                     </wp:anchor>
                   </w:drawing>
                 </mc:Choice>
-                <mc:Fallback>
+                <mc:Fallback xmlns:w16cid="http://schemas.microsoft.com/office/word/2016/wordml/cid" xmlns:am3d="http://schemas.microsoft.com/office/drawing/2017/model3d" xmlns:aink="http://schemas.microsoft.com/office/drawing/2016/ink" xmlns:cx8="http://schemas.microsoft.com/office/drawing/2016/5/14/chartex" xmlns:cx7="http://schemas.microsoft.com/office/drawing/2016/5/13/chartex" xmlns:cx6="http://schemas.microsoft.com/office/drawing/2016/5/12/chartex" xmlns:cx5="http://schemas.microsoft.com/office/drawing/2016/5/11/chartex" xmlns:cx4="http://schemas.microsoft.com/office/drawing/2016/5/10/chartex" xmlns:cx3="http://schemas.microsoft.com/office/drawing/2016/5/9/chartex" xmlns:cx2="http://schemas.microsoft.com/office/drawing/2015/10/21/chartex">
                   <w:pict w14:anchorId="438F0C5A">
                     <v:shape w14:anchorId="792C3D6F" id="Arrow: Right 33" o:spid="_x0000_s1026" type="#_x0000_t13" style="position:absolute;margin-left:183.6pt;margin-top:193.45pt;width:53.25pt;height:10.5pt;z-index:251660288;visibility:visible;mso-wrap-style:square;mso-height-percent:0;mso-wrap-distance-left:9pt;mso-wrap-distance-top:0;mso-wrap-distance-right:9pt;mso-wrap-distance-bottom:0;mso-position-horizontal:absolute;mso-position-horizontal-relative:text;mso-position-vertical:absolute;mso-position-vertical-relative:text;mso-height-percent:0;mso-height-relative:margin;v-text-anchor:middle" o:gfxdata="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" adj="19470" fillcolor="#c00000" stroked="f" strokeweight="2pt"/>
                   </w:pict>
@@ -5907,7 +6229,7 @@
                     </wp:anchor>
                   </w:drawing>
                 </mc:Choice>
-                <mc:Fallback>
+                <mc:Fallback xmlns:w16cid="http://schemas.microsoft.com/office/word/2016/wordml/cid" xmlns:am3d="http://schemas.microsoft.com/office/drawing/2017/model3d" xmlns:aink="http://schemas.microsoft.com/office/drawing/2016/ink" xmlns:cx8="http://schemas.microsoft.com/office/drawing/2016/5/14/chartex" xmlns:cx7="http://schemas.microsoft.com/office/drawing/2016/5/13/chartex" xmlns:cx6="http://schemas.microsoft.com/office/drawing/2016/5/12/chartex" xmlns:cx5="http://schemas.microsoft.com/office/drawing/2016/5/11/chartex" xmlns:cx4="http://schemas.microsoft.com/office/drawing/2016/5/10/chartex" xmlns:cx3="http://schemas.microsoft.com/office/drawing/2016/5/9/chartex" xmlns:cx2="http://schemas.microsoft.com/office/drawing/2015/10/21/chartex">
                   <w:pict w14:anchorId="757249BB">
                     <v:shape w14:anchorId="2DEFC325" id="Arrow: Right 39" o:spid="_x0000_s1026" type="#_x0000_t13" style="position:absolute;margin-left:42.6pt;margin-top:93.1pt;width:42pt;height:15pt;rotation:1602875fd;z-index:251663360;visibility:visible;mso-wrap-style:square;mso-height-percent:0;mso-wrap-distance-left:9pt;mso-wrap-distance-top:0;mso-wrap-distance-right:9pt;mso-wrap-distance-bottom:0;mso-position-horizontal:absolute;mso-position-horizontal-relative:text;mso-position-vertical:absolute;mso-position-vertical-relative:text;mso-height-percent:0;mso-height-relative:margin;v-text-anchor:middle" o:gfxdata="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" adj="17743" fillcolor="#c00000" stroked="f" strokeweight="2pt"/>
                   </w:pict>
@@ -6072,7 +6394,7 @@
                     </wp:anchor>
                   </w:drawing>
                 </mc:Choice>
-                <mc:Fallback>
+                <mc:Fallback xmlns:w16cid="http://schemas.microsoft.com/office/word/2016/wordml/cid" xmlns:am3d="http://schemas.microsoft.com/office/drawing/2017/model3d" xmlns:aink="http://schemas.microsoft.com/office/drawing/2016/ink" xmlns:cx8="http://schemas.microsoft.com/office/drawing/2016/5/14/chartex" xmlns:cx7="http://schemas.microsoft.com/office/drawing/2016/5/13/chartex" xmlns:cx6="http://schemas.microsoft.com/office/drawing/2016/5/12/chartex" xmlns:cx5="http://schemas.microsoft.com/office/drawing/2016/5/11/chartex" xmlns:cx4="http://schemas.microsoft.com/office/drawing/2016/5/10/chartex" xmlns:cx3="http://schemas.microsoft.com/office/drawing/2016/5/9/chartex" xmlns:cx2="http://schemas.microsoft.com/office/drawing/2015/10/21/chartex">
                   <w:pict w14:anchorId="779029B5">
                     <v:shapetype w14:anchorId="6E9538FC" id="_x0000_t67" coordsize="21600,21600" o:spt="67" adj="16200,5400" path="m0@0l@1@0@1,0@2,0@2@0,21600@0,10800,21600xe">
                       <v:stroke joinstyle="miter"/>
@@ -6664,7 +6986,7 @@
                     </wp:anchor>
                   </w:drawing>
                 </mc:Choice>
-                <mc:Fallback>
+                <mc:Fallback xmlns:w16cid="http://schemas.microsoft.com/office/word/2016/wordml/cid" xmlns:am3d="http://schemas.microsoft.com/office/drawing/2017/model3d" xmlns:aink="http://schemas.microsoft.com/office/drawing/2016/ink" xmlns:cx8="http://schemas.microsoft.com/office/drawing/2016/5/14/chartex" xmlns:cx7="http://schemas.microsoft.com/office/drawing/2016/5/13/chartex" xmlns:cx6="http://schemas.microsoft.com/office/drawing/2016/5/12/chartex" xmlns:cx5="http://schemas.microsoft.com/office/drawing/2016/5/11/chartex" xmlns:cx4="http://schemas.microsoft.com/office/drawing/2016/5/10/chartex" xmlns:cx3="http://schemas.microsoft.com/office/drawing/2016/5/9/chartex" xmlns:cx2="http://schemas.microsoft.com/office/drawing/2015/10/21/chartex">
                   <w:pict w14:anchorId="75FA8253">
                     <v:shape w14:anchorId="05969203" id="Arrow: Right 37" o:spid="_x0000_s1026" type="#_x0000_t13" style="position:absolute;margin-left:152.1pt;margin-top:328.45pt;width:79.5pt;height:15pt;z-index:251661312;visibility:visible;mso-wrap-style:square;mso-wrap-distance-left:9pt;mso-wrap-distance-top:0;mso-wrap-distance-right:9pt;mso-wrap-distance-bottom:0;mso-position-horizontal:absolute;mso-position-horizontal-relative:text;mso-position-vertical:absolute;mso-position-vertical-relative:text;v-text-anchor:middle" o:gfxdata="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" adj="19562" fillcolor="#c00000" stroked="f" strokeweight="2pt"/>
                   </w:pict>
@@ -6806,7 +7128,7 @@
 </file>
 
 <file path=word/endnotes.xml><?xml version="1.0" encoding="utf-8"?>
-<w:endnotes xmlns:wpc="http://schemas.microsoft.com/office/word/2010/wordprocessingCanvas" xmlns:cx="http://schemas.microsoft.com/office/drawing/2014/chartex" xmlns:cx1="http://schemas.microsoft.com/office/drawing/2015/9/8/chartex" xmlns:cx2="http://schemas.microsoft.com/office/drawing/2015/10/21/chartex" xmlns:cx3="http://schemas.microsoft.com/office/drawing/2016/5/9/chartex" xmlns:cx4="http://schemas.microsoft.com/office/drawing/2016/5/10/chartex" xmlns:cx5="http://schemas.microsoft.com/office/drawing/2016/5/11/chartex" xmlns:cx6="http://schemas.microsoft.com/office/drawing/2016/5/12/chartex" xmlns:cx7="http://schemas.microsoft.com/office/drawing/2016/5/13/chartex" xmlns:cx8="http://schemas.microsoft.com/office/drawing/2016/5/14/chartex" xmlns:mc="http://schemas.openxmlformats.org/markup-compatibility/2006" xmlns:aink="http://schemas.microsoft.com/office/drawing/2016/ink" xmlns:am3d="http://schemas.microsoft.com/office/drawing/2017/model3d" xmlns:o="urn:schemas-microsoft-com:office:office" xmlns:r="http://schemas.openxmlformats.org/officeDocument/2006/relationships" xmlns:m="http://schemas.openxmlformats.org/officeDocument/2006/math" xmlns:v="urn:schemas-microsoft-com:vml" xmlns:wp14="http://schemas.microsoft.com/office/word/2010/wordprocessingDrawing" xmlns:wp="http://schemas.openxmlformats.org/drawingml/2006/wordprocessingDrawing" xmlns:w10="urn:schemas-microsoft-com:office:word" xmlns:w="http://schemas.openxmlformats.org/wordprocessingml/2006/main" xmlns:w14="http://schemas.microsoft.com/office/word/2010/wordml" xmlns:w15="http://schemas.microsoft.com/office/word/2012/wordml" xmlns:w16cid="http://schemas.microsoft.com/office/word/2016/wordml/cid" xmlns:w16se="http://schemas.microsoft.com/office/word/2015/wordml/symex" xmlns:wpg="http://schemas.microsoft.com/office/word/2010/wordprocessingGroup" xmlns:wpi="http://schemas.microsoft.com/office/word/2010/wordprocessingInk" xmlns:wne="http://schemas.microsoft.com/office/word/2006/wordml" xmlns:wps="http://schemas.microsoft.com/office/word/2010/wordprocessingShape" mc:Ignorable="w14 w15 w16se w16cid wp14">
+<w:endnotes xmlns:wpc="http://schemas.microsoft.com/office/word/2010/wordprocessingCanvas" xmlns:cx="http://schemas.microsoft.com/office/drawing/2014/chartex" xmlns:cx1="http://schemas.microsoft.com/office/drawing/2015/9/8/chartex" xmlns:mc="http://schemas.openxmlformats.org/markup-compatibility/2006" xmlns:o="urn:schemas-microsoft-com:office:office" xmlns:r="http://schemas.openxmlformats.org/officeDocument/2006/relationships" xmlns:m="http://schemas.openxmlformats.org/officeDocument/2006/math" xmlns:v="urn:schemas-microsoft-com:vml" xmlns:wp14="http://schemas.microsoft.com/office/word/2010/wordprocessingDrawing" xmlns:wp="http://schemas.openxmlformats.org/drawingml/2006/wordprocessingDrawing" xmlns:w10="urn:schemas-microsoft-com:office:word" xmlns:w="http://schemas.openxmlformats.org/wordprocessingml/2006/main" xmlns:w14="http://schemas.microsoft.com/office/word/2010/wordml" xmlns:w15="http://schemas.microsoft.com/office/word/2012/wordml" xmlns:w16se="http://schemas.microsoft.com/office/word/2015/wordml/symex" xmlns:wpg="http://schemas.microsoft.com/office/word/2010/wordprocessingGroup" xmlns:wpi="http://schemas.microsoft.com/office/word/2010/wordprocessingInk" xmlns:wne="http://schemas.microsoft.com/office/word/2006/wordml" xmlns:wps="http://schemas.microsoft.com/office/word/2010/wordprocessingShape" mc:Ignorable="w14 w15 w16se wp14">
   <w:endnote w:type="separator" w:id="-1">
     <w:p>
       <w:pPr>
@@ -6838,7 +7160,7 @@
 </file>
 
 <file path=word/footer1.xml><?xml version="1.0" encoding="utf-8"?>
-<w:ftr xmlns:wpc="http://schemas.microsoft.com/office/word/2010/wordprocessingCanvas" xmlns:cx="http://schemas.microsoft.com/office/drawing/2014/chartex" xmlns:cx1="http://schemas.microsoft.com/office/drawing/2015/9/8/chartex" xmlns:cx2="http://schemas.microsoft.com/office/drawing/2015/10/21/chartex" xmlns:cx3="http://schemas.microsoft.com/office/drawing/2016/5/9/chartex" xmlns:cx4="http://schemas.microsoft.com/office/drawing/2016/5/10/chartex" xmlns:cx5="http://schemas.microsoft.com/office/drawing/2016/5/11/chartex" xmlns:cx6="http://schemas.microsoft.com/office/drawing/2016/5/12/chartex" xmlns:cx7="http://schemas.microsoft.com/office/drawing/2016/5/13/chartex" xmlns:cx8="http://schemas.microsoft.com/office/drawing/2016/5/14/chartex" xmlns:mc="http://schemas.openxmlformats.org/markup-compatibility/2006" xmlns:aink="http://schemas.microsoft.com/office/drawing/2016/ink" xmlns:am3d="http://schemas.microsoft.com/office/drawing/2017/model3d" xmlns:o="urn:schemas-microsoft-com:office:office" xmlns:r="http://schemas.openxmlformats.org/officeDocument/2006/relationships" xmlns:m="http://schemas.openxmlformats.org/officeDocument/2006/math" xmlns:v="urn:schemas-microsoft-com:vml" xmlns:wp14="http://schemas.microsoft.com/office/word/2010/wordprocessingDrawing" xmlns:wp="http://schemas.openxmlformats.org/drawingml/2006/wordprocessingDrawing" xmlns:w10="urn:schemas-microsoft-com:office:word" xmlns:w="http://schemas.openxmlformats.org/wordprocessingml/2006/main" xmlns:w14="http://schemas.microsoft.com/office/word/2010/wordml" xmlns:w15="http://schemas.microsoft.com/office/word/2012/wordml" xmlns:w16cid="http://schemas.microsoft.com/office/word/2016/wordml/cid" xmlns:w16se="http://schemas.microsoft.com/office/word/2015/wordml/symex" xmlns:wpg="http://schemas.microsoft.com/office/word/2010/wordprocessingGroup" xmlns:wpi="http://schemas.microsoft.com/office/word/2010/wordprocessingInk" xmlns:wne="http://schemas.microsoft.com/office/word/2006/wordml" xmlns:wps="http://schemas.microsoft.com/office/word/2010/wordprocessingShape" mc:Ignorable="w14 w15 w16se w16cid wp14">
+<w:ftr xmlns:wpc="http://schemas.microsoft.com/office/word/2010/wordprocessingCanvas" xmlns:cx="http://schemas.microsoft.com/office/drawing/2014/chartex" xmlns:cx1="http://schemas.microsoft.com/office/drawing/2015/9/8/chartex" xmlns:mc="http://schemas.openxmlformats.org/markup-compatibility/2006" xmlns:o="urn:schemas-microsoft-com:office:office" xmlns:r="http://schemas.openxmlformats.org/officeDocument/2006/relationships" xmlns:m="http://schemas.openxmlformats.org/officeDocument/2006/math" xmlns:v="urn:schemas-microsoft-com:vml" xmlns:wp14="http://schemas.microsoft.com/office/word/2010/wordprocessingDrawing" xmlns:wp="http://schemas.openxmlformats.org/drawingml/2006/wordprocessingDrawing" xmlns:w10="urn:schemas-microsoft-com:office:word" xmlns:w="http://schemas.openxmlformats.org/wordprocessingml/2006/main" xmlns:w14="http://schemas.microsoft.com/office/word/2010/wordml" xmlns:w15="http://schemas.microsoft.com/office/word/2012/wordml" xmlns:w16se="http://schemas.microsoft.com/office/word/2015/wordml/symex" xmlns:wpg="http://schemas.microsoft.com/office/word/2010/wordprocessingGroup" xmlns:wpi="http://schemas.microsoft.com/office/word/2010/wordprocessingInk" xmlns:wne="http://schemas.microsoft.com/office/word/2006/wordml" xmlns:wps="http://schemas.microsoft.com/office/word/2010/wordprocessingShape" mc:Ignorable="w14 w15 w16se wp14">
   <w:p>
     <w:pPr>
       <w:pStyle w:val="Footer"/>
@@ -6848,7 +7170,7 @@
 </file>
 
 <file path=word/footer2.xml><?xml version="1.0" encoding="utf-8"?>
-<w:ftr xmlns:wpc="http://schemas.microsoft.com/office/word/2010/wordprocessingCanvas" xmlns:cx="http://schemas.microsoft.com/office/drawing/2014/chartex" xmlns:cx1="http://schemas.microsoft.com/office/drawing/2015/9/8/chartex" xmlns:cx2="http://schemas.microsoft.com/office/drawing/2015/10/21/chartex" xmlns:cx3="http://schemas.microsoft.com/office/drawing/2016/5/9/chartex" xmlns:cx4="http://schemas.microsoft.com/office/drawing/2016/5/10/chartex" xmlns:cx5="http://schemas.microsoft.com/office/drawing/2016/5/11/chartex" xmlns:cx6="http://schemas.microsoft.com/office/drawing/2016/5/12/chartex" xmlns:cx7="http://schemas.microsoft.com/office/drawing/2016/5/13/chartex" xmlns:cx8="http://schemas.microsoft.com/office/drawing/2016/5/14/chartex" xmlns:mc="http://schemas.openxmlformats.org/markup-compatibility/2006" xmlns:aink="http://schemas.microsoft.com/office/drawing/2016/ink" xmlns:am3d="http://schemas.microsoft.com/office/drawing/2017/model3d" xmlns:o="urn:schemas-microsoft-com:office:office" xmlns:r="http://schemas.openxmlformats.org/officeDocument/2006/relationships" xmlns:m="http://schemas.openxmlformats.org/officeDocument/2006/math" xmlns:v="urn:schemas-microsoft-com:vml" xmlns:wp14="http://schemas.microsoft.com/office/word/2010/wordprocessingDrawing" xmlns:wp="http://schemas.openxmlformats.org/drawingml/2006/wordprocessingDrawing" xmlns:w10="urn:schemas-microsoft-com:office:word" xmlns:w="http://schemas.openxmlformats.org/wordprocessingml/2006/main" xmlns:w14="http://schemas.microsoft.com/office/word/2010/wordml" xmlns:w15="http://schemas.microsoft.com/office/word/2012/wordml" xmlns:w16cid="http://schemas.microsoft.com/office/word/2016/wordml/cid" xmlns:w16se="http://schemas.microsoft.com/office/word/2015/wordml/symex" xmlns:wpg="http://schemas.microsoft.com/office/word/2010/wordprocessingGroup" xmlns:wpi="http://schemas.microsoft.com/office/word/2010/wordprocessingInk" xmlns:wne="http://schemas.microsoft.com/office/word/2006/wordml" xmlns:wps="http://schemas.microsoft.com/office/word/2010/wordprocessingShape" mc:Ignorable="w14 w15 w16se w16cid wp14">
+<w:ftr xmlns:wpc="http://schemas.microsoft.com/office/word/2010/wordprocessingCanvas" xmlns:cx="http://schemas.microsoft.com/office/drawing/2014/chartex" xmlns:cx1="http://schemas.microsoft.com/office/drawing/2015/9/8/chartex" xmlns:mc="http://schemas.openxmlformats.org/markup-compatibility/2006" xmlns:o="urn:schemas-microsoft-com:office:office" xmlns:r="http://schemas.openxmlformats.org/officeDocument/2006/relationships" xmlns:m="http://schemas.openxmlformats.org/officeDocument/2006/math" xmlns:v="urn:schemas-microsoft-com:vml" xmlns:wp14="http://schemas.microsoft.com/office/word/2010/wordprocessingDrawing" xmlns:wp="http://schemas.openxmlformats.org/drawingml/2006/wordprocessingDrawing" xmlns:w10="urn:schemas-microsoft-com:office:word" xmlns:w="http://schemas.openxmlformats.org/wordprocessingml/2006/main" xmlns:w14="http://schemas.microsoft.com/office/word/2010/wordml" xmlns:w15="http://schemas.microsoft.com/office/word/2012/wordml" xmlns:w16se="http://schemas.microsoft.com/office/word/2015/wordml/symex" xmlns:wpg="http://schemas.microsoft.com/office/word/2010/wordprocessingGroup" xmlns:wpi="http://schemas.microsoft.com/office/word/2010/wordprocessingInk" xmlns:wne="http://schemas.microsoft.com/office/word/2006/wordml" xmlns:wps="http://schemas.microsoft.com/office/word/2010/wordprocessingShape" mc:Ignorable="w14 w15 w16se wp14">
   <w:p>
     <w:pPr>
       <w:pStyle w:val="Footer"/>
@@ -6918,7 +7240,7 @@
         <w:sz w:val="18"/>
         <w:szCs w:val="18"/>
       </w:rPr>
-      <w:t>24</w:t>
+      <w:t>30</w:t>
     </w:r>
     <w:r>
       <w:rPr>
@@ -6989,7 +7311,7 @@
 </file>
 
 <file path=word/footer3.xml><?xml version="1.0" encoding="utf-8"?>
-<w:ftr xmlns:wpc="http://schemas.microsoft.com/office/word/2010/wordprocessingCanvas" xmlns:cx="http://schemas.microsoft.com/office/drawing/2014/chartex" xmlns:cx1="http://schemas.microsoft.com/office/drawing/2015/9/8/chartex" xmlns:cx2="http://schemas.microsoft.com/office/drawing/2015/10/21/chartex" xmlns:cx3="http://schemas.microsoft.com/office/drawing/2016/5/9/chartex" xmlns:cx4="http://schemas.microsoft.com/office/drawing/2016/5/10/chartex" xmlns:cx5="http://schemas.microsoft.com/office/drawing/2016/5/11/chartex" xmlns:cx6="http://schemas.microsoft.com/office/drawing/2016/5/12/chartex" xmlns:cx7="http://schemas.microsoft.com/office/drawing/2016/5/13/chartex" xmlns:cx8="http://schemas.microsoft.com/office/drawing/2016/5/14/chartex" xmlns:mc="http://schemas.openxmlformats.org/markup-compatibility/2006" xmlns:aink="http://schemas.microsoft.com/office/drawing/2016/ink" xmlns:am3d="http://schemas.microsoft.com/office/drawing/2017/model3d" xmlns:o="urn:schemas-microsoft-com:office:office" xmlns:r="http://schemas.openxmlformats.org/officeDocument/2006/relationships" xmlns:m="http://schemas.openxmlformats.org/officeDocument/2006/math" xmlns:v="urn:schemas-microsoft-com:vml" xmlns:wp14="http://schemas.microsoft.com/office/word/2010/wordprocessingDrawing" xmlns:wp="http://schemas.openxmlformats.org/drawingml/2006/wordprocessingDrawing" xmlns:w10="urn:schemas-microsoft-com:office:word" xmlns:w="http://schemas.openxmlformats.org/wordprocessingml/2006/main" xmlns:w14="http://schemas.microsoft.com/office/word/2010/wordml" xmlns:w15="http://schemas.microsoft.com/office/word/2012/wordml" xmlns:w16cid="http://schemas.microsoft.com/office/word/2016/wordml/cid" xmlns:w16se="http://schemas.microsoft.com/office/word/2015/wordml/symex" xmlns:wpg="http://schemas.microsoft.com/office/word/2010/wordprocessingGroup" xmlns:wpi="http://schemas.microsoft.com/office/word/2010/wordprocessingInk" xmlns:wne="http://schemas.microsoft.com/office/word/2006/wordml" xmlns:wps="http://schemas.microsoft.com/office/word/2010/wordprocessingShape" mc:Ignorable="w14 w15 w16se w16cid wp14">
+<w:ftr xmlns:wpc="http://schemas.microsoft.com/office/word/2010/wordprocessingCanvas" xmlns:cx="http://schemas.microsoft.com/office/drawing/2014/chartex" xmlns:cx1="http://schemas.microsoft.com/office/drawing/2015/9/8/chartex" xmlns:mc="http://schemas.openxmlformats.org/markup-compatibility/2006" xmlns:o="urn:schemas-microsoft-com:office:office" xmlns:r="http://schemas.openxmlformats.org/officeDocument/2006/relationships" xmlns:m="http://schemas.openxmlformats.org/officeDocument/2006/math" xmlns:v="urn:schemas-microsoft-com:vml" xmlns:wp14="http://schemas.microsoft.com/office/word/2010/wordprocessingDrawing" xmlns:wp="http://schemas.openxmlformats.org/drawingml/2006/wordprocessingDrawing" xmlns:w10="urn:schemas-microsoft-com:office:word" xmlns:w="http://schemas.openxmlformats.org/wordprocessingml/2006/main" xmlns:w14="http://schemas.microsoft.com/office/word/2010/wordml" xmlns:w15="http://schemas.microsoft.com/office/word/2012/wordml" xmlns:w16se="http://schemas.microsoft.com/office/word/2015/wordml/symex" xmlns:wpg="http://schemas.microsoft.com/office/word/2010/wordprocessingGroup" xmlns:wpi="http://schemas.microsoft.com/office/word/2010/wordprocessingInk" xmlns:wne="http://schemas.microsoft.com/office/word/2006/wordml" xmlns:wps="http://schemas.microsoft.com/office/word/2010/wordprocessingShape" mc:Ignorable="w14 w15 w16se wp14">
   <w:p>
     <w:pPr>
       <w:pStyle w:val="Footer"/>
@@ -6999,7 +7321,7 @@
 </file>
 
 <file path=word/footnotes.xml><?xml version="1.0" encoding="utf-8"?>
-<w:footnotes xmlns:wpc="http://schemas.microsoft.com/office/word/2010/wordprocessingCanvas" xmlns:cx="http://schemas.microsoft.com/office/drawing/2014/chartex" xmlns:cx1="http://schemas.microsoft.com/office/drawing/2015/9/8/chartex" xmlns:cx2="http://schemas.microsoft.com/office/drawing/2015/10/21/chartex" xmlns:cx3="http://schemas.microsoft.com/office/drawing/2016/5/9/chartex" xmlns:cx4="http://schemas.microsoft.com/office/drawing/2016/5/10/chartex" xmlns:cx5="http://schemas.microsoft.com/office/drawing/2016/5/11/chartex" xmlns:cx6="http://schemas.microsoft.com/office/drawing/2016/5/12/chartex" xmlns:cx7="http://schemas.microsoft.com/office/drawing/2016/5/13/chartex" xmlns:cx8="http://schemas.microsoft.com/office/drawing/2016/5/14/chartex" xmlns:mc="http://schemas.openxmlformats.org/markup-compatibility/2006" xmlns:aink="http://schemas.microsoft.com/office/drawing/2016/ink" xmlns:am3d="http://schemas.microsoft.com/office/drawing/2017/model3d" xmlns:o="urn:schemas-microsoft-com:office:office" xmlns:r="http://schemas.openxmlformats.org/officeDocument/2006/relationships" xmlns:m="http://schemas.openxmlformats.org/officeDocument/2006/math" xmlns:v="urn:schemas-microsoft-com:vml" xmlns:wp14="http://schemas.microsoft.com/office/word/2010/wordprocessingDrawing" xmlns:wp="http://schemas.openxmlformats.org/drawingml/2006/wordprocessingDrawing" xmlns:w10="urn:schemas-microsoft-com:office:word" xmlns:w="http://schemas.openxmlformats.org/wordprocessingml/2006/main" xmlns:w14="http://schemas.microsoft.com/office/word/2010/wordml" xmlns:w15="http://schemas.microsoft.com/office/word/2012/wordml" xmlns:w16cid="http://schemas.microsoft.com/office/word/2016/wordml/cid" xmlns:w16se="http://schemas.microsoft.com/office/word/2015/wordml/symex" xmlns:wpg="http://schemas.microsoft.com/office/word/2010/wordprocessingGroup" xmlns:wpi="http://schemas.microsoft.com/office/word/2010/wordprocessingInk" xmlns:wne="http://schemas.microsoft.com/office/word/2006/wordml" xmlns:wps="http://schemas.microsoft.com/office/word/2010/wordprocessingShape" mc:Ignorable="w14 w15 w16se w16cid wp14">
+<w:footnotes xmlns:wpc="http://schemas.microsoft.com/office/word/2010/wordprocessingCanvas" xmlns:cx="http://schemas.microsoft.com/office/drawing/2014/chartex" xmlns:cx1="http://schemas.microsoft.com/office/drawing/2015/9/8/chartex" xmlns:mc="http://schemas.openxmlformats.org/markup-compatibility/2006" xmlns:o="urn:schemas-microsoft-com:office:office" xmlns:r="http://schemas.openxmlformats.org/officeDocument/2006/relationships" xmlns:m="http://schemas.openxmlformats.org/officeDocument/2006/math" xmlns:v="urn:schemas-microsoft-com:vml" xmlns:wp14="http://schemas.microsoft.com/office/word/2010/wordprocessingDrawing" xmlns:wp="http://schemas.openxmlformats.org/drawingml/2006/wordprocessingDrawing" xmlns:w10="urn:schemas-microsoft-com:office:word" xmlns:w="http://schemas.openxmlformats.org/wordprocessingml/2006/main" xmlns:w14="http://schemas.microsoft.com/office/word/2010/wordml" xmlns:w15="http://schemas.microsoft.com/office/word/2012/wordml" xmlns:w16se="http://schemas.microsoft.com/office/word/2015/wordml/symex" xmlns:wpg="http://schemas.microsoft.com/office/word/2010/wordprocessingGroup" xmlns:wpi="http://schemas.microsoft.com/office/word/2010/wordprocessingInk" xmlns:wne="http://schemas.microsoft.com/office/word/2006/wordml" xmlns:wps="http://schemas.microsoft.com/office/word/2010/wordprocessingShape" mc:Ignorable="w14 w15 w16se wp14">
   <w:footnote w:type="separator" w:id="-1">
     <w:p>
       <w:pPr>
@@ -7031,7 +7353,7 @@
 </file>
 
 <file path=word/header1.xml><?xml version="1.0" encoding="utf-8"?>
-<w:hdr xmlns:wpc="http://schemas.microsoft.com/office/word/2010/wordprocessingCanvas" xmlns:cx="http://schemas.microsoft.com/office/drawing/2014/chartex" xmlns:cx1="http://schemas.microsoft.com/office/drawing/2015/9/8/chartex" xmlns:cx2="http://schemas.microsoft.com/office/drawing/2015/10/21/chartex" xmlns:cx3="http://schemas.microsoft.com/office/drawing/2016/5/9/chartex" xmlns:cx4="http://schemas.microsoft.com/office/drawing/2016/5/10/chartex" xmlns:cx5="http://schemas.microsoft.com/office/drawing/2016/5/11/chartex" xmlns:cx6="http://schemas.microsoft.com/office/drawing/2016/5/12/chartex" xmlns:cx7="http://schemas.microsoft.com/office/drawing/2016/5/13/chartex" xmlns:cx8="http://schemas.microsoft.com/office/drawing/2016/5/14/chartex" xmlns:mc="http://schemas.openxmlformats.org/markup-compatibility/2006" xmlns:aink="http://schemas.microsoft.com/office/drawing/2016/ink" xmlns:am3d="http://schemas.microsoft.com/office/drawing/2017/model3d" xmlns:o="urn:schemas-microsoft-com:office:office" xmlns:r="http://schemas.openxmlformats.org/officeDocument/2006/relationships" xmlns:m="http://schemas.openxmlformats.org/officeDocument/2006/math" xmlns:v="urn:schemas-microsoft-com:vml" xmlns:wp14="http://schemas.microsoft.com/office/word/2010/wordprocessingDrawing" xmlns:wp="http://schemas.openxmlformats.org/drawingml/2006/wordprocessingDrawing" xmlns:w10="urn:schemas-microsoft-com:office:word" xmlns:w="http://schemas.openxmlformats.org/wordprocessingml/2006/main" xmlns:w14="http://schemas.microsoft.com/office/word/2010/wordml" xmlns:w15="http://schemas.microsoft.com/office/word/2012/wordml" xmlns:w16cid="http://schemas.microsoft.com/office/word/2016/wordml/cid" xmlns:w16se="http://schemas.microsoft.com/office/word/2015/wordml/symex" xmlns:wpg="http://schemas.microsoft.com/office/word/2010/wordprocessingGroup" xmlns:wpi="http://schemas.microsoft.com/office/word/2010/wordprocessingInk" xmlns:wne="http://schemas.microsoft.com/office/word/2006/wordml" xmlns:wps="http://schemas.microsoft.com/office/word/2010/wordprocessingShape" mc:Ignorable="w14 w15 w16se w16cid wp14">
+<w:hdr xmlns:wpc="http://schemas.microsoft.com/office/word/2010/wordprocessingCanvas" xmlns:cx="http://schemas.microsoft.com/office/drawing/2014/chartex" xmlns:cx1="http://schemas.microsoft.com/office/drawing/2015/9/8/chartex" xmlns:mc="http://schemas.openxmlformats.org/markup-compatibility/2006" xmlns:o="urn:schemas-microsoft-com:office:office" xmlns:r="http://schemas.openxmlformats.org/officeDocument/2006/relationships" xmlns:m="http://schemas.openxmlformats.org/officeDocument/2006/math" xmlns:v="urn:schemas-microsoft-com:vml" xmlns:wp14="http://schemas.microsoft.com/office/word/2010/wordprocessingDrawing" xmlns:wp="http://schemas.openxmlformats.org/drawingml/2006/wordprocessingDrawing" xmlns:w10="urn:schemas-microsoft-com:office:word" xmlns:w="http://schemas.openxmlformats.org/wordprocessingml/2006/main" xmlns:w14="http://schemas.microsoft.com/office/word/2010/wordml" xmlns:w15="http://schemas.microsoft.com/office/word/2012/wordml" xmlns:w16se="http://schemas.microsoft.com/office/word/2015/wordml/symex" xmlns:wpg="http://schemas.microsoft.com/office/word/2010/wordprocessingGroup" xmlns:wpi="http://schemas.microsoft.com/office/word/2010/wordprocessingInk" xmlns:wne="http://schemas.microsoft.com/office/word/2006/wordml" xmlns:wps="http://schemas.microsoft.com/office/word/2010/wordprocessingShape" mc:Ignorable="w14 w15 w16se wp14">
   <w:p>
     <w:pPr>
       <w:pStyle w:val="Header"/>
@@ -7041,7 +7363,7 @@
 </file>
 
 <file path=word/header2.xml><?xml version="1.0" encoding="utf-8"?>
-<w:hdr xmlns:wpc="http://schemas.microsoft.com/office/word/2010/wordprocessingCanvas" xmlns:cx="http://schemas.microsoft.com/office/drawing/2014/chartex" xmlns:cx1="http://schemas.microsoft.com/office/drawing/2015/9/8/chartex" xmlns:cx2="http://schemas.microsoft.com/office/drawing/2015/10/21/chartex" xmlns:cx3="http://schemas.microsoft.com/office/drawing/2016/5/9/chartex" xmlns:cx4="http://schemas.microsoft.com/office/drawing/2016/5/10/chartex" xmlns:cx5="http://schemas.microsoft.com/office/drawing/2016/5/11/chartex" xmlns:cx6="http://schemas.microsoft.com/office/drawing/2016/5/12/chartex" xmlns:cx7="http://schemas.microsoft.com/office/drawing/2016/5/13/chartex" xmlns:cx8="http://schemas.microsoft.com/office/drawing/2016/5/14/chartex" xmlns:mc="http://schemas.openxmlformats.org/markup-compatibility/2006" xmlns:aink="http://schemas.microsoft.com/office/drawing/2016/ink" xmlns:am3d="http://schemas.microsoft.com/office/drawing/2017/model3d" xmlns:o="urn:schemas-microsoft-com:office:office" xmlns:r="http://schemas.openxmlformats.org/officeDocument/2006/relationships" xmlns:m="http://schemas.openxmlformats.org/officeDocument/2006/math" xmlns:v="urn:schemas-microsoft-com:vml" xmlns:wp14="http://schemas.microsoft.com/office/word/2010/wordprocessingDrawing" xmlns:wp="http://schemas.openxmlformats.org/drawingml/2006/wordprocessingDrawing" xmlns:w10="urn:schemas-microsoft-com:office:word" xmlns:w="http://schemas.openxmlformats.org/wordprocessingml/2006/main" xmlns:w14="http://schemas.microsoft.com/office/word/2010/wordml" xmlns:w15="http://schemas.microsoft.com/office/word/2012/wordml" xmlns:w16cid="http://schemas.microsoft.com/office/word/2016/wordml/cid" xmlns:w16se="http://schemas.microsoft.com/office/word/2015/wordml/symex" xmlns:wpg="http://schemas.microsoft.com/office/word/2010/wordprocessingGroup" xmlns:wpi="http://schemas.microsoft.com/office/word/2010/wordprocessingInk" xmlns:wne="http://schemas.microsoft.com/office/word/2006/wordml" xmlns:wps="http://schemas.microsoft.com/office/word/2010/wordprocessingShape" mc:Ignorable="w14 w15 w16se w16cid wp14">
+<w:hdr xmlns:wpc="http://schemas.microsoft.com/office/word/2010/wordprocessingCanvas" xmlns:cx="http://schemas.microsoft.com/office/drawing/2014/chartex" xmlns:cx1="http://schemas.microsoft.com/office/drawing/2015/9/8/chartex" xmlns:mc="http://schemas.openxmlformats.org/markup-compatibility/2006" xmlns:o="urn:schemas-microsoft-com:office:office" xmlns:r="http://schemas.openxmlformats.org/officeDocument/2006/relationships" xmlns:m="http://schemas.openxmlformats.org/officeDocument/2006/math" xmlns:v="urn:schemas-microsoft-com:vml" xmlns:wp14="http://schemas.microsoft.com/office/word/2010/wordprocessingDrawing" xmlns:wp="http://schemas.openxmlformats.org/drawingml/2006/wordprocessingDrawing" xmlns:w10="urn:schemas-microsoft-com:office:word" xmlns:w="http://schemas.openxmlformats.org/wordprocessingml/2006/main" xmlns:w14="http://schemas.microsoft.com/office/word/2010/wordml" xmlns:w15="http://schemas.microsoft.com/office/word/2012/wordml" xmlns:w16se="http://schemas.microsoft.com/office/word/2015/wordml/symex" xmlns:wpg="http://schemas.microsoft.com/office/word/2010/wordprocessingGroup" xmlns:wpi="http://schemas.microsoft.com/office/word/2010/wordprocessingInk" xmlns:wne="http://schemas.microsoft.com/office/word/2006/wordml" xmlns:wps="http://schemas.microsoft.com/office/word/2010/wordprocessingShape" mc:Ignorable="w14 w15 w16se wp14">
   <w:p>
     <w:pPr>
       <w:pStyle w:val="Header"/>
@@ -7118,7 +7440,7 @@
             </wp:anchor>
           </w:drawing>
         </mc:Choice>
-        <mc:Fallback>
+        <mc:Fallback xmlns:w16cid="http://schemas.microsoft.com/office/word/2016/wordml/cid" xmlns:am3d="http://schemas.microsoft.com/office/drawing/2017/model3d" xmlns:aink="http://schemas.microsoft.com/office/drawing/2016/ink" xmlns:cx8="http://schemas.microsoft.com/office/drawing/2016/5/14/chartex" xmlns:cx7="http://schemas.microsoft.com/office/drawing/2016/5/13/chartex" xmlns:cx6="http://schemas.microsoft.com/office/drawing/2016/5/12/chartex" xmlns:cx5="http://schemas.microsoft.com/office/drawing/2016/5/11/chartex" xmlns:cx4="http://schemas.microsoft.com/office/drawing/2016/5/10/chartex" xmlns:cx3="http://schemas.microsoft.com/office/drawing/2016/5/9/chartex" xmlns:cx2="http://schemas.microsoft.com/office/drawing/2015/10/21/chartex">
           <w:pict w14:anchorId="679658AB">
             <v:rect w14:anchorId="460A145A" id="Rectangle 12" o:spid="_x0000_s1026" style="position:absolute;margin-left:-39pt;margin-top:-6pt;width:757.5pt;height:6.75pt;z-index:251657216;visibility:visible;mso-wrap-style:square;mso-wrap-distance-left:9pt;mso-wrap-distance-top:0;mso-wrap-distance-right:9pt;mso-wrap-distance-bottom:0;mso-position-horizontal:absolute;mso-position-horizontal-relative:text;mso-position-vertical:absolute;mso-position-vertical-relative:text;v-text-anchor:middle" o:gfxdata="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" fillcolor="#ffc000" strokecolor="#8db3e2 [1311]" strokeweight="2pt"/>
           </w:pict>
@@ -7130,7 +7452,7 @@
 </file>
 
 <file path=word/header3.xml><?xml version="1.0" encoding="utf-8"?>
-<w:hdr xmlns:wpc="http://schemas.microsoft.com/office/word/2010/wordprocessingCanvas" xmlns:cx="http://schemas.microsoft.com/office/drawing/2014/chartex" xmlns:cx1="http://schemas.microsoft.com/office/drawing/2015/9/8/chartex" xmlns:cx2="http://schemas.microsoft.com/office/drawing/2015/10/21/chartex" xmlns:cx3="http://schemas.microsoft.com/office/drawing/2016/5/9/chartex" xmlns:cx4="http://schemas.microsoft.com/office/drawing/2016/5/10/chartex" xmlns:cx5="http://schemas.microsoft.com/office/drawing/2016/5/11/chartex" xmlns:cx6="http://schemas.microsoft.com/office/drawing/2016/5/12/chartex" xmlns:cx7="http://schemas.microsoft.com/office/drawing/2016/5/13/chartex" xmlns:cx8="http://schemas.microsoft.com/office/drawing/2016/5/14/chartex" xmlns:mc="http://schemas.openxmlformats.org/markup-compatibility/2006" xmlns:aink="http://schemas.microsoft.com/office/drawing/2016/ink" xmlns:am3d="http://schemas.microsoft.com/office/drawing/2017/model3d" xmlns:o="urn:schemas-microsoft-com:office:office" xmlns:r="http://schemas.openxmlformats.org/officeDocument/2006/relationships" xmlns:m="http://schemas.openxmlformats.org/officeDocument/2006/math" xmlns:v="urn:schemas-microsoft-com:vml" xmlns:wp14="http://schemas.microsoft.com/office/word/2010/wordprocessingDrawing" xmlns:wp="http://schemas.openxmlformats.org/drawingml/2006/wordprocessingDrawing" xmlns:w10="urn:schemas-microsoft-com:office:word" xmlns:w="http://schemas.openxmlformats.org/wordprocessingml/2006/main" xmlns:w14="http://schemas.microsoft.com/office/word/2010/wordml" xmlns:w15="http://schemas.microsoft.com/office/word/2012/wordml" xmlns:w16cid="http://schemas.microsoft.com/office/word/2016/wordml/cid" xmlns:w16se="http://schemas.microsoft.com/office/word/2015/wordml/symex" xmlns:wpg="http://schemas.microsoft.com/office/word/2010/wordprocessingGroup" xmlns:wpi="http://schemas.microsoft.com/office/word/2010/wordprocessingInk" xmlns:wne="http://schemas.microsoft.com/office/word/2006/wordml" xmlns:wps="http://schemas.microsoft.com/office/word/2010/wordprocessingShape" mc:Ignorable="w14 w15 w16se w16cid wp14">
+<w:hdr xmlns:wpc="http://schemas.microsoft.com/office/word/2010/wordprocessingCanvas" xmlns:cx="http://schemas.microsoft.com/office/drawing/2014/chartex" xmlns:cx1="http://schemas.microsoft.com/office/drawing/2015/9/8/chartex" xmlns:mc="http://schemas.openxmlformats.org/markup-compatibility/2006" xmlns:o="urn:schemas-microsoft-com:office:office" xmlns:r="http://schemas.openxmlformats.org/officeDocument/2006/relationships" xmlns:m="http://schemas.openxmlformats.org/officeDocument/2006/math" xmlns:v="urn:schemas-microsoft-com:vml" xmlns:wp14="http://schemas.microsoft.com/office/word/2010/wordprocessingDrawing" xmlns:wp="http://schemas.openxmlformats.org/drawingml/2006/wordprocessingDrawing" xmlns:w10="urn:schemas-microsoft-com:office:word" xmlns:w="http://schemas.openxmlformats.org/wordprocessingml/2006/main" xmlns:w14="http://schemas.microsoft.com/office/word/2010/wordml" xmlns:w15="http://schemas.microsoft.com/office/word/2012/wordml" xmlns:w16se="http://schemas.microsoft.com/office/word/2015/wordml/symex" xmlns:wpg="http://schemas.microsoft.com/office/word/2010/wordprocessingGroup" xmlns:wpi="http://schemas.microsoft.com/office/word/2010/wordprocessingInk" xmlns:wne="http://schemas.microsoft.com/office/word/2006/wordml" xmlns:wps="http://schemas.microsoft.com/office/word/2010/wordprocessingShape" mc:Ignorable="w14 w15 w16se wp14">
   <w:sdt>
     <w:sdtPr>
       <w:id w:val="1888847439"/>
@@ -7189,7 +7511,7 @@
 </file>
 
 <file path=word/numbering.xml><?xml version="1.0" encoding="utf-8"?>
-<w:numbering xmlns:wpc="http://schemas.microsoft.com/office/word/2010/wordprocessingCanvas" xmlns:cx="http://schemas.microsoft.com/office/drawing/2014/chartex" xmlns:cx1="http://schemas.microsoft.com/office/drawing/2015/9/8/chartex" xmlns:cx2="http://schemas.microsoft.com/office/drawing/2015/10/21/chartex" xmlns:cx3="http://schemas.microsoft.com/office/drawing/2016/5/9/chartex" xmlns:cx4="http://schemas.microsoft.com/office/drawing/2016/5/10/chartex" xmlns:cx5="http://schemas.microsoft.com/office/drawing/2016/5/11/chartex" xmlns:cx6="http://schemas.microsoft.com/office/drawing/2016/5/12/chartex" xmlns:cx7="http://schemas.microsoft.com/office/drawing/2016/5/13/chartex" xmlns:cx8="http://schemas.microsoft.com/office/drawing/2016/5/14/chartex" xmlns:mc="http://schemas.openxmlformats.org/markup-compatibility/2006" xmlns:aink="http://schemas.microsoft.com/office/drawing/2016/ink" xmlns:am3d="http://schemas.microsoft.com/office/drawing/2017/model3d" xmlns:o="urn:schemas-microsoft-com:office:office" xmlns:r="http://schemas.openxmlformats.org/officeDocument/2006/relationships" xmlns:m="http://schemas.openxmlformats.org/officeDocument/2006/math" xmlns:v="urn:schemas-microsoft-com:vml" xmlns:wp14="http://schemas.microsoft.com/office/word/2010/wordprocessingDrawing" xmlns:wp="http://schemas.openxmlformats.org/drawingml/2006/wordprocessingDrawing" xmlns:w10="urn:schemas-microsoft-com:office:word" xmlns:w="http://schemas.openxmlformats.org/wordprocessingml/2006/main" xmlns:w14="http://schemas.microsoft.com/office/word/2010/wordml" xmlns:w15="http://schemas.microsoft.com/office/word/2012/wordml" xmlns:w16cid="http://schemas.microsoft.com/office/word/2016/wordml/cid" xmlns:w16se="http://schemas.microsoft.com/office/word/2015/wordml/symex" xmlns:wpg="http://schemas.microsoft.com/office/word/2010/wordprocessingGroup" xmlns:wpi="http://schemas.microsoft.com/office/word/2010/wordprocessingInk" xmlns:wne="http://schemas.microsoft.com/office/word/2006/wordml" xmlns:wps="http://schemas.microsoft.com/office/word/2010/wordprocessingShape" mc:Ignorable="w14 w15 w16se w16cid wp14">
+<w:numbering xmlns:wpc="http://schemas.microsoft.com/office/word/2010/wordprocessingCanvas" xmlns:cx="http://schemas.microsoft.com/office/drawing/2014/chartex" xmlns:cx1="http://schemas.microsoft.com/office/drawing/2015/9/8/chartex" xmlns:mc="http://schemas.openxmlformats.org/markup-compatibility/2006" xmlns:o="urn:schemas-microsoft-com:office:office" xmlns:r="http://schemas.openxmlformats.org/officeDocument/2006/relationships" xmlns:m="http://schemas.openxmlformats.org/officeDocument/2006/math" xmlns:v="urn:schemas-microsoft-com:vml" xmlns:wp14="http://schemas.microsoft.com/office/word/2010/wordprocessingDrawing" xmlns:wp="http://schemas.openxmlformats.org/drawingml/2006/wordprocessingDrawing" xmlns:w10="urn:schemas-microsoft-com:office:word" xmlns:w="http://schemas.openxmlformats.org/wordprocessingml/2006/main" xmlns:w14="http://schemas.microsoft.com/office/word/2010/wordml" xmlns:w15="http://schemas.microsoft.com/office/word/2012/wordml" xmlns:w16se="http://schemas.microsoft.com/office/word/2015/wordml/symex" xmlns:wpg="http://schemas.microsoft.com/office/word/2010/wordprocessingGroup" xmlns:wpi="http://schemas.microsoft.com/office/word/2010/wordprocessingInk" xmlns:wne="http://schemas.microsoft.com/office/word/2006/wordml" xmlns:wps="http://schemas.microsoft.com/office/word/2010/wordprocessingShape" mc:Ignorable="w14 w15 w16se wp14">
   <w:abstractNum w:abstractNumId="0" w15:restartNumberingAfterBreak="0">
     <w:nsid w:val="02D7318B"/>
     <w:multiLevelType w:val="hybridMultilevel"/>
@@ -11776,7 +12098,7 @@
 </file>
 
 <file path=word/styles.xml><?xml version="1.0" encoding="utf-8"?>
-<w:styles xmlns:mc="http://schemas.openxmlformats.org/markup-compatibility/2006" xmlns:r="http://schemas.openxmlformats.org/officeDocument/2006/relationships" xmlns:w="http://schemas.openxmlformats.org/wordprocessingml/2006/main" xmlns:w14="http://schemas.microsoft.com/office/word/2010/wordml" xmlns:w15="http://schemas.microsoft.com/office/word/2012/wordml" xmlns:w16cid="http://schemas.microsoft.com/office/word/2016/wordml/cid" xmlns:w16se="http://schemas.microsoft.com/office/word/2015/wordml/symex" mc:Ignorable="w14 w15 w16se w16cid">
+<w:styles xmlns:mc="http://schemas.openxmlformats.org/markup-compatibility/2006" xmlns:r="http://schemas.openxmlformats.org/officeDocument/2006/relationships" xmlns:w="http://schemas.openxmlformats.org/wordprocessingml/2006/main" xmlns:w14="http://schemas.microsoft.com/office/word/2010/wordml" xmlns:w15="http://schemas.microsoft.com/office/word/2012/wordml" xmlns:w16se="http://schemas.microsoft.com/office/word/2015/wordml/symex" mc:Ignorable="w14 w15 w16se">
   <w:docDefaults>
     <w:rPrDefault>
       <w:rPr>
@@ -11786,7 +12108,7 @@
     </w:rPrDefault>
     <w:pPrDefault/>
   </w:docDefaults>
-  <w:latentStyles w:defLockedState="0" w:defUIPriority="99" w:defSemiHidden="0" w:defUnhideWhenUsed="0" w:defQFormat="0" w:count="375">
+  <w:latentStyles w:defLockedState="0" w:defUIPriority="99" w:defSemiHidden="0" w:defUnhideWhenUsed="0" w:defQFormat="0" w:count="371">
     <w:lsdException w:name="Normal" w:uiPriority="0" w:qFormat="1"/>
     <w:lsdException w:name="heading 1" w:uiPriority="0" w:qFormat="1"/>
     <w:lsdException w:name="heading 2" w:semiHidden="1" w:uiPriority="0" w:unhideWhenUsed="1" w:qFormat="1"/>
@@ -12158,10 +12480,6 @@
     <w:lsdException w:name="List Table 5 Dark Accent 6" w:uiPriority="50"/>
     <w:lsdException w:name="List Table 6 Colorful Accent 6" w:uiPriority="51"/>
     <w:lsdException w:name="List Table 7 Colorful Accent 6" w:uiPriority="52"/>
-    <w:lsdException w:name="Mention" w:semiHidden="1" w:unhideWhenUsed="1"/>
-    <w:lsdException w:name="Smart Hyperlink" w:semiHidden="1" w:unhideWhenUsed="1"/>
-    <w:lsdException w:name="Hashtag" w:semiHidden="1" w:unhideWhenUsed="1"/>
-    <w:lsdException w:name="Unresolved Mention" w:semiHidden="1" w:unhideWhenUsed="1"/>
   </w:latentStyles>
   <w:style w:type="paragraph" w:default="1" w:styleId="Normal">
     <w:name w:val="Normal"/>
@@ -13743,15 +14061,8 @@
 <file path=customXml/itemProps1.xml><?xml version="1.0" encoding="utf-8"?>
 <ds:datastoreItem xmlns:ds="http://schemas.openxmlformats.org/officeDocument/2006/customXml" ds:itemID="{568C0942-0CA7-42BF-982B-E8F572C6390A}">
   <ds:schemaRefs>
+    <ds:schemaRef ds:uri="http://schemas.microsoft.com/office/2006/metadata/properties"/>
     <ds:schemaRef ds:uri="http://schemas.microsoft.com/office/infopath/2007/PartnerControls"/>
-    <ds:schemaRef ds:uri="1ca6c23c-3b9b-4c6b-a28d-95fd8f2434d5"/>
-    <ds:schemaRef ds:uri="http://purl.org/dc/elements/1.1/"/>
-    <ds:schemaRef ds:uri="http://schemas.microsoft.com/office/2006/metadata/properties"/>
-    <ds:schemaRef ds:uri="http://purl.org/dc/terms/"/>
-    <ds:schemaRef ds:uri="http://schemas.openxmlformats.org/package/2006/metadata/core-properties"/>
-    <ds:schemaRef ds:uri="http://schemas.microsoft.com/office/2006/documentManagement/types"/>
-    <ds:schemaRef ds:uri="http://www.w3.org/XML/1998/namespace"/>
-    <ds:schemaRef ds:uri="http://purl.org/dc/dcmitype/"/>
   </ds:schemaRefs>
 </ds:datastoreItem>
 </file>
@@ -13783,7 +14094,7 @@
 </file>
 
 <file path=customXml/itemProps4.xml><?xml version="1.0" encoding="utf-8"?>
-<ds:datastoreItem xmlns:ds="http://schemas.openxmlformats.org/officeDocument/2006/customXml" ds:itemID="{CA32834B-1C9D-4A4B-93BC-1894C18F1F6A}">
+<ds:datastoreItem xmlns:ds="http://schemas.openxmlformats.org/officeDocument/2006/customXml" ds:itemID="{1CD09D02-4311-410F-AB46-A2F59F9A3A09}">
   <ds:schemaRefs>
     <ds:schemaRef ds:uri="http://schemas.openxmlformats.org/officeDocument/2006/bibliography"/>
   </ds:schemaRefs>

</xml_diff>

<commit_message>
Added prereqs for Azure SSIS Feature Pack, other path updates
Updated path for where Ispac is located
Added steps for getting Azure Storage key for use in configuring connection
Added note on default labadmin password
</commit_message>
<xml_diff>
--- a/Lab Modules/Lab 2 - Lift and Shift of SSIS to Azure/LAB02 - Lift and Shift of SSIS to Azure.docx
+++ b/Lab Modules/Lab 2 - Lift and Shift of SSIS to Azure/LAB02 - Lift and Shift of SSIS to Azure.docx
@@ -347,7 +347,7 @@
           <w:r>
             <w:fldChar w:fldCharType="separate"/>
           </w:r>
-          <w:hyperlink w:anchor="_Toc502740051" w:history="1">
+          <w:hyperlink w:anchor="_Toc502843169" w:history="1">
             <w:r>
               <w:rPr>
                 <w:rStyle w:val="Hyperlink"/>
@@ -370,7 +370,7 @@
               <w:rPr>
                 <w:webHidden/>
               </w:rPr>
-              <w:instrText xml:space="preserve"> PAGEREF _Toc502740051 \h </w:instrText>
+              <w:instrText xml:space="preserve"> PAGEREF _Toc502843169 \h </w:instrText>
             </w:r>
             <w:r>
               <w:rPr>
@@ -406,12 +406,12 @@
               <w:szCs w:val="22"/>
             </w:rPr>
           </w:pPr>
-          <w:hyperlink w:anchor="_Toc502740052" w:history="1">
+          <w:hyperlink w:anchor="_Toc502843170" w:history="1">
             <w:r>
               <w:rPr>
                 <w:rStyle w:val="Hyperlink"/>
               </w:rPr>
-              <w:t>Pre-requisites</w:t>
+              <w:t>Prerequisites</w:t>
             </w:r>
             <w:r>
               <w:rPr>
@@ -429,7 +429,7 @@
               <w:rPr>
                 <w:webHidden/>
               </w:rPr>
-              <w:instrText xml:space="preserve"> PAGEREF _Toc502740052 \h </w:instrText>
+              <w:instrText xml:space="preserve"> PAGEREF _Toc502843170 \h </w:instrText>
             </w:r>
             <w:r>
               <w:rPr>
@@ -465,7 +465,7 @@
               <w:szCs w:val="22"/>
             </w:rPr>
           </w:pPr>
-          <w:hyperlink w:anchor="_Toc502740053" w:history="1">
+          <w:hyperlink w:anchor="_Toc502843171" w:history="1">
             <w:r>
               <w:rPr>
                 <w:rStyle w:val="Hyperlink"/>
@@ -488,7 +488,7 @@
               <w:rPr>
                 <w:webHidden/>
               </w:rPr>
-              <w:instrText xml:space="preserve"> PAGEREF _Toc502740053 \h </w:instrText>
+              <w:instrText xml:space="preserve"> PAGEREF _Toc502843171 \h </w:instrText>
             </w:r>
             <w:r>
               <w:rPr>
@@ -524,7 +524,7 @@
               <w:szCs w:val="22"/>
             </w:rPr>
           </w:pPr>
-          <w:hyperlink w:anchor="_Toc502740054" w:history="1">
+          <w:hyperlink w:anchor="_Toc502843172" w:history="1">
             <w:r>
               <w:rPr>
                 <w:rStyle w:val="Hyperlink"/>
@@ -536,7 +536,7 @@
               <w:rPr>
                 <w:rStyle w:val="Hyperlink"/>
               </w:rPr>
-              <w:t>Create Azure SSIS Runtime</w:t>
+              <w:t>Configure Azure Data Factory SSIS Integration Runtime</w:t>
             </w:r>
             <w:r>
               <w:rPr>
@@ -554,7 +554,7 @@
               <w:rPr>
                 <w:webHidden/>
               </w:rPr>
-              <w:instrText xml:space="preserve"> PAGEREF _Toc502740054 \h </w:instrText>
+              <w:instrText xml:space="preserve"> PAGEREF _Toc502843172 \h </w:instrText>
             </w:r>
             <w:r>
               <w:rPr>
@@ -590,13 +590,13 @@
               <w:szCs w:val="22"/>
             </w:rPr>
           </w:pPr>
-          <w:hyperlink w:anchor="_Toc502740055" w:history="1">
+          <w:hyperlink w:anchor="_Toc502843173" w:history="1">
             <w:r>
               <w:rPr>
                 <w:rStyle w:val="Hyperlink"/>
                 <w:rFonts w:eastAsia="Calibri"/>
               </w:rPr>
-              <w:t>Part 2 – Upload SSIS Package to Catalog</w:t>
+              <w:t>Part 2 – Upload an SSIS Package to the Integration Services Catalog</w:t>
             </w:r>
             <w:r>
               <w:rPr>
@@ -614,7 +614,7 @@
               <w:rPr>
                 <w:webHidden/>
               </w:rPr>
-              <w:instrText xml:space="preserve"> PAGEREF _Toc502740055 \h </w:instrText>
+              <w:instrText xml:space="preserve"> PAGEREF _Toc502843173 \h </w:instrText>
             </w:r>
             <w:r>
               <w:rPr>
@@ -650,13 +650,13 @@
               <w:szCs w:val="22"/>
             </w:rPr>
           </w:pPr>
-          <w:hyperlink w:anchor="_Toc502740056" w:history="1">
+          <w:hyperlink w:anchor="_Toc502843174" w:history="1">
             <w:r>
               <w:rPr>
                 <w:rStyle w:val="Hyperlink"/>
                 <w:rFonts w:eastAsia="Calibri"/>
               </w:rPr>
-              <w:t>Part 3 – Use SSMS to run manually</w:t>
+              <w:t>Part 3 – Use SSMS to manually run the SSIS Package</w:t>
             </w:r>
             <w:r>
               <w:rPr>
@@ -674,7 +674,7 @@
               <w:rPr>
                 <w:webHidden/>
               </w:rPr>
-              <w:instrText xml:space="preserve"> PAGEREF _Toc502740056 \h </w:instrText>
+              <w:instrText xml:space="preserve"> PAGEREF _Toc502843174 \h </w:instrText>
             </w:r>
             <w:r>
               <w:rPr>
@@ -710,13 +710,13 @@
               <w:szCs w:val="22"/>
             </w:rPr>
           </w:pPr>
-          <w:hyperlink w:anchor="_Toc502740057" w:history="1">
+          <w:hyperlink w:anchor="_Toc502843175" w:history="1">
             <w:r>
               <w:rPr>
                 <w:rStyle w:val="Hyperlink"/>
                 <w:rFonts w:eastAsia="Calibri"/>
               </w:rPr>
-              <w:t>Part 4 – Create Pipeline to call Stored Procedure to do a Trigger Based Scheduled Run</w:t>
+              <w:t>Part 4 – Create an Azure Data Factory Pipeline, Trigger Based Scheduled Run to execute a Stored Procedure</w:t>
             </w:r>
             <w:r>
               <w:rPr>
@@ -734,7 +734,7 @@
               <w:rPr>
                 <w:webHidden/>
               </w:rPr>
-              <w:instrText xml:space="preserve"> PAGEREF _Toc502740057 \h </w:instrText>
+              <w:instrText xml:space="preserve"> PAGEREF _Toc502843175 \h </w:instrText>
             </w:r>
             <w:r>
               <w:rPr>
@@ -800,7 +800,7 @@
         <w:pStyle w:val="Heading2"/>
       </w:pPr>
       <w:bookmarkStart w:id="1" w:name="_Toc480373992"/>
-      <w:bookmarkStart w:id="2" w:name="_Toc502740051"/>
+      <w:bookmarkStart w:id="2" w:name="_Toc502843169"/>
       <w:r>
         <w:lastRenderedPageBreak/>
         <w:t>Summary</w:t>
@@ -810,22 +810,46 @@
     </w:p>
     <w:p>
       <w:r>
-        <w:t xml:space="preserve">This tutorial walks </w:t>
+        <w:t>In this Lab Module, we will walk</w:t>
+      </w:r>
+      <w:r>
+        <w:t xml:space="preserve"> </w:t>
       </w:r>
       <w:r>
         <w:t>through</w:t>
       </w:r>
       <w:r>
-        <w:t xml:space="preserve"> the process of creating a</w:t>
+        <w:t xml:space="preserve"> the process of </w:t>
       </w:r>
       <w:r>
-        <w:t xml:space="preserve">n Azure </w:t>
+        <w:t>configuring</w:t>
+      </w:r>
+      <w:r>
+        <w:t xml:space="preserve"> Azure </w:t>
       </w:r>
       <w:r>
         <w:t>Data Factory Integration Runtime</w:t>
       </w:r>
       <w:r>
-        <w:t xml:space="preserve"> to schedule the execute a SSIS Package. The package will simulate a typical Data Warehouse </w:t>
+        <w:t xml:space="preserve"> to schedule </w:t>
+      </w:r>
+      <w:r>
+        <w:t>an</w:t>
+      </w:r>
+      <w:r>
+        <w:t xml:space="preserve"> execut</w:t>
+      </w:r>
+      <w:r>
+        <w:t>ion of</w:t>
+      </w:r>
+      <w:r>
+        <w:t xml:space="preserve"> a</w:t>
+      </w:r>
+      <w:r>
+        <w:t>n</w:t>
+      </w:r>
+      <w:r>
+        <w:t xml:space="preserve"> SSIS Package. The package will simulate a typical Data Warehouse </w:t>
       </w:r>
       <w:r>
         <w:t xml:space="preserve">Extract, Transform, and </w:t>
@@ -859,16 +883,19 @@
             <v:path o:extrusionok="f" gradientshapeok="t" o:connecttype="rect"/>
             <o:lock v:ext="edit" aspectratio="t"/>
           </v:shapetype>
-          <v:shape id="_x0000_i1025" type="#_x0000_t75" style="width:477.85pt;height:117.45pt" o:ole="">
+          <v:shape id="_x0000_i1025" type="#_x0000_t75" style="width:478.5pt;height:118.5pt" o:ole="">
             <v:imagedata r:id="rId11" o:title=""/>
           </v:shape>
-          <o:OLEObject Type="Embed" ProgID="Visio.Drawing.15" ShapeID="_x0000_i1025" DrawAspect="Content" ObjectID="_1578913634" r:id="rId12"/>
+          <o:OLEObject Type="Embed" ProgID="Visio.Drawing.15" ShapeID="_x0000_i1025" DrawAspect="Content" ObjectID="_1578931236" r:id="rId12"/>
         </w:object>
       </w:r>
     </w:p>
     <w:p>
       <w:r>
-        <w:t>In this lab we will:</w:t>
+        <w:t>This involves</w:t>
+      </w:r>
+      <w:r>
+        <w:t>:</w:t>
       </w:r>
     </w:p>
     <w:p>
@@ -880,7 +907,13 @@
         </w:numPr>
       </w:pPr>
       <w:r>
-        <w:t xml:space="preserve">Create Azure SSIS </w:t>
+        <w:t>Creat</w:t>
+      </w:r>
+      <w:r>
+        <w:t>ing</w:t>
+      </w:r>
+      <w:r>
+        <w:t xml:space="preserve"> Azure SSIS </w:t>
       </w:r>
       <w:r>
         <w:t xml:space="preserve">Integration </w:t>
@@ -913,7 +946,22 @@
         </w:numPr>
       </w:pPr>
       <w:r>
-        <w:t xml:space="preserve">Upload SSIS Package to </w:t>
+        <w:t>Upload</w:t>
+      </w:r>
+      <w:r>
+        <w:t>ing</w:t>
+      </w:r>
+      <w:r>
+        <w:t xml:space="preserve"> </w:t>
+      </w:r>
+      <w:r>
+        <w:t xml:space="preserve">an </w:t>
+      </w:r>
+      <w:r>
+        <w:t xml:space="preserve">SSIS Package to </w:t>
+      </w:r>
+      <w:r>
+        <w:t xml:space="preserve">the </w:t>
       </w:r>
       <w:r>
         <w:t>Integration Services C</w:t>
@@ -934,22 +982,43 @@
         </w:numPr>
       </w:pPr>
       <w:r>
-        <w:t xml:space="preserve">Use </w:t>
+        <w:t>Us</w:t>
+      </w:r>
+      <w:r>
+        <w:t>ing</w:t>
+      </w:r>
+      <w:r>
+        <w:t xml:space="preserve"> </w:t>
       </w:r>
       <w:r>
         <w:t>SSMS</w:t>
       </w:r>
       <w:r>
-        <w:t xml:space="preserve"> to run manually</w:t>
+        <w:t xml:space="preserve"> to manually</w:t>
       </w:r>
       <w:r>
-        <w:t xml:space="preserve"> package</w:t>
+        <w:t xml:space="preserve"> </w:t>
+      </w:r>
+      <w:r>
+        <w:t xml:space="preserve">run the </w:t>
+      </w:r>
+      <w:r>
+        <w:t>package</w:t>
       </w:r>
       <w:r>
         <w:t xml:space="preserve"> and monitor</w:t>
       </w:r>
       <w:r>
-        <w:t xml:space="preserve"> run using </w:t>
+        <w:t xml:space="preserve"> </w:t>
+      </w:r>
+      <w:r>
+        <w:t xml:space="preserve">the </w:t>
+      </w:r>
+      <w:r>
+        <w:t xml:space="preserve">run using </w:t>
+      </w:r>
+      <w:r>
+        <w:t xml:space="preserve">a </w:t>
       </w:r>
       <w:r>
         <w:t xml:space="preserve">standard </w:t>
@@ -967,10 +1036,19 @@
         </w:numPr>
       </w:pPr>
       <w:r>
-        <w:t>Create</w:t>
+        <w:t>Creat</w:t>
       </w:r>
       <w:r>
-        <w:t xml:space="preserve"> a pipeline to call </w:t>
+        <w:t>ing</w:t>
+      </w:r>
+      <w:r>
+        <w:t xml:space="preserve"> a</w:t>
+      </w:r>
+      <w:r>
+        <w:t>n Azure Data Factory P</w:t>
+      </w:r>
+      <w:r>
+        <w:t xml:space="preserve">ipeline to call </w:t>
       </w:r>
       <w:r>
         <w:t xml:space="preserve">a </w:t>
@@ -1022,9 +1100,9 @@
         <w:pStyle w:val="Heading2"/>
       </w:pPr>
       <w:bookmarkStart w:id="3" w:name="_Toc480373993"/>
-      <w:bookmarkStart w:id="4" w:name="_Toc502740052"/>
+      <w:bookmarkStart w:id="4" w:name="_Toc502843170"/>
       <w:r>
-        <w:t>Pre-requisites</w:t>
+        <w:t>Prerequisites</w:t>
       </w:r>
       <w:bookmarkEnd w:id="3"/>
       <w:bookmarkEnd w:id="4"/>
@@ -1124,6 +1202,7 @@
           <w:szCs w:val="22"/>
         </w:rPr>
       </w:pPr>
+      <w:proofErr w:type="spellStart"/>
       <w:r>
         <w:rPr>
           <w:rStyle w:val="normaltextrun"/>
@@ -1140,7 +1219,7 @@
           <w:sz w:val="22"/>
           <w:szCs w:val="22"/>
         </w:rPr>
-        <w:t>.is</w:t>
+        <w:t>.i</w:t>
       </w:r>
       <w:r>
         <w:rPr>
@@ -1149,7 +1228,7 @@
           <w:sz w:val="22"/>
           <w:szCs w:val="22"/>
         </w:rPr>
-        <w:t>p</w:t>
+        <w:t>s</w:t>
       </w:r>
       <w:r>
         <w:rPr>
@@ -1158,8 +1237,20 @@
           <w:sz w:val="22"/>
           <w:szCs w:val="22"/>
         </w:rPr>
-        <w:t>ac</w:t>
+        <w:t>pac</w:t>
       </w:r>
+      <w:proofErr w:type="spellEnd"/>
+      <w:r>
+        <w:rPr>
+          <w:rStyle w:val="normaltextrun"/>
+          <w:rFonts w:ascii="Calibri" w:hAnsi="Calibri"/>
+          <w:sz w:val="22"/>
+          <w:szCs w:val="22"/>
+        </w:rPr>
+        <w:t xml:space="preserve"> (located in Lab modules/Lab 2)</w:t>
+      </w:r>
+      <w:bookmarkStart w:id="5" w:name="_GoBack"/>
+      <w:bookmarkEnd w:id="5"/>
     </w:p>
     <w:p>
       <w:pPr>
@@ -1246,6 +1337,7 @@
           <w:szCs w:val="22"/>
         </w:rPr>
       </w:pPr>
+      <w:proofErr w:type="spellStart"/>
       <w:r>
         <w:rPr>
           <w:rStyle w:val="normaltextrun"/>
@@ -1262,7 +1354,17 @@
           <w:sz w:val="22"/>
           <w:szCs w:val="22"/>
         </w:rPr>
-        <w:t>irlinePerformance-</w:t>
+        <w:t>irlinePerformance</w:t>
+      </w:r>
+      <w:proofErr w:type="spellEnd"/>
+      <w:r>
+        <w:rPr>
+          <w:rStyle w:val="normaltextrun"/>
+          <w:rFonts w:ascii="Calibri" w:hAnsi="Calibri"/>
+          <w:sz w:val="22"/>
+          <w:szCs w:val="22"/>
+        </w:rPr>
+        <w:t>-</w:t>
       </w:r>
       <w:r>
         <w:rPr>
@@ -1298,6 +1400,7 @@
           <w:szCs w:val="22"/>
         </w:rPr>
       </w:pPr>
+      <w:proofErr w:type="spellStart"/>
       <w:r>
         <w:rPr>
           <w:rStyle w:val="normaltextrun"/>
@@ -1332,7 +1435,17 @@
           <w:sz w:val="22"/>
           <w:szCs w:val="22"/>
         </w:rPr>
-        <w:t>mance-</w:t>
+        <w:t>mance</w:t>
+      </w:r>
+      <w:proofErr w:type="spellEnd"/>
+      <w:r>
+        <w:rPr>
+          <w:rStyle w:val="normaltextrun"/>
+          <w:rFonts w:ascii="Calibri" w:hAnsi="Calibri"/>
+          <w:sz w:val="22"/>
+          <w:szCs w:val="22"/>
+        </w:rPr>
+        <w:t>-</w:t>
       </w:r>
       <w:r>
         <w:rPr>
@@ -1368,6 +1481,7 @@
           <w:szCs w:val="22"/>
         </w:rPr>
       </w:pPr>
+      <w:proofErr w:type="spellStart"/>
       <w:r>
         <w:rPr>
           <w:rStyle w:val="normaltextrun"/>
@@ -1384,7 +1498,17 @@
           <w:sz w:val="22"/>
           <w:szCs w:val="22"/>
         </w:rPr>
-        <w:t>irlinePerformance-</w:t>
+        <w:t>irlinePerformance</w:t>
+      </w:r>
+      <w:proofErr w:type="spellEnd"/>
+      <w:r>
+        <w:rPr>
+          <w:rStyle w:val="normaltextrun"/>
+          <w:rFonts w:ascii="Calibri" w:hAnsi="Calibri"/>
+          <w:sz w:val="22"/>
+          <w:szCs w:val="22"/>
+        </w:rPr>
+        <w:t>-</w:t>
       </w:r>
       <w:r>
         <w:rPr>
@@ -1412,6 +1536,7 @@
           <w:szCs w:val="22"/>
         </w:rPr>
       </w:pPr>
+      <w:proofErr w:type="spellStart"/>
       <w:r>
         <w:rPr>
           <w:rStyle w:val="normaltextrun"/>
@@ -1428,7 +1553,17 @@
           <w:sz w:val="22"/>
           <w:szCs w:val="22"/>
         </w:rPr>
-        <w:t>irlinePerformance-</w:t>
+        <w:t>irlinePerformance</w:t>
+      </w:r>
+      <w:proofErr w:type="spellEnd"/>
+      <w:r>
+        <w:rPr>
+          <w:rStyle w:val="normaltextrun"/>
+          <w:rFonts w:ascii="Calibri" w:hAnsi="Calibri"/>
+          <w:sz w:val="22"/>
+          <w:szCs w:val="22"/>
+        </w:rPr>
+        <w:t>-</w:t>
       </w:r>
       <w:r>
         <w:rPr>
@@ -1478,6 +1613,53 @@
     <w:p>
       <w:pPr>
         <w:pStyle w:val="paragraph"/>
+        <w:numPr>
+          <w:ilvl w:val="0"/>
+          <w:numId w:val="43"/>
+        </w:numPr>
+        <w:spacing w:before="0" w:beforeAutospacing="0" w:after="0" w:afterAutospacing="0"/>
+        <w:textAlignment w:val="baseline"/>
+        <w:rPr>
+          <w:rStyle w:val="normaltextrun"/>
+          <w:rFonts w:ascii="Calibri" w:hAnsi="Calibri"/>
+          <w:sz w:val="22"/>
+          <w:szCs w:val="22"/>
+        </w:rPr>
+      </w:pPr>
+      <w:r>
+        <w:rPr>
+          <w:rStyle w:val="normaltextrun"/>
+          <w:rFonts w:ascii="Calibri" w:hAnsi="Calibri"/>
+          <w:sz w:val="22"/>
+          <w:szCs w:val="22"/>
+        </w:rPr>
+        <w:t xml:space="preserve">Azure SSIS </w:t>
+      </w:r>
+      <w:r>
+        <w:rPr>
+          <w:rStyle w:val="normaltextrun"/>
+          <w:rFonts w:ascii="Calibri" w:hAnsi="Calibri"/>
+          <w:sz w:val="22"/>
+          <w:szCs w:val="22"/>
+        </w:rPr>
+        <w:t xml:space="preserve">Feature Pack for SQL Server 2017 </w:t>
+      </w:r>
+      <w:r>
+        <w:br/>
+      </w:r>
+      <w:r>
+        <w:rPr>
+          <w:rFonts w:ascii="Calibri" w:hAnsi="Calibri" w:cs="Calibri"/>
+          <w:color w:val="0000EE"/>
+          <w:u w:val="single"/>
+          <w:shd w:val="clear" w:color="auto" w:fill="FFFFFF"/>
+        </w:rPr>
+        <w:t>https://www.microsoft.com/en-us/download/details.aspx?id=54798</w:t>
+      </w:r>
+    </w:p>
+    <w:p>
+      <w:pPr>
+        <w:pStyle w:val="paragraph"/>
         <w:spacing w:before="0" w:beforeAutospacing="0" w:after="0" w:afterAutospacing="0"/>
         <w:textAlignment w:val="baseline"/>
         <w:rPr>
@@ -1511,13 +1693,13 @@
       <w:pPr>
         <w:pStyle w:val="Heading2"/>
       </w:pPr>
-      <w:bookmarkStart w:id="5" w:name="_Toc480373994"/>
-      <w:bookmarkStart w:id="6" w:name="_Toc502740053"/>
+      <w:bookmarkStart w:id="6" w:name="_Toc480373994"/>
+      <w:bookmarkStart w:id="7" w:name="_Toc502843171"/>
       <w:r>
         <w:t>Scenario</w:t>
       </w:r>
-      <w:bookmarkEnd w:id="5"/>
       <w:bookmarkEnd w:id="6"/>
+      <w:bookmarkEnd w:id="7"/>
     </w:p>
     <w:p/>
     <w:tbl>
@@ -1559,19 +1741,34 @@
                 <w:rFonts w:eastAsia="Calibri"/>
               </w:rPr>
             </w:pPr>
-            <w:bookmarkStart w:id="7" w:name="_Toc480373995"/>
-            <w:bookmarkStart w:id="8" w:name="_Toc502740054"/>
+            <w:bookmarkStart w:id="8" w:name="_Toc480373995"/>
+            <w:bookmarkStart w:id="9" w:name="_Toc502843172"/>
             <w:r>
               <w:rPr>
                 <w:rFonts w:eastAsia="Calibri"/>
               </w:rPr>
               <w:t xml:space="preserve">Part 1 – </w:t>
             </w:r>
-            <w:bookmarkEnd w:id="7"/>
-            <w:r>
-              <w:t>Create Azure SSIS Runtime</w:t>
-            </w:r>
             <w:bookmarkEnd w:id="8"/>
+            <w:r>
+              <w:t>Configure</w:t>
+            </w:r>
+            <w:r>
+              <w:t xml:space="preserve"> Azure </w:t>
+            </w:r>
+            <w:r>
+              <w:t xml:space="preserve">Data Factory </w:t>
+            </w:r>
+            <w:r>
+              <w:t xml:space="preserve">SSIS </w:t>
+            </w:r>
+            <w:r>
+              <w:t xml:space="preserve">Integration </w:t>
+            </w:r>
+            <w:r>
+              <w:t>Runtime</w:t>
+            </w:r>
+            <w:bookmarkEnd w:id="9"/>
           </w:p>
         </w:tc>
       </w:tr>
@@ -1624,10 +1821,25 @@
               <w:jc w:val="both"/>
             </w:pPr>
             <w:r>
-              <w:t xml:space="preserve">This section walks through the steps to </w:t>
-            </w:r>
-            <w:r>
-              <w:t xml:space="preserve">use the Azure Data Factory GUI to create new </w:t>
+              <w:t>In this section, we will</w:t>
+            </w:r>
+            <w:r>
+              <w:t xml:space="preserve"> walk through the steps to </w:t>
+            </w:r>
+            <w:r>
+              <w:t xml:space="preserve">use the </w:t>
+            </w:r>
+            <w:r>
+              <w:t>ADF</w:t>
+            </w:r>
+            <w:r>
+              <w:t xml:space="preserve"> GUI to </w:t>
+            </w:r>
+            <w:r>
+              <w:t>configure SSIS Integration Runtime.</w:t>
+            </w:r>
+            <w:r>
+              <w:t xml:space="preserve"> </w:t>
             </w:r>
             <w:r>
               <w:t xml:space="preserve"> </w:t>
@@ -1726,13 +1938,21 @@
             </w:pPr>
             <w:r>
               <w:lastRenderedPageBreak/>
-              <w:t>We can connect to the Azure Data Factory as set up in Module 1</w:t>
+              <w:t>C</w:t>
+            </w:r>
+            <w:r>
+              <w:t>onnect to the Azure Data Factory as set up in Module 1</w:t>
             </w:r>
             <w:r>
               <w:t xml:space="preserve"> called </w:t>
             </w:r>
-            <w:r>
-              <w:t>adflab-adf.</w:t>
+            <w:proofErr w:type="spellStart"/>
+            <w:r>
+              <w:t>adflab-adf</w:t>
+            </w:r>
+            <w:proofErr w:type="spellEnd"/>
+            <w:r>
+              <w:t>.</w:t>
             </w:r>
           </w:p>
         </w:tc>
@@ -1751,7 +1971,7 @@
               <w:ind w:left="360"/>
             </w:pPr>
             <w:r>
-              <w:t>Go to Azure Data Factory Portal and choose Configure SSIS Integration Runtime</w:t>
+              <w:t>Go to the ADF GUI and click Configure SSIS Integration Runtime</w:t>
             </w:r>
           </w:p>
         </w:tc>
@@ -1823,8 +2043,16 @@
               <w:jc w:val="both"/>
             </w:pPr>
             <w:r>
-              <w:lastRenderedPageBreak/>
-              <w:t xml:space="preserve">When you choose Configure SSIS Integration Runtime the following dialog </w:t>
+              <w:t>After clicking</w:t>
+            </w:r>
+            <w:r>
+              <w:t xml:space="preserve"> Configure SSIS Integration Runtime</w:t>
+            </w:r>
+            <w:r>
+              <w:t>,</w:t>
+            </w:r>
+            <w:r>
+              <w:t xml:space="preserve"> the following dialog </w:t>
             </w:r>
             <w:r>
               <w:t>starts.</w:t>
@@ -1846,10 +2074,30 @@
               <w:ind w:left="360"/>
             </w:pPr>
             <w:r>
-              <w:t>Name Service ADFLab-SSIS</w:t>
-            </w:r>
-            <w:r>
-              <w:t xml:space="preserve"> and click Next</w:t>
+              <w:t>Enter</w:t>
+            </w:r>
+            <w:r>
+              <w:t xml:space="preserve"> </w:t>
+            </w:r>
+            <w:proofErr w:type="spellStart"/>
+            <w:r>
+              <w:t>ADFLab</w:t>
+            </w:r>
+            <w:proofErr w:type="spellEnd"/>
+            <w:r>
+              <w:t>-SSIS in</w:t>
+            </w:r>
+            <w:r>
+              <w:t>to</w:t>
+            </w:r>
+            <w:r>
+              <w:t xml:space="preserve"> the </w:t>
+            </w:r>
+            <w:r>
+              <w:t xml:space="preserve">Name field </w:t>
+            </w:r>
+            <w:r>
+              <w:t>and click Next</w:t>
             </w:r>
           </w:p>
         </w:tc>
@@ -1863,15 +2111,210 @@
                 <w:noProof/>
               </w:rPr>
             </w:pPr>
-            <w:r>
+          </w:p>
+        </w:tc>
+      </w:tr>
+      <w:tr>
+        <w:trPr>
+          <w:trHeight w:val="503"/>
+        </w:trPr>
+        <w:tc>
+          <w:tcPr>
+            <w:tcW w:w="4225" w:type="dxa"/>
+          </w:tcPr>
+          <w:p>
+            <w:pPr>
+              <w:jc w:val="both"/>
+            </w:pPr>
+            <w:r>
+              <w:lastRenderedPageBreak/>
+              <w:t xml:space="preserve">Then we </w:t>
+            </w:r>
+            <w:r>
+              <w:t>enter the database connection information.</w:t>
+            </w:r>
+            <w:r>
+              <w:t xml:space="preserve"> </w:t>
+            </w:r>
+          </w:p>
+          <w:p>
+            <w:pPr>
+              <w:jc w:val="both"/>
+            </w:pPr>
+          </w:p>
+          <w:p>
+            <w:pPr>
+              <w:jc w:val="both"/>
+            </w:pPr>
+            <w:r>
+              <w:t xml:space="preserve">The default </w:t>
+            </w:r>
+            <w:r>
+              <w:t>admin\</w:t>
+            </w:r>
+            <w:r>
+              <w:t xml:space="preserve">password in the PowerShell script was </w:t>
+            </w:r>
+            <w:proofErr w:type="spellStart"/>
+            <w:r>
+              <w:t>labdadmin</w:t>
+            </w:r>
+            <w:proofErr w:type="spellEnd"/>
+            <w:r>
+              <w:t>\</w:t>
+            </w:r>
+            <w:r>
+              <w:t xml:space="preserve">L@bP@ss01. If you changed it put in your </w:t>
+            </w:r>
+            <w:r>
+              <w:t>username\password for the SQL Server admin account.</w:t>
+            </w:r>
+          </w:p>
+        </w:tc>
+        <w:tc>
+          <w:tcPr>
+            <w:tcW w:w="4590" w:type="dxa"/>
+          </w:tcPr>
+          <w:p>
+            <w:pPr>
+              <w:pStyle w:val="ListParagraph"/>
+              <w:numPr>
+                <w:ilvl w:val="0"/>
+                <w:numId w:val="3"/>
+              </w:numPr>
+              <w:spacing w:after="160"/>
+              <w:ind w:left="360"/>
+            </w:pPr>
+            <w:r>
+              <w:t xml:space="preserve">Select the </w:t>
+            </w:r>
+            <w:r>
+              <w:t xml:space="preserve">Database Server Endpoint </w:t>
+            </w:r>
+            <w:r>
+              <w:t>that</w:t>
+            </w:r>
+            <w:r>
+              <w:t xml:space="preserve"> begins with the resource </w:t>
+            </w:r>
+            <w:r>
+              <w:t xml:space="preserve">group name concatenated </w:t>
+            </w:r>
+            <w:r>
+              <w:t>‘</w:t>
+            </w:r>
+            <w:proofErr w:type="spellStart"/>
+            <w:r>
+              <w:t>sql</w:t>
+            </w:r>
+            <w:proofErr w:type="spellEnd"/>
+            <w:r>
+              <w:t xml:space="preserve">’ and </w:t>
+            </w:r>
+            <w:proofErr w:type="gramStart"/>
+            <w:r>
+              <w:t xml:space="preserve">the </w:t>
+            </w:r>
+            <w:r>
+              <w:t xml:space="preserve"> 5</w:t>
+            </w:r>
+            <w:proofErr w:type="gramEnd"/>
+            <w:r>
+              <w:t>-character hash of the resource ID</w:t>
+            </w:r>
+            <w:r>
+              <w:t xml:space="preserve"> at the end.</w:t>
+            </w:r>
+          </w:p>
+          <w:p>
+            <w:pPr>
+              <w:pStyle w:val="ListParagraph"/>
+              <w:numPr>
+                <w:ilvl w:val="0"/>
+                <w:numId w:val="3"/>
+              </w:numPr>
+              <w:spacing w:after="160"/>
+              <w:ind w:left="360"/>
+            </w:pPr>
+            <w:r>
+              <w:t xml:space="preserve">Enter </w:t>
+            </w:r>
+            <w:proofErr w:type="spellStart"/>
+            <w:r>
+              <w:t>labadmin</w:t>
+            </w:r>
+            <w:proofErr w:type="spellEnd"/>
+            <w:r>
+              <w:t xml:space="preserve"> as the </w:t>
+            </w:r>
+            <w:r>
+              <w:t>Admin Username</w:t>
+            </w:r>
+            <w:r>
+              <w:t>.</w:t>
+            </w:r>
+          </w:p>
+          <w:p>
+            <w:pPr>
+              <w:pStyle w:val="ListParagraph"/>
+              <w:numPr>
+                <w:ilvl w:val="0"/>
+                <w:numId w:val="3"/>
+              </w:numPr>
+              <w:spacing w:after="160"/>
+              <w:ind w:left="360"/>
+            </w:pPr>
+            <w:r>
+              <w:t xml:space="preserve">Enter </w:t>
+            </w:r>
+            <w:r>
+              <w:t>L@bP@ss01</w:t>
+            </w:r>
+            <w:r>
+              <w:t xml:space="preserve"> for the Admin Password</w:t>
+            </w:r>
+          </w:p>
+          <w:p>
+            <w:pPr>
+              <w:pStyle w:val="ListParagraph"/>
+              <w:numPr>
+                <w:ilvl w:val="0"/>
+                <w:numId w:val="3"/>
+              </w:numPr>
+              <w:spacing w:after="160"/>
+              <w:ind w:left="360"/>
+            </w:pPr>
+            <w:r>
+              <w:t>Click Next.</w:t>
+            </w:r>
+          </w:p>
+          <w:p>
+            <w:pPr>
+              <w:pStyle w:val="ListParagraph"/>
+              <w:spacing w:after="160"/>
+              <w:ind w:left="360"/>
+            </w:pPr>
+          </w:p>
+        </w:tc>
+        <w:tc>
+          <w:tcPr>
+            <w:tcW w:w="5760" w:type="dxa"/>
+          </w:tcPr>
+          <w:p>
+            <w:pPr>
               <w:rPr>
                 <w:noProof/>
               </w:rPr>
+            </w:pPr>
+            <w:r>
+              <w:rPr>
+                <w:noProof/>
+              </w:rPr>
               <w:drawing>
-                <wp:inline distT="0" distB="0" distL="0" distR="0" wp14:anchorId="60552F85" wp14:editId="3F0CDA7B">
-                  <wp:extent cx="3520440" cy="4363085"/>
-                  <wp:effectExtent l="0" t="0" r="3810" b="0"/>
-                  <wp:docPr id="6" name="Picture 6"/>
+                <wp:inline distT="0" distB="0" distL="0" distR="0" wp14:anchorId="70CEBC56" wp14:editId="461C179E">
+                  <wp:extent cx="3520440" cy="4455795"/>
+                  <wp:effectExtent l="0" t="0" r="3810" b="1905"/>
+                  <wp:docPr id="15" name="Picture 15"/>
                   <wp:cNvGraphicFramePr>
                     <a:graphicFrameLocks xmlns:a="http://schemas.openxmlformats.org/drawingml/2006/main" noChangeAspect="1"/>
                   </wp:cNvGraphicFramePr>
@@ -1891,7 +2334,7 @@
                         <pic:spPr>
                           <a:xfrm>
                             <a:off x="0" y="0"/>
-                            <a:ext cx="3520440" cy="4363085"/>
+                            <a:ext cx="3520440" cy="4455795"/>
                           </a:xfrm>
                           <a:prstGeom prst="rect">
                             <a:avLst/>
@@ -1920,10 +2363,25 @@
             </w:pPr>
             <w:r>
               <w:lastRenderedPageBreak/>
-              <w:t xml:space="preserve">Then we </w:t>
-            </w:r>
-            <w:r>
-              <w:t>enter the database connection information.</w:t>
+              <w:t>A</w:t>
+            </w:r>
+            <w:r>
+              <w:t>djust</w:t>
+            </w:r>
+            <w:r>
+              <w:t xml:space="preserve">ing </w:t>
+            </w:r>
+            <w:r>
+              <w:t>Advanced Settings</w:t>
+            </w:r>
+            <w:r>
+              <w:t xml:space="preserve"> is not required</w:t>
+            </w:r>
+            <w:r>
+              <w:t xml:space="preserve"> for this lab</w:t>
+            </w:r>
+            <w:r>
+              <w:t>.</w:t>
             </w:r>
           </w:p>
         </w:tc>
@@ -1942,7 +2400,13 @@
               <w:ind w:left="360"/>
             </w:pPr>
             <w:r>
-              <w:t>Configure Azure SQL Settings.</w:t>
+              <w:t>Configure Advanced Settings</w:t>
+            </w:r>
+            <w:r>
+              <w:t>. For this lab choose default settings</w:t>
+            </w:r>
+            <w:r>
+              <w:t xml:space="preserve"> and Click Finish.</w:t>
             </w:r>
           </w:p>
         </w:tc>
@@ -1961,10 +2425,10 @@
                 <w:noProof/>
               </w:rPr>
               <w:drawing>
-                <wp:inline distT="0" distB="0" distL="0" distR="0" wp14:anchorId="32EC469E" wp14:editId="2D5DF40A">
-                  <wp:extent cx="2819644" cy="3482642"/>
-                  <wp:effectExtent l="0" t="0" r="0" b="3810"/>
-                  <wp:docPr id="15" name="Picture 15"/>
+                <wp:inline distT="0" distB="0" distL="0" distR="0" wp14:anchorId="07238AA1" wp14:editId="798A0253">
+                  <wp:extent cx="3520440" cy="4347210"/>
+                  <wp:effectExtent l="0" t="0" r="3810" b="0"/>
+                  <wp:docPr id="8" name="Picture 8"/>
                   <wp:cNvGraphicFramePr>
                     <a:graphicFrameLocks xmlns:a="http://schemas.openxmlformats.org/drawingml/2006/main" noChangeAspect="1"/>
                   </wp:cNvGraphicFramePr>
@@ -1984,7 +2448,7 @@
                         <pic:spPr>
                           <a:xfrm>
                             <a:off x="0" y="0"/>
-                            <a:ext cx="2819644" cy="3482642"/>
+                            <a:ext cx="3520440" cy="4347210"/>
                           </a:xfrm>
                           <a:prstGeom prst="rect">
                             <a:avLst/>
@@ -2013,22 +2477,24 @@
             </w:pPr>
             <w:r>
               <w:lastRenderedPageBreak/>
-              <w:t>A</w:t>
-            </w:r>
-            <w:r>
-              <w:t>djust</w:t>
-            </w:r>
-            <w:r>
-              <w:t xml:space="preserve">ing </w:t>
-            </w:r>
-            <w:r>
-              <w:t>Advanced Settings</w:t>
-            </w:r>
-            <w:r>
-              <w:t xml:space="preserve"> is not required</w:t>
-            </w:r>
-            <w:r>
-              <w:t xml:space="preserve"> for this lab</w:t>
+              <w:t>The SSIS</w:t>
+            </w:r>
+            <w:r>
+              <w:t>DB is created by creating the service</w:t>
+            </w:r>
+            <w:r>
+              <w:t xml:space="preserve">, </w:t>
+            </w:r>
+            <w:proofErr w:type="gramStart"/>
+            <w:r>
+              <w:t>It</w:t>
+            </w:r>
+            <w:proofErr w:type="gramEnd"/>
+            <w:r>
+              <w:t xml:space="preserve"> can take up to 30 minutes</w:t>
+            </w:r>
+            <w:r>
+              <w:t xml:space="preserve"> from the status to change from Starting to Running</w:t>
             </w:r>
             <w:r>
               <w:t>.</w:t>
@@ -2050,109 +2516,13 @@
               <w:ind w:left="360"/>
             </w:pPr>
             <w:r>
-              <w:t>Configure Advanced Settings</w:t>
-            </w:r>
-            <w:r>
-              <w:t>. For this lab choose default settings.</w:t>
-            </w:r>
-          </w:p>
-        </w:tc>
-        <w:tc>
-          <w:tcPr>
-            <w:tcW w:w="5760" w:type="dxa"/>
-          </w:tcPr>
-          <w:p>
-            <w:pPr>
-              <w:rPr>
-                <w:noProof/>
-              </w:rPr>
-            </w:pPr>
-            <w:r>
-              <w:rPr>
-                <w:noProof/>
-              </w:rPr>
-              <w:drawing>
-                <wp:inline distT="0" distB="0" distL="0" distR="0" wp14:anchorId="709BB0A2" wp14:editId="1FD41E1B">
-                  <wp:extent cx="3520440" cy="4347210"/>
-                  <wp:effectExtent l="0" t="0" r="3810" b="0"/>
-                  <wp:docPr id="8" name="Picture 8"/>
-                  <wp:cNvGraphicFramePr>
-                    <a:graphicFrameLocks xmlns:a="http://schemas.openxmlformats.org/drawingml/2006/main" noChangeAspect="1"/>
-                  </wp:cNvGraphicFramePr>
-                  <a:graphic xmlns:a="http://schemas.openxmlformats.org/drawingml/2006/main">
-                    <a:graphicData uri="http://schemas.openxmlformats.org/drawingml/2006/picture">
-                      <pic:pic xmlns:pic="http://schemas.openxmlformats.org/drawingml/2006/picture">
-                        <pic:nvPicPr>
-                          <pic:cNvPr id="1" name=""/>
-                          <pic:cNvPicPr/>
-                        </pic:nvPicPr>
-                        <pic:blipFill>
-                          <a:blip r:embed="rId16"/>
-                          <a:stretch>
-                            <a:fillRect/>
-                          </a:stretch>
-                        </pic:blipFill>
-                        <pic:spPr>
-                          <a:xfrm>
-                            <a:off x="0" y="0"/>
-                            <a:ext cx="3520440" cy="4347210"/>
-                          </a:xfrm>
-                          <a:prstGeom prst="rect">
-                            <a:avLst/>
-                          </a:prstGeom>
-                        </pic:spPr>
-                      </pic:pic>
-                    </a:graphicData>
-                  </a:graphic>
-                </wp:inline>
-              </w:drawing>
-            </w:r>
-          </w:p>
-        </w:tc>
-      </w:tr>
-      <w:tr>
-        <w:trPr>
-          <w:trHeight w:val="503"/>
-        </w:trPr>
-        <w:tc>
-          <w:tcPr>
-            <w:tcW w:w="4225" w:type="dxa"/>
-          </w:tcPr>
-          <w:p>
-            <w:pPr>
-              <w:jc w:val="both"/>
-            </w:pPr>
-            <w:r>
-              <w:lastRenderedPageBreak/>
-              <w:t>The SSIS</w:t>
-            </w:r>
-            <w:r>
-              <w:t>DB is created by creating the service</w:t>
+              <w:t xml:space="preserve">Confirm that </w:t>
+            </w:r>
+            <w:r>
+              <w:t>the Status has changed to from Starting to Running.</w:t>
             </w:r>
             <w:r>
               <w:t xml:space="preserve"> </w:t>
-            </w:r>
-          </w:p>
-        </w:tc>
-        <w:tc>
-          <w:tcPr>
-            <w:tcW w:w="4590" w:type="dxa"/>
-          </w:tcPr>
-          <w:p>
-            <w:pPr>
-              <w:pStyle w:val="ListParagraph"/>
-              <w:numPr>
-                <w:ilvl w:val="0"/>
-                <w:numId w:val="3"/>
-              </w:numPr>
-              <w:spacing w:after="160"/>
-              <w:ind w:left="360"/>
-            </w:pPr>
-            <w:r>
-              <w:t xml:space="preserve">Confirm that </w:t>
-            </w:r>
-            <w:r>
-              <w:t>the Status has changed to from Starting to Running.</w:t>
             </w:r>
           </w:p>
         </w:tc>
@@ -2186,7 +2556,7 @@
                           <pic:cNvPicPr/>
                         </pic:nvPicPr>
                         <pic:blipFill>
-                          <a:blip r:embed="rId17"/>
+                          <a:blip r:embed="rId16"/>
                           <a:stretch>
                             <a:fillRect/>
                           </a:stretch>
@@ -2251,7 +2621,7 @@
                 <w:rFonts w:eastAsia="Calibri"/>
               </w:rPr>
             </w:pPr>
-            <w:bookmarkStart w:id="9" w:name="_Toc502740055"/>
+            <w:bookmarkStart w:id="10" w:name="_Toc502843173"/>
             <w:r>
               <w:rPr>
                 <w:rFonts w:eastAsia="Calibri"/>
@@ -2274,12 +2644,31 @@
               <w:rPr>
                 <w:rFonts w:eastAsia="Calibri"/>
               </w:rPr>
-              <w:t xml:space="preserve">Upload SSIS Package to </w:t>
+              <w:t xml:space="preserve">Upload </w:t>
             </w:r>
             <w:r>
               <w:rPr>
                 <w:rFonts w:eastAsia="Calibri"/>
               </w:rPr>
+              <w:t xml:space="preserve">an </w:t>
+            </w:r>
+            <w:r>
+              <w:rPr>
+                <w:rFonts w:eastAsia="Calibri"/>
+              </w:rPr>
+              <w:t xml:space="preserve">SSIS Package to </w:t>
+            </w:r>
+            <w:r>
+              <w:rPr>
+                <w:rFonts w:eastAsia="Calibri"/>
+              </w:rPr>
+              <w:t xml:space="preserve">the Integration Services </w:t>
+            </w:r>
+            <w:proofErr w:type="spellStart"/>
+            <w:r>
+              <w:rPr>
+                <w:rFonts w:eastAsia="Calibri"/>
+              </w:rPr>
               <w:t>C</w:t>
             </w:r>
             <w:r>
@@ -2288,7 +2677,8 @@
               </w:rPr>
               <w:t>atalog</w:t>
             </w:r>
-            <w:bookmarkEnd w:id="9"/>
+            <w:bookmarkEnd w:id="10"/>
+            <w:proofErr w:type="spellEnd"/>
           </w:p>
         </w:tc>
       </w:tr>
@@ -2341,7 +2731,19 @@
               <w:jc w:val="both"/>
             </w:pPr>
             <w:r>
-              <w:t>This section describes the steps to connect to Integration Serv</w:t>
+              <w:t>Next,</w:t>
+            </w:r>
+            <w:r>
+              <w:t xml:space="preserve"> we will</w:t>
+            </w:r>
+            <w:r>
+              <w:t xml:space="preserve"> connect to </w:t>
+            </w:r>
+            <w:r>
+              <w:t xml:space="preserve">the </w:t>
+            </w:r>
+            <w:r>
+              <w:t>Integration Serv</w:t>
             </w:r>
             <w:r>
               <w:t xml:space="preserve">ices Catalog to upload </w:t>
@@ -2446,7 +2848,7 @@
             </w:pPr>
             <w:r>
               <w:lastRenderedPageBreak/>
-              <w:t>From MS SQL Server Mana</w:t>
+              <w:t>From SQL Server Mana</w:t>
             </w:r>
             <w:r>
               <w:t>gement Studio, connect to the Integration Services Catalog.</w:t>
@@ -2468,28 +2870,99 @@
               <w:ind w:left="360"/>
             </w:pPr>
             <w:r>
-              <w:t>Connect to Azure SQL End</w:t>
-            </w:r>
-            <w:r>
-              <w:t>p</w:t>
-            </w:r>
-            <w:r>
-              <w:t>oint with Management Studio.</w:t>
-            </w:r>
-            <w:r>
-              <w:t xml:space="preserve"> </w:t>
-            </w:r>
-            <w:r>
-              <w:t>Ensure</w:t>
-            </w:r>
-            <w:r>
-              <w:t xml:space="preserve"> that </w:t>
-            </w:r>
-            <w:r>
-              <w:t>SSISDB is chosen in the Options/Connection Properties</w:t>
-            </w:r>
-            <w:r>
-              <w:t>.</w:t>
+              <w:t>Connect to Azure SQL Endpoint with Management Studio. Server name is the Database Server Endpoint that begins with the resource group name concatenated ‘</w:t>
+            </w:r>
+            <w:proofErr w:type="spellStart"/>
+            <w:r>
+              <w:t>sql</w:t>
+            </w:r>
+            <w:proofErr w:type="spellEnd"/>
+            <w:r>
+              <w:t xml:space="preserve">’ and </w:t>
+            </w:r>
+            <w:proofErr w:type="gramStart"/>
+            <w:r>
+              <w:t>the  5</w:t>
+            </w:r>
+            <w:proofErr w:type="gramEnd"/>
+            <w:r>
+              <w:t xml:space="preserve">-character hash of the resource ID at the end plus </w:t>
+            </w:r>
+            <w:r>
+              <w:t>.database.windows.net</w:t>
+            </w:r>
+          </w:p>
+          <w:p>
+            <w:pPr>
+              <w:pStyle w:val="ListParagraph"/>
+              <w:numPr>
+                <w:ilvl w:val="0"/>
+                <w:numId w:val="3"/>
+              </w:numPr>
+              <w:spacing w:after="160"/>
+              <w:ind w:left="360"/>
+            </w:pPr>
+            <w:r>
+              <w:t>Select SQL Server Authentication.</w:t>
+            </w:r>
+          </w:p>
+          <w:p>
+            <w:pPr>
+              <w:pStyle w:val="ListParagraph"/>
+              <w:numPr>
+                <w:ilvl w:val="0"/>
+                <w:numId w:val="3"/>
+              </w:numPr>
+              <w:spacing w:after="160"/>
+              <w:ind w:left="360"/>
+            </w:pPr>
+            <w:r>
+              <w:t xml:space="preserve">Enter </w:t>
+            </w:r>
+            <w:proofErr w:type="spellStart"/>
+            <w:r>
+              <w:t>labadmin</w:t>
+            </w:r>
+            <w:proofErr w:type="spellEnd"/>
+            <w:r>
+              <w:t xml:space="preserve"> as the Admin Username.</w:t>
+            </w:r>
+          </w:p>
+          <w:p>
+            <w:pPr>
+              <w:pStyle w:val="ListParagraph"/>
+              <w:numPr>
+                <w:ilvl w:val="0"/>
+                <w:numId w:val="3"/>
+              </w:numPr>
+              <w:spacing w:after="160"/>
+              <w:ind w:left="360"/>
+            </w:pPr>
+            <w:r>
+              <w:t xml:space="preserve">Enter </w:t>
+            </w:r>
+            <w:r>
+              <w:t>L@bP@ss01</w:t>
+            </w:r>
+            <w:r>
+              <w:t xml:space="preserve"> for the Admin Password</w:t>
+            </w:r>
+          </w:p>
+          <w:p>
+            <w:pPr>
+              <w:pStyle w:val="ListParagraph"/>
+              <w:numPr>
+                <w:ilvl w:val="0"/>
+                <w:numId w:val="3"/>
+              </w:numPr>
+              <w:spacing w:after="160"/>
+              <w:ind w:left="360"/>
+            </w:pPr>
+            <w:r>
+              <w:t>Click Options and enter SSISDB</w:t>
+            </w:r>
+            <w:r>
+              <w:t xml:space="preserve"> inn Connect to database dropdown.</w:t>
             </w:r>
           </w:p>
         </w:tc>
@@ -2578,9 +3051,9 @@
                     </wp:anchor>
                   </w:drawing>
                 </mc:Choice>
-                <mc:Fallback>
+                <mc:Fallback xmlns:a="http://schemas.openxmlformats.org/drawingml/2006/main" xmlns:pic="http://schemas.openxmlformats.org/drawingml/2006/picture">
                   <w:pict w14:anchorId="42725198">
-                    <v:shapetype w14:anchorId="451CBFC4" id="_x0000_t13" coordsize="21600,21600" o:spt="13" adj="16200,5400" path="m@0,l@0@1,0@1,0@2@0@2@0,21600,21600,10800xe">
+                    <v:shapetype id="_x0000_t13" coordsize="21600,21600" o:spt="13" adj="16200,5400" path="m@0,l@0@1,0@1,0@2@0@2@0,21600,21600,10800xe" w14:anchorId="451CBFC4">
                       <v:stroke joinstyle="miter"/>
                       <v:formulas>
                         <v:f eqn="val #0"/>
@@ -2591,12 +3064,12 @@
                         <v:f eqn="prod @4 @3 10800"/>
                         <v:f eqn="sum width 0 @5"/>
                       </v:formulas>
-                      <v:path o:connecttype="custom" o:connectlocs="@0,0;0,10800;@0,21600;21600,10800" o:connectangles="270,180,90,0" textboxrect="0,@1,@6,@2"/>
+                      <v:path textboxrect="0,@1,@6,@2" o:connecttype="custom" o:connectlocs="@0,0;0,10800;@0,21600;21600,10800" o:connectangles="270,180,90,0"/>
                       <v:handles>
                         <v:h position="#0,#1" xrange="0,21600" yrange="0,10800"/>
                       </v:handles>
                     </v:shapetype>
-                    <v:shape id="Arrow: Right 38" o:spid="_x0000_s1026" type="#_x0000_t13" style="position:absolute;margin-left:135.55pt;margin-top:244.45pt;width:69.75pt;height:11.25pt;rotation:-11096764fd;z-index:251662336;visibility:visible;mso-wrap-style:square;mso-width-percent:0;mso-height-percent:0;mso-wrap-distance-left:9pt;mso-wrap-distance-top:0;mso-wrap-distance-right:9pt;mso-wrap-distance-bottom:0;mso-position-horizontal:absolute;mso-position-horizontal-relative:text;mso-position-vertical:absolute;mso-position-vertical-relative:text;mso-width-percent:0;mso-height-percent:0;mso-width-relative:margin;mso-height-relative:margin;v-text-anchor:middle" o:gfxdata="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" adj="19858" fillcolor="#c00000" stroked="f" strokeweight="2pt"/>
+                    <v:shape id="Arrow: Right 38" style="position:absolute;margin-left:135.55pt;margin-top:244.45pt;width:69.75pt;height:11.25pt;rotation:-11096764fd;z-index:251662336;visibility:visible;mso-wrap-style:square;mso-width-percent:0;mso-height-percent:0;mso-wrap-distance-left:9pt;mso-wrap-distance-top:0;mso-wrap-distance-right:9pt;mso-wrap-distance-bottom:0;mso-position-horizontal:absolute;mso-position-horizontal-relative:text;mso-position-vertical:absolute;mso-position-vertical-relative:text;mso-width-percent:0;mso-height-percent:0;mso-width-relative:margin;mso-height-relative:margin;v-text-anchor:middle" o:spid="_x0000_s1026" fillcolor="#c00000" stroked="f" strokeweight="2pt" type="#_x0000_t13" adj="19858" o:gfxdata="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"/>
                   </w:pict>
                 </mc:Fallback>
               </mc:AlternateContent>
@@ -2606,10 +3079,56 @@
                 <w:noProof/>
               </w:rPr>
               <w:drawing>
-                <wp:inline distT="0" distB="0" distL="0" distR="0" wp14:anchorId="54CD5C9D" wp14:editId="6566C9E0">
-                  <wp:extent cx="3520440" cy="1877695"/>
-                  <wp:effectExtent l="0" t="0" r="3810" b="8255"/>
+                <wp:inline distT="0" distB="0" distL="0" distR="0" wp14:anchorId="5B3600B2" wp14:editId="41C5A2FA">
+                  <wp:extent cx="3520440" cy="2331720"/>
+                  <wp:effectExtent l="0" t="0" r="3810" b="0"/>
                   <wp:docPr id="1" name="Picture 1"/>
+                  <wp:cNvGraphicFramePr>
+                    <a:graphicFrameLocks xmlns:a="http://schemas.openxmlformats.org/drawingml/2006/main" noChangeAspect="1"/>
+                  </wp:cNvGraphicFramePr>
+                  <a:graphic xmlns:a="http://schemas.openxmlformats.org/drawingml/2006/main">
+                    <a:graphicData uri="http://schemas.openxmlformats.org/drawingml/2006/picture">
+                      <pic:pic xmlns:pic="http://schemas.openxmlformats.org/drawingml/2006/picture">
+                        <pic:nvPicPr>
+                          <pic:cNvPr id="1" name=""/>
+                          <pic:cNvPicPr/>
+                        </pic:nvPicPr>
+                        <pic:blipFill>
+                          <a:blip r:embed="rId17"/>
+                          <a:stretch>
+                            <a:fillRect/>
+                          </a:stretch>
+                        </pic:blipFill>
+                        <pic:spPr>
+                          <a:xfrm>
+                            <a:off x="0" y="0"/>
+                            <a:ext cx="3520440" cy="2331720"/>
+                          </a:xfrm>
+                          <a:prstGeom prst="rect">
+                            <a:avLst/>
+                          </a:prstGeom>
+                        </pic:spPr>
+                      </pic:pic>
+                    </a:graphicData>
+                  </a:graphic>
+                </wp:inline>
+              </w:drawing>
+            </w:r>
+            <w:r>
+              <w:rPr>
+                <w:noProof/>
+              </w:rPr>
+              <w:t xml:space="preserve"> </w:t>
+            </w:r>
+            <w:r>
+              <w:rPr>
+                <w:noProof/>
+              </w:rPr>
+              <w:drawing>
+                <wp:inline distT="0" distB="0" distL="0" distR="0" wp14:anchorId="56C06209" wp14:editId="2D7DD188">
+                  <wp:extent cx="3520440" cy="3818255"/>
+                  <wp:effectExtent l="0" t="0" r="3810" b="0"/>
+                  <wp:docPr id="11" name="Picture 11"/>
                   <wp:cNvGraphicFramePr>
                     <a:graphicFrameLocks xmlns:a="http://schemas.openxmlformats.org/drawingml/2006/main" noChangeAspect="1"/>
                   </wp:cNvGraphicFramePr>
@@ -2629,7 +3148,7 @@
                         <pic:spPr>
                           <a:xfrm>
                             <a:off x="0" y="0"/>
-                            <a:ext cx="3520440" cy="1877695"/>
+                            <a:ext cx="3520440" cy="3818255"/>
                           </a:xfrm>
                           <a:prstGeom prst="rect">
                             <a:avLst/>
@@ -2641,21 +3160,97 @@
                 </wp:inline>
               </w:drawing>
             </w:r>
-            <w:r>
+          </w:p>
+        </w:tc>
+      </w:tr>
+      <w:tr>
+        <w:trPr>
+          <w:trHeight w:val="503"/>
+        </w:trPr>
+        <w:tc>
+          <w:tcPr>
+            <w:tcW w:w="4225" w:type="dxa"/>
+          </w:tcPr>
+          <w:p>
+            <w:pPr>
+              <w:jc w:val="both"/>
+            </w:pPr>
+            <w:r>
+              <w:lastRenderedPageBreak/>
+              <w:t xml:space="preserve">Build the structure necessary to </w:t>
+            </w:r>
+            <w:r>
+              <w:t>deploy a package to the Catalog.</w:t>
+            </w:r>
+          </w:p>
+        </w:tc>
+        <w:tc>
+          <w:tcPr>
+            <w:tcW w:w="4590" w:type="dxa"/>
+          </w:tcPr>
+          <w:p>
+            <w:pPr>
+              <w:pStyle w:val="ListParagraph"/>
+              <w:numPr>
+                <w:ilvl w:val="0"/>
+                <w:numId w:val="3"/>
+              </w:numPr>
+              <w:spacing w:after="160"/>
+              <w:ind w:left="360"/>
+            </w:pPr>
+            <w:r>
+              <w:t>Right Click on the</w:t>
+            </w:r>
+            <w:r>
+              <w:t xml:space="preserve"> SSISDB in the Integration Services Catalogs </w:t>
+            </w:r>
+            <w:r>
+              <w:t>and</w:t>
+            </w:r>
+            <w:r>
+              <w:t xml:space="preserve"> </w:t>
+            </w:r>
+            <w:r>
+              <w:t xml:space="preserve">Create </w:t>
+            </w:r>
+            <w:r>
+              <w:t xml:space="preserve">folder </w:t>
+            </w:r>
+            <w:r>
+              <w:t>called</w:t>
+            </w:r>
+            <w:r>
+              <w:t xml:space="preserve"> </w:t>
+            </w:r>
+            <w:proofErr w:type="spellStart"/>
+            <w:r>
+              <w:t>ADFLab</w:t>
+            </w:r>
+            <w:proofErr w:type="spellEnd"/>
+            <w:r>
+              <w:t>.</w:t>
+            </w:r>
+          </w:p>
+        </w:tc>
+        <w:tc>
+          <w:tcPr>
+            <w:tcW w:w="5760" w:type="dxa"/>
+          </w:tcPr>
+          <w:p>
+            <w:pPr>
               <w:rPr>
                 <w:noProof/>
               </w:rPr>
-              <w:t xml:space="preserve"> </w:t>
-            </w:r>
+            </w:pPr>
             <w:r>
               <w:rPr>
                 <w:noProof/>
               </w:rPr>
               <w:drawing>
-                <wp:inline distT="0" distB="0" distL="0" distR="0" wp14:anchorId="56C06209" wp14:editId="2D7DD188">
-                  <wp:extent cx="3520440" cy="3818255"/>
+                <wp:inline distT="0" distB="0" distL="0" distR="0" wp14:anchorId="2E80E52D" wp14:editId="21E4C7EA">
+                  <wp:extent cx="3520440" cy="2426970"/>
                   <wp:effectExtent l="0" t="0" r="3810" b="0"/>
-                  <wp:docPr id="11" name="Picture 11"/>
+                  <wp:docPr id="13" name="Picture 13"/>
                   <wp:cNvGraphicFramePr>
                     <a:graphicFrameLocks xmlns:a="http://schemas.openxmlformats.org/drawingml/2006/main" noChangeAspect="1"/>
                   </wp:cNvGraphicFramePr>
@@ -2675,7 +3270,7 @@
                         <pic:spPr>
                           <a:xfrm>
                             <a:off x="0" y="0"/>
-                            <a:ext cx="3520440" cy="3818255"/>
+                            <a:ext cx="3520440" cy="2426970"/>
                           </a:xfrm>
                           <a:prstGeom prst="rect">
                             <a:avLst/>
@@ -2703,11 +3298,34 @@
               <w:jc w:val="both"/>
             </w:pPr>
             <w:r>
-              <w:lastRenderedPageBreak/>
-              <w:t xml:space="preserve">Build the structure necessary to </w:t>
-            </w:r>
-            <w:r>
-              <w:t>deploy a package to the Catalog.</w:t>
+              <w:br/>
+            </w:r>
+            <w:r>
+              <w:br/>
+            </w:r>
+            <w:r>
+              <w:br/>
+            </w:r>
+            <w:r>
+              <w:br/>
+            </w:r>
+            <w:r>
+              <w:br/>
+            </w:r>
+            <w:r>
+              <w:br/>
+            </w:r>
+            <w:r>
+              <w:br/>
+            </w:r>
+            <w:r>
+              <w:br/>
+            </w:r>
+            <w:r>
+              <w:br/>
+            </w:r>
+            <w:r>
+              <w:br/>
             </w:r>
           </w:p>
         </w:tc>
@@ -2726,16 +3344,30 @@
               <w:ind w:left="360"/>
             </w:pPr>
             <w:r>
-              <w:t>Right Click on the</w:t>
-            </w:r>
-            <w:r>
-              <w:t xml:space="preserve"> SSISDB in the Integration Services Catalogs to </w:t>
-            </w:r>
-            <w:r>
-              <w:t xml:space="preserve">Create </w:t>
-            </w:r>
-            <w:r>
-              <w:t>folder for ADFLab</w:t>
+              <w:t xml:space="preserve">Navigate to the Projects folder beneath the </w:t>
+            </w:r>
+            <w:proofErr w:type="spellStart"/>
+            <w:r>
+              <w:t>ADFLab</w:t>
+            </w:r>
+            <w:proofErr w:type="spellEnd"/>
+            <w:r>
+              <w:t xml:space="preserve"> folder. Rick click on the Projects folder to </w:t>
+            </w:r>
+            <w:r>
+              <w:t xml:space="preserve">Start the </w:t>
+            </w:r>
+            <w:r>
+              <w:t>Deploy</w:t>
+            </w:r>
+            <w:r>
+              <w:t xml:space="preserve"> </w:t>
+            </w:r>
+            <w:r>
+              <w:t>Projects</w:t>
+            </w:r>
+            <w:r>
+              <w:t xml:space="preserve"> Wizard</w:t>
             </w:r>
             <w:r>
               <w:t>.</w:t>
@@ -2757,10 +3389,10 @@
                 <w:noProof/>
               </w:rPr>
               <w:drawing>
-                <wp:inline distT="0" distB="0" distL="0" distR="0" wp14:anchorId="2E80E52D" wp14:editId="21E4C7EA">
-                  <wp:extent cx="3520440" cy="2426970"/>
-                  <wp:effectExtent l="0" t="0" r="3810" b="0"/>
-                  <wp:docPr id="13" name="Picture 13"/>
+                <wp:inline distT="0" distB="0" distL="0" distR="0" wp14:anchorId="73CC69B0" wp14:editId="03FF8CA3">
+                  <wp:extent cx="2419048" cy="1876190"/>
+                  <wp:effectExtent l="0" t="0" r="635" b="0"/>
+                  <wp:docPr id="14" name="Picture 14"/>
                   <wp:cNvGraphicFramePr>
                     <a:graphicFrameLocks xmlns:a="http://schemas.openxmlformats.org/drawingml/2006/main" noChangeAspect="1"/>
                   </wp:cNvGraphicFramePr>
@@ -2780,7 +3412,7 @@
                         <pic:spPr>
                           <a:xfrm>
                             <a:off x="0" y="0"/>
-                            <a:ext cx="3520440" cy="2426970"/>
+                            <a:ext cx="2419048" cy="1876190"/>
                           </a:xfrm>
                           <a:prstGeom prst="rect">
                             <a:avLst/>
@@ -2792,6 +3424,13 @@
                 </wp:inline>
               </w:drawing>
             </w:r>
+          </w:p>
+          <w:p>
+            <w:pPr>
+              <w:rPr>
+                <w:noProof/>
+              </w:rPr>
+            </w:pPr>
           </w:p>
         </w:tc>
       </w:tr>
@@ -2807,36 +3446,6 @@
             <w:pPr>
               <w:jc w:val="both"/>
             </w:pPr>
-            <w:r>
-              <w:br/>
-            </w:r>
-            <w:r>
-              <w:br/>
-            </w:r>
-            <w:r>
-              <w:br/>
-            </w:r>
-            <w:r>
-              <w:br/>
-            </w:r>
-            <w:r>
-              <w:br/>
-            </w:r>
-            <w:r>
-              <w:br/>
-            </w:r>
-            <w:r>
-              <w:br/>
-            </w:r>
-            <w:r>
-              <w:br/>
-            </w:r>
-            <w:r>
-              <w:br/>
-            </w:r>
-            <w:r>
-              <w:br/>
-            </w:r>
           </w:p>
         </w:tc>
         <w:tc>
@@ -2854,25 +3463,7 @@
               <w:ind w:left="360"/>
             </w:pPr>
             <w:r>
-              <w:t xml:space="preserve">Start the </w:t>
-            </w:r>
-            <w:r>
-              <w:t>Deploy</w:t>
-            </w:r>
-            <w:r>
-              <w:t xml:space="preserve"> </w:t>
-            </w:r>
-            <w:r>
-              <w:t xml:space="preserve">Package Wizard by right clicking on the </w:t>
-            </w:r>
-            <w:r>
-              <w:t xml:space="preserve">Projects in the folder </w:t>
-            </w:r>
-            <w:r>
-              <w:t>we</w:t>
-            </w:r>
-            <w:r>
-              <w:t xml:space="preserve"> just created.</w:t>
+              <w:t>Click Next, if the Introduction Screen is displayed.</w:t>
             </w:r>
           </w:p>
         </w:tc>
@@ -2891,10 +3482,10 @@
                 <w:noProof/>
               </w:rPr>
               <w:drawing>
-                <wp:inline distT="0" distB="0" distL="0" distR="0" wp14:anchorId="73CC69B0" wp14:editId="03FF8CA3">
-                  <wp:extent cx="2419048" cy="1876190"/>
-                  <wp:effectExtent l="0" t="0" r="635" b="0"/>
-                  <wp:docPr id="14" name="Picture 14"/>
+                <wp:inline distT="0" distB="0" distL="0" distR="0" wp14:anchorId="1C187C36" wp14:editId="7261F18A">
+                  <wp:extent cx="3520440" cy="3303905"/>
+                  <wp:effectExtent l="0" t="0" r="3810" b="0"/>
+                  <wp:docPr id="2" name="Picture 2"/>
                   <wp:cNvGraphicFramePr>
                     <a:graphicFrameLocks xmlns:a="http://schemas.openxmlformats.org/drawingml/2006/main" noChangeAspect="1"/>
                   </wp:cNvGraphicFramePr>
@@ -2914,7 +3505,7 @@
                         <pic:spPr>
                           <a:xfrm>
                             <a:off x="0" y="0"/>
-                            <a:ext cx="2419048" cy="1876190"/>
+                            <a:ext cx="3520440" cy="3303905"/>
                           </a:xfrm>
                           <a:prstGeom prst="rect">
                             <a:avLst/>
@@ -2927,8 +3518,102 @@
               </w:drawing>
             </w:r>
           </w:p>
+        </w:tc>
+      </w:tr>
+      <w:tr>
+        <w:trPr>
+          <w:trHeight w:val="503"/>
+        </w:trPr>
+        <w:tc>
+          <w:tcPr>
+            <w:tcW w:w="4225" w:type="dxa"/>
+          </w:tcPr>
           <w:p>
             <w:pPr>
+              <w:jc w:val="both"/>
+            </w:pPr>
+            <w:r>
+              <w:lastRenderedPageBreak/>
+              <w:t>Select the source for the SSIS Project Deployment.</w:t>
+            </w:r>
+          </w:p>
+        </w:tc>
+        <w:tc>
+          <w:tcPr>
+            <w:tcW w:w="4590" w:type="dxa"/>
+          </w:tcPr>
+          <w:p>
+            <w:pPr>
+              <w:pStyle w:val="ListParagraph"/>
+              <w:numPr>
+                <w:ilvl w:val="0"/>
+                <w:numId w:val="3"/>
+              </w:numPr>
+              <w:spacing w:after="160"/>
+              <w:ind w:left="360"/>
+            </w:pPr>
+            <w:r>
+              <w:t>Select</w:t>
+            </w:r>
+            <w:r>
+              <w:t xml:space="preserve"> Project Deployment and </w:t>
+            </w:r>
+            <w:r>
+              <w:t xml:space="preserve">click Browse </w:t>
+            </w:r>
+            <w:r>
+              <w:t xml:space="preserve">locate the </w:t>
+            </w:r>
+            <w:proofErr w:type="spellStart"/>
+            <w:r>
+              <w:t>ADFLab</w:t>
+            </w:r>
+            <w:r>
+              <w:t>.ipsac</w:t>
+            </w:r>
+            <w:proofErr w:type="spellEnd"/>
+            <w:r>
+              <w:t xml:space="preserve"> file</w:t>
+            </w:r>
+            <w:r>
+              <w:t xml:space="preserve"> in the </w:t>
+            </w:r>
+            <w:proofErr w:type="spellStart"/>
+            <w:r>
+              <w:t>adflab</w:t>
+            </w:r>
+            <w:proofErr w:type="spellEnd"/>
+            <w:r>
+              <w:t>\</w:t>
+            </w:r>
+            <w:r>
+              <w:t xml:space="preserve">Lab </w:t>
+            </w:r>
+            <w:r>
+              <w:t>Modules\Lab</w:t>
+            </w:r>
+            <w:r>
+              <w:t xml:space="preserve"> </w:t>
+            </w:r>
+            <w:proofErr w:type="gramStart"/>
+            <w:r>
+              <w:t xml:space="preserve">2 </w:t>
+            </w:r>
+            <w:r>
+              <w:t xml:space="preserve"> folder</w:t>
+            </w:r>
+            <w:proofErr w:type="gramEnd"/>
+            <w:r>
+              <w:t>.</w:t>
+            </w:r>
+          </w:p>
+        </w:tc>
+        <w:tc>
+          <w:tcPr>
+            <w:tcW w:w="5760" w:type="dxa"/>
+          </w:tcPr>
+          <w:p>
+            <w:pPr>
               <w:rPr>
                 <w:noProof/>
               </w:rPr>
@@ -2937,12 +3622,11 @@
               <w:rPr>
                 <w:noProof/>
               </w:rPr>
-              <w:lastRenderedPageBreak/>
               <w:drawing>
-                <wp:inline distT="0" distB="0" distL="0" distR="0" wp14:anchorId="0E974C5D" wp14:editId="5D595776">
-                  <wp:extent cx="3520440" cy="3303905"/>
-                  <wp:effectExtent l="0" t="0" r="3810" b="0"/>
-                  <wp:docPr id="2" name="Picture 2"/>
+                <wp:inline distT="0" distB="0" distL="0" distR="0" wp14:anchorId="6854A80F" wp14:editId="12C0427C">
+                  <wp:extent cx="3520440" cy="3289935"/>
+                  <wp:effectExtent l="0" t="0" r="3810" b="5715"/>
+                  <wp:docPr id="16" name="Picture 16"/>
                   <wp:cNvGraphicFramePr>
                     <a:graphicFrameLocks xmlns:a="http://schemas.openxmlformats.org/drawingml/2006/main" noChangeAspect="1"/>
                   </wp:cNvGraphicFramePr>
@@ -2962,7 +3646,7 @@
                         <pic:spPr>
                           <a:xfrm>
                             <a:off x="0" y="0"/>
-                            <a:ext cx="3520440" cy="3303905"/>
+                            <a:ext cx="3520440" cy="3289935"/>
                           </a:xfrm>
                           <a:prstGeom prst="rect">
                             <a:avLst/>
@@ -2991,7 +3675,10 @@
             </w:pPr>
             <w:r>
               <w:lastRenderedPageBreak/>
-              <w:t>Select the source for the SSIS Project Deployment.</w:t>
+              <w:t xml:space="preserve">Select </w:t>
+            </w:r>
+            <w:r>
+              <w:t>the Destination Integration Services Catalog</w:t>
             </w:r>
           </w:p>
         </w:tc>
@@ -3010,120 +3697,10 @@
               <w:ind w:left="360"/>
             </w:pPr>
             <w:r>
-              <w:t>Choo</w:t>
-            </w:r>
-            <w:r>
-              <w:t>se Project Deployment and locate the ADFLab</w:t>
-            </w:r>
-            <w:r>
-              <w:t>.is</w:t>
-            </w:r>
-            <w:r>
-              <w:t>p</w:t>
-            </w:r>
-            <w:bookmarkStart w:id="10" w:name="_GoBack"/>
-            <w:bookmarkEnd w:id="10"/>
-            <w:r>
-              <w:t>ac file</w:t>
-            </w:r>
-          </w:p>
-        </w:tc>
-        <w:tc>
-          <w:tcPr>
-            <w:tcW w:w="5760" w:type="dxa"/>
-          </w:tcPr>
-          <w:p>
-            <w:pPr>
-              <w:rPr>
-                <w:noProof/>
-              </w:rPr>
-            </w:pPr>
-            <w:r>
-              <w:rPr>
-                <w:noProof/>
-              </w:rPr>
-              <w:drawing>
-                <wp:inline distT="0" distB="0" distL="0" distR="0" wp14:anchorId="25639379" wp14:editId="781D4173">
-                  <wp:extent cx="3520440" cy="3303905"/>
-                  <wp:effectExtent l="0" t="0" r="3810" b="0"/>
-                  <wp:docPr id="3" name="Picture 3"/>
-                  <wp:cNvGraphicFramePr>
-                    <a:graphicFrameLocks xmlns:a="http://schemas.openxmlformats.org/drawingml/2006/main" noChangeAspect="1"/>
-                  </wp:cNvGraphicFramePr>
-                  <a:graphic xmlns:a="http://schemas.openxmlformats.org/drawingml/2006/main">
-                    <a:graphicData uri="http://schemas.openxmlformats.org/drawingml/2006/picture">
-                      <pic:pic xmlns:pic="http://schemas.openxmlformats.org/drawingml/2006/picture">
-                        <pic:nvPicPr>
-                          <pic:cNvPr id="1" name=""/>
-                          <pic:cNvPicPr/>
-                        </pic:nvPicPr>
-                        <pic:blipFill>
-                          <a:blip r:embed="rId23"/>
-                          <a:stretch>
-                            <a:fillRect/>
-                          </a:stretch>
-                        </pic:blipFill>
-                        <pic:spPr>
-                          <a:xfrm>
-                            <a:off x="0" y="0"/>
-                            <a:ext cx="3520440" cy="3303905"/>
-                          </a:xfrm>
-                          <a:prstGeom prst="rect">
-                            <a:avLst/>
-                          </a:prstGeom>
-                        </pic:spPr>
-                      </pic:pic>
-                    </a:graphicData>
-                  </a:graphic>
-                </wp:inline>
-              </w:drawing>
-            </w:r>
-          </w:p>
-        </w:tc>
-      </w:tr>
-      <w:tr>
-        <w:trPr>
-          <w:trHeight w:val="503"/>
-        </w:trPr>
-        <w:tc>
-          <w:tcPr>
-            <w:tcW w:w="4225" w:type="dxa"/>
-          </w:tcPr>
-          <w:p>
-            <w:pPr>
-              <w:jc w:val="both"/>
-            </w:pPr>
-            <w:r>
-              <w:lastRenderedPageBreak/>
-              <w:t xml:space="preserve">Select </w:t>
-            </w:r>
-            <w:r>
-              <w:t>the Destination Integration Services Catalog</w:t>
-            </w:r>
-          </w:p>
-        </w:tc>
-        <w:tc>
-          <w:tcPr>
-            <w:tcW w:w="4590" w:type="dxa"/>
-          </w:tcPr>
-          <w:p>
-            <w:pPr>
-              <w:pStyle w:val="ListParagraph"/>
-              <w:numPr>
-                <w:ilvl w:val="0"/>
-                <w:numId w:val="3"/>
-              </w:numPr>
-              <w:spacing w:after="160"/>
-              <w:ind w:left="360"/>
-            </w:pPr>
-            <w:r>
-              <w:t xml:space="preserve">Choose </w:t>
-            </w:r>
-            <w:r>
-              <w:t xml:space="preserve">the </w:t>
-            </w:r>
-            <w:r>
-              <w:t xml:space="preserve">server that holds the SSISDB as created in </w:t>
+              <w:t>Enter the Server Name</w:t>
+            </w:r>
+            <w:r>
+              <w:t xml:space="preserve"> that holds the SSISDB as created in </w:t>
             </w:r>
             <w:r>
               <w:t>Part 1. Remember to use SQL Server Authentication.</w:t>
@@ -3140,7 +3717,10 @@
               <w:ind w:left="360"/>
             </w:pPr>
             <w:r>
-              <w:t>Press the Connect Button</w:t>
+              <w:t>Click the</w:t>
+            </w:r>
+            <w:r>
+              <w:t xml:space="preserve"> Connect Button</w:t>
             </w:r>
             <w:r>
               <w:t xml:space="preserve"> and verify the Path.</w:t>
@@ -3230,9 +3810,9 @@
                     </wp:anchor>
                   </w:drawing>
                 </mc:Choice>
-                <mc:Fallback>
+                <mc:Fallback xmlns:a="http://schemas.openxmlformats.org/drawingml/2006/main" xmlns:pic="http://schemas.openxmlformats.org/drawingml/2006/picture">
                   <w:pict w14:anchorId="514418B0">
-                    <v:shapetype w14:anchorId="275A1436" id="_x0000_t13" coordsize="21600,21600" o:spt="13" adj="16200,5400" path="m@0,l@0@1,0@1,0@2@0@2@0,21600,21600,10800xe">
+                    <v:shapetype id="_x0000_t13" coordsize="21600,21600" o:spt="13" adj="16200,5400" path="m@0,l@0@1,0@1,0@2@0@2@0,21600,21600,10800xe" w14:anchorId="275A1436">
                       <v:stroke joinstyle="miter"/>
                       <v:formulas>
                         <v:f eqn="val #0"/>
@@ -3243,12 +3823,12 @@
                         <v:f eqn="prod @4 @3 10800"/>
                         <v:f eqn="sum width 0 @5"/>
                       </v:formulas>
-                      <v:path o:connecttype="custom" o:connectlocs="@0,0;0,10800;@0,21600;21600,10800" o:connectangles="270,180,90,0" textboxrect="0,@1,@6,@2"/>
+                      <v:path textboxrect="0,@1,@6,@2" o:connecttype="custom" o:connectlocs="@0,0;0,10800;@0,21600;21600,10800" o:connectangles="270,180,90,0"/>
                       <v:handles>
                         <v:h position="#0,#1" xrange="0,21600" yrange="0,10800"/>
                       </v:handles>
                     </v:shapetype>
-                    <v:shape id="Arrow: Right 41" o:spid="_x0000_s1026" type="#_x0000_t13" style="position:absolute;margin-left:189.6pt;margin-top:101.2pt;width:36.5pt;height:10.15pt;rotation:-2239376fd;z-index:251664384;visibility:visible;mso-wrap-style:square;mso-width-percent:0;mso-height-percent:0;mso-wrap-distance-left:9pt;mso-wrap-distance-top:0;mso-wrap-distance-right:9pt;mso-wrap-distance-bottom:0;mso-position-horizontal:absolute;mso-position-horizontal-relative:text;mso-position-vertical:absolute;mso-position-vertical-relative:text;mso-width-percent:0;mso-height-percent:0;mso-width-relative:margin;mso-height-relative:margin;v-text-anchor:middle" o:gfxdata="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" adj="18603" fillcolor="#c00000" stroked="f" strokeweight="2pt"/>
+                    <v:shape id="Arrow: Right 41" style="position:absolute;margin-left:189.6pt;margin-top:101.2pt;width:36.5pt;height:10.15pt;rotation:-2239376fd;z-index:251664384;visibility:visible;mso-wrap-style:square;mso-width-percent:0;mso-height-percent:0;mso-wrap-distance-left:9pt;mso-wrap-distance-top:0;mso-wrap-distance-right:9pt;mso-wrap-distance-bottom:0;mso-position-horizontal:absolute;mso-position-horizontal-relative:text;mso-position-vertical:absolute;mso-position-vertical-relative:text;mso-width-percent:0;mso-height-percent:0;mso-width-relative:margin;mso-height-relative:margin;v-text-anchor:middle" o:spid="_x0000_s1026" fillcolor="#c00000" stroked="f" strokeweight="2pt" type="#_x0000_t13" adj="18603" o:gfxdata="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"/>
                   </w:pict>
                 </mc:Fallback>
               </mc:AlternateContent>
@@ -3257,11 +3837,118 @@
               <w:rPr>
                 <w:noProof/>
               </w:rPr>
+              <w:t xml:space="preserve"> </w:t>
+            </w:r>
+            <w:r>
+              <w:rPr>
+                <w:noProof/>
+              </w:rPr>
               <w:drawing>
-                <wp:inline distT="0" distB="0" distL="0" distR="0" wp14:anchorId="3838602F" wp14:editId="65CEAC09">
+                <wp:inline distT="0" distB="0" distL="0" distR="0" wp14:anchorId="18DBFDA9" wp14:editId="4A9EEEBF">
+                  <wp:extent cx="3520440" cy="3298190"/>
+                  <wp:effectExtent l="0" t="0" r="3810" b="0"/>
+                  <wp:docPr id="17" name="Picture 17"/>
+                  <wp:cNvGraphicFramePr>
+                    <a:graphicFrameLocks xmlns:a="http://schemas.openxmlformats.org/drawingml/2006/main" noChangeAspect="1"/>
+                  </wp:cNvGraphicFramePr>
+                  <a:graphic xmlns:a="http://schemas.openxmlformats.org/drawingml/2006/main">
+                    <a:graphicData uri="http://schemas.openxmlformats.org/drawingml/2006/picture">
+                      <pic:pic xmlns:pic="http://schemas.openxmlformats.org/drawingml/2006/picture">
+                        <pic:nvPicPr>
+                          <pic:cNvPr id="1" name=""/>
+                          <pic:cNvPicPr/>
+                        </pic:nvPicPr>
+                        <pic:blipFill>
+                          <a:blip r:embed="rId23"/>
+                          <a:stretch>
+                            <a:fillRect/>
+                          </a:stretch>
+                        </pic:blipFill>
+                        <pic:spPr>
+                          <a:xfrm>
+                            <a:off x="0" y="0"/>
+                            <a:ext cx="3520440" cy="3298190"/>
+                          </a:xfrm>
+                          <a:prstGeom prst="rect">
+                            <a:avLst/>
+                          </a:prstGeom>
+                        </pic:spPr>
+                      </pic:pic>
+                    </a:graphicData>
+                  </a:graphic>
+                </wp:inline>
+              </w:drawing>
+            </w:r>
+          </w:p>
+        </w:tc>
+      </w:tr>
+      <w:tr>
+        <w:trPr>
+          <w:trHeight w:val="503"/>
+        </w:trPr>
+        <w:tc>
+          <w:tcPr>
+            <w:tcW w:w="4225" w:type="dxa"/>
+          </w:tcPr>
+          <w:p>
+            <w:pPr>
+              <w:jc w:val="both"/>
+            </w:pPr>
+          </w:p>
+          <w:p/>
+          <w:p/>
+          <w:p/>
+          <w:p/>
+          <w:p/>
+          <w:p>
+            <w:pPr>
+              <w:tabs>
+                <w:tab w:val="left" w:pos="1350"/>
+              </w:tabs>
+            </w:pPr>
+            <w:r>
+              <w:tab/>
+            </w:r>
+          </w:p>
+        </w:tc>
+        <w:tc>
+          <w:tcPr>
+            <w:tcW w:w="4590" w:type="dxa"/>
+          </w:tcPr>
+          <w:p>
+            <w:pPr>
+              <w:pStyle w:val="ListParagraph"/>
+              <w:numPr>
+                <w:ilvl w:val="0"/>
+                <w:numId w:val="3"/>
+              </w:numPr>
+              <w:spacing w:after="160"/>
+              <w:ind w:left="360"/>
+            </w:pPr>
+            <w:r>
+              <w:t>Review Validate Results.</w:t>
+            </w:r>
+          </w:p>
+        </w:tc>
+        <w:tc>
+          <w:tcPr>
+            <w:tcW w:w="5760" w:type="dxa"/>
+          </w:tcPr>
+          <w:p>
+            <w:pPr>
+              <w:rPr>
+                <w:noProof/>
+              </w:rPr>
+            </w:pPr>
+            <w:r>
+              <w:rPr>
+                <w:noProof/>
+              </w:rPr>
+              <w:drawing>
+                <wp:inline distT="0" distB="0" distL="0" distR="0" wp14:anchorId="15F4DFAF" wp14:editId="6E35EB54">
                   <wp:extent cx="3520440" cy="3303905"/>
                   <wp:effectExtent l="0" t="0" r="3810" b="0"/>
-                  <wp:docPr id="40" name="Picture 40"/>
+                  <wp:docPr id="42" name="Picture 42"/>
                   <wp:cNvGraphicFramePr>
                     <a:graphicFrameLocks xmlns:a="http://schemas.openxmlformats.org/drawingml/2006/main" noChangeAspect="1"/>
                   </wp:cNvGraphicFramePr>
@@ -3308,20 +3995,18 @@
             <w:pPr>
               <w:jc w:val="both"/>
             </w:pPr>
-          </w:p>
-          <w:p/>
-          <w:p/>
-          <w:p/>
-          <w:p/>
-          <w:p/>
-          <w:p>
-            <w:pPr>
-              <w:tabs>
-                <w:tab w:val="left" w:pos="1350"/>
-              </w:tabs>
-            </w:pPr>
-            <w:r>
-              <w:tab/>
+            <w:r>
+              <w:lastRenderedPageBreak/>
+              <w:t>Review</w:t>
+            </w:r>
+            <w:r>
+              <w:t xml:space="preserve"> configurations</w:t>
+            </w:r>
+            <w:r>
+              <w:t xml:space="preserve"> and Deploy the </w:t>
+            </w:r>
+            <w:r>
+              <w:t>SSIS Project</w:t>
             </w:r>
           </w:p>
         </w:tc>
@@ -3340,7 +4025,7 @@
               <w:ind w:left="360"/>
             </w:pPr>
             <w:r>
-              <w:t>Review Validate Results.</w:t>
+              <w:t>Deploy Project.</w:t>
             </w:r>
           </w:p>
         </w:tc>
@@ -3359,10 +4044,10 @@
                 <w:noProof/>
               </w:rPr>
               <w:drawing>
-                <wp:inline distT="0" distB="0" distL="0" distR="0" wp14:anchorId="15F4DFAF" wp14:editId="6E35EB54">
+                <wp:inline distT="0" distB="0" distL="0" distR="0" wp14:anchorId="55AEA492" wp14:editId="27EC5E2A">
                   <wp:extent cx="3520440" cy="3303905"/>
                   <wp:effectExtent l="0" t="0" r="3810" b="0"/>
-                  <wp:docPr id="42" name="Picture 42"/>
+                  <wp:docPr id="43" name="Picture 43"/>
                   <wp:cNvGraphicFramePr>
                     <a:graphicFrameLocks xmlns:a="http://schemas.openxmlformats.org/drawingml/2006/main" noChangeAspect="1"/>
                   </wp:cNvGraphicFramePr>
@@ -3411,16 +4096,7 @@
             </w:pPr>
             <w:r>
               <w:lastRenderedPageBreak/>
-              <w:t>Review</w:t>
-            </w:r>
-            <w:r>
-              <w:t xml:space="preserve"> configurations</w:t>
-            </w:r>
-            <w:r>
-              <w:t xml:space="preserve"> and Deploy the </w:t>
-            </w:r>
-            <w:r>
-              <w:t>SSIS Project</w:t>
+              <w:t>Verify that the Project was deployed successfully.</w:t>
             </w:r>
           </w:p>
         </w:tc>
@@ -3439,7 +4115,10 @@
               <w:ind w:left="360"/>
             </w:pPr>
             <w:r>
-              <w:t>Deploy Project.</w:t>
+              <w:t xml:space="preserve">Verify </w:t>
+            </w:r>
+            <w:r>
+              <w:t>Deployment Results.</w:t>
             </w:r>
           </w:p>
         </w:tc>
@@ -3458,10 +4137,10 @@
                 <w:noProof/>
               </w:rPr>
               <w:drawing>
-                <wp:inline distT="0" distB="0" distL="0" distR="0" wp14:anchorId="55AEA492" wp14:editId="27EC5E2A">
+                <wp:inline distT="0" distB="0" distL="0" distR="0" wp14:anchorId="78CEB089" wp14:editId="2C577B32">
                   <wp:extent cx="3520440" cy="3303905"/>
                   <wp:effectExtent l="0" t="0" r="3810" b="0"/>
-                  <wp:docPr id="43" name="Picture 43"/>
+                  <wp:docPr id="44" name="Picture 44"/>
                   <wp:cNvGraphicFramePr>
                     <a:graphicFrameLocks xmlns:a="http://schemas.openxmlformats.org/drawingml/2006/main" noChangeAspect="1"/>
                   </wp:cNvGraphicFramePr>
@@ -3509,9 +4188,57 @@
               <w:jc w:val="both"/>
             </w:pPr>
             <w:r>
-              <w:lastRenderedPageBreak/>
-              <w:t>Verify that the Project was deployed successfully.</w:t>
-            </w:r>
+              <w:t>We will now configure the connection strings for the services that we created in Module 1.</w:t>
+            </w:r>
+            <w:r>
+              <w:t xml:space="preserve"> The pattern for the name will be as follows</w:t>
+            </w:r>
+            <w:r>
+              <w:t xml:space="preserve"> &lt;</w:t>
+            </w:r>
+            <w:r>
+              <w:t>prefix&gt;&lt;service&gt;&lt;</w:t>
+            </w:r>
+            <w:r>
+              <w:t>character</w:t>
+            </w:r>
+            <w:r>
+              <w:t xml:space="preserve"> suffix</w:t>
+            </w:r>
+            <w:r>
+              <w:t>&gt;</w:t>
+            </w:r>
+            <w:r>
+              <w:t>.</w:t>
+            </w:r>
+            <w:r>
+              <w:t xml:space="preserve"> </w:t>
+            </w:r>
+            <w:r>
+              <w:t>For example</w:t>
+            </w:r>
+            <w:r>
+              <w:t xml:space="preserve">: </w:t>
+            </w:r>
+            <w:proofErr w:type="spellStart"/>
+            <w:r>
+              <w:t>prefixsqln</w:t>
+            </w:r>
+            <w:r>
+              <w:t>jezw</w:t>
+            </w:r>
+            <w:proofErr w:type="spellEnd"/>
+            <w:r>
+              <w:t xml:space="preserve"> </w:t>
+            </w:r>
+            <w:r>
+              <w:t xml:space="preserve">or </w:t>
+            </w:r>
+            <w:proofErr w:type="spellStart"/>
+            <w:r>
+              <w:t>prefixstoragenjezw</w:t>
+            </w:r>
+            <w:proofErr w:type="spellEnd"/>
           </w:p>
         </w:tc>
         <w:tc>
@@ -3529,10 +4256,31 @@
               <w:ind w:left="360"/>
             </w:pPr>
             <w:r>
-              <w:t xml:space="preserve">Verify </w:t>
-            </w:r>
-            <w:r>
-              <w:t>Deployment Results.</w:t>
+              <w:t>From</w:t>
+            </w:r>
+            <w:r>
+              <w:t xml:space="preserve"> the </w:t>
+            </w:r>
+            <w:r>
+              <w:t xml:space="preserve">Azure </w:t>
+            </w:r>
+            <w:r>
+              <w:t>Portal,</w:t>
+            </w:r>
+            <w:r>
+              <w:t xml:space="preserve"> </w:t>
+            </w:r>
+            <w:r>
+              <w:t>retrieve</w:t>
+            </w:r>
+            <w:r>
+              <w:t xml:space="preserve"> the </w:t>
+            </w:r>
+            <w:r>
+              <w:t>names of the SQL Server and Blob Storage Account</w:t>
+            </w:r>
+            <w:r>
+              <w:t xml:space="preserve"> </w:t>
             </w:r>
           </w:p>
         </w:tc>
@@ -3551,10 +4299,10 @@
                 <w:noProof/>
               </w:rPr>
               <w:drawing>
-                <wp:inline distT="0" distB="0" distL="0" distR="0" wp14:anchorId="78CEB089" wp14:editId="2C577B32">
-                  <wp:extent cx="3520440" cy="3303905"/>
-                  <wp:effectExtent l="0" t="0" r="3810" b="0"/>
-                  <wp:docPr id="44" name="Picture 44"/>
+                <wp:inline distT="0" distB="0" distL="0" distR="0" wp14:anchorId="1A1140F0" wp14:editId="22F4EF76">
+                  <wp:extent cx="3520440" cy="1729105"/>
+                  <wp:effectExtent l="0" t="0" r="3810" b="4445"/>
+                  <wp:docPr id="51" name="Picture 51"/>
                   <wp:cNvGraphicFramePr>
                     <a:graphicFrameLocks xmlns:a="http://schemas.openxmlformats.org/drawingml/2006/main" noChangeAspect="1"/>
                   </wp:cNvGraphicFramePr>
@@ -3574,7 +4322,7 @@
                         <pic:spPr>
                           <a:xfrm>
                             <a:off x="0" y="0"/>
-                            <a:ext cx="3520440" cy="3303905"/>
+                            <a:ext cx="3520440" cy="1729105"/>
                           </a:xfrm>
                           <a:prstGeom prst="rect">
                             <a:avLst/>
@@ -3602,47 +4350,28 @@
               <w:jc w:val="both"/>
             </w:pPr>
             <w:r>
-              <w:t>We will now configure the connection strings for the services that we created in Module 1.</w:t>
-            </w:r>
-            <w:r>
-              <w:t xml:space="preserve"> The pattern for the name will be as follows</w:t>
-            </w:r>
-            <w:r>
-              <w:t xml:space="preserve"> &lt;</w:t>
-            </w:r>
-            <w:r>
-              <w:t>prefix&gt;&lt;service&gt;&lt;</w:t>
-            </w:r>
-            <w:r>
-              <w:t>character</w:t>
-            </w:r>
-            <w:r>
-              <w:t xml:space="preserve"> suffix</w:t>
-            </w:r>
-            <w:r>
-              <w:t>&gt;</w:t>
-            </w:r>
-            <w:r>
-              <w:t>.</w:t>
-            </w:r>
-            <w:r>
-              <w:t xml:space="preserve"> </w:t>
-            </w:r>
-            <w:r>
-              <w:t>For example</w:t>
-            </w:r>
-            <w:r>
-              <w:t>: prefixsqln</w:t>
-            </w:r>
-            <w:r>
-              <w:t>jezw</w:t>
-            </w:r>
-            <w:r>
-              <w:t xml:space="preserve"> </w:t>
-            </w:r>
-            <w:r>
-              <w:t>or prefixstoragenjezw</w:t>
-            </w:r>
+              <w:lastRenderedPageBreak/>
+              <w:t>It is important to configure</w:t>
+            </w:r>
+            <w:r>
+              <w:t xml:space="preserve"> each connection string for the </w:t>
+            </w:r>
+            <w:r>
+              <w:t>Entry-point packages and</w:t>
+            </w:r>
+            <w:r>
+              <w:t xml:space="preserve"> project.</w:t>
+            </w:r>
+          </w:p>
+          <w:p>
+            <w:pPr>
+              <w:jc w:val="both"/>
+            </w:pPr>
+          </w:p>
+          <w:p>
+            <w:pPr>
+              <w:jc w:val="both"/>
+            </w:pPr>
           </w:p>
         </w:tc>
         <w:tc>
@@ -3660,31 +4389,96 @@
               <w:ind w:left="360"/>
             </w:pPr>
             <w:r>
-              <w:t>From</w:t>
-            </w:r>
-            <w:r>
-              <w:t xml:space="preserve"> the </w:t>
-            </w:r>
-            <w:r>
-              <w:t xml:space="preserve">Azure </w:t>
-            </w:r>
-            <w:r>
-              <w:t>Portal,</w:t>
-            </w:r>
-            <w:r>
-              <w:t xml:space="preserve"> </w:t>
-            </w:r>
-            <w:r>
-              <w:t>retrieve</w:t>
-            </w:r>
-            <w:r>
-              <w:t xml:space="preserve"> the </w:t>
-            </w:r>
-            <w:r>
-              <w:t>names of the SQL Server and Blob Storage Account</w:t>
-            </w:r>
-            <w:r>
-              <w:t xml:space="preserve"> </w:t>
+              <w:t xml:space="preserve">In the Integration Catalog, </w:t>
+            </w:r>
+            <w:r>
+              <w:t>right</w:t>
+            </w:r>
+            <w:r>
+              <w:t xml:space="preserve"> click on the </w:t>
+            </w:r>
+            <w:proofErr w:type="spellStart"/>
+            <w:r>
+              <w:t>ADFLab</w:t>
+            </w:r>
+            <w:proofErr w:type="spellEnd"/>
+            <w:r>
+              <w:t xml:space="preserve"> Project that we just deployed and </w:t>
+            </w:r>
+            <w:r>
+              <w:t>select</w:t>
+            </w:r>
+            <w:r>
+              <w:t xml:space="preserve"> Configure</w:t>
+            </w:r>
+            <w:r>
+              <w:t>.</w:t>
+            </w:r>
+          </w:p>
+          <w:p>
+            <w:pPr>
+              <w:pStyle w:val="ListParagraph"/>
+              <w:numPr>
+                <w:ilvl w:val="0"/>
+                <w:numId w:val="3"/>
+              </w:numPr>
+              <w:spacing w:after="160"/>
+              <w:ind w:left="360"/>
+            </w:pPr>
+            <w:r>
+              <w:t>Select the Connection Managers tab.</w:t>
+            </w:r>
+          </w:p>
+          <w:p>
+            <w:pPr>
+              <w:pStyle w:val="ListParagraph"/>
+              <w:numPr>
+                <w:ilvl w:val="0"/>
+                <w:numId w:val="3"/>
+              </w:numPr>
+              <w:spacing w:after="160"/>
+              <w:ind w:left="360"/>
+            </w:pPr>
+            <w:r>
+              <w:t>For each SQL Server connection configure the connection string, server name, and password.</w:t>
+            </w:r>
+          </w:p>
+          <w:p>
+            <w:pPr>
+              <w:pStyle w:val="ListParagraph"/>
+              <w:numPr>
+                <w:ilvl w:val="0"/>
+                <w:numId w:val="3"/>
+              </w:numPr>
+              <w:spacing w:after="160"/>
+              <w:ind w:left="360"/>
+            </w:pPr>
+            <w:r>
+              <w:t xml:space="preserve">For the Azure blog storage connection you will need to put in your storage account name for the </w:t>
+            </w:r>
+            <w:proofErr w:type="spellStart"/>
+            <w:r>
+              <w:t>AccountName</w:t>
+            </w:r>
+            <w:proofErr w:type="spellEnd"/>
+            <w:r>
+              <w:t xml:space="preserve"> and in the </w:t>
+            </w:r>
+            <w:proofErr w:type="spellStart"/>
+            <w:r>
+              <w:t>ConnectionString</w:t>
+            </w:r>
+            <w:proofErr w:type="spellEnd"/>
+            <w:r>
+              <w:t xml:space="preserve">. For the </w:t>
+            </w:r>
+            <w:proofErr w:type="spellStart"/>
+            <w:r>
+              <w:t>AccountKey</w:t>
+            </w:r>
+            <w:proofErr w:type="spellEnd"/>
+            <w:r>
+              <w:t xml:space="preserve"> navigate to the Storage Account blade in the Azure portal and click Access Keys and copy either key1 or key2.</w:t>
             </w:r>
           </w:p>
         </w:tc>
@@ -3703,10 +4497,10 @@
                 <w:noProof/>
               </w:rPr>
               <w:drawing>
-                <wp:inline distT="0" distB="0" distL="0" distR="0" wp14:anchorId="1A1140F0" wp14:editId="22F4EF76">
-                  <wp:extent cx="3520440" cy="1729105"/>
-                  <wp:effectExtent l="0" t="0" r="3810" b="4445"/>
-                  <wp:docPr id="51" name="Picture 51"/>
+                <wp:inline distT="0" distB="0" distL="0" distR="0" wp14:anchorId="4EBDC782" wp14:editId="619BB0EC">
+                  <wp:extent cx="3520440" cy="2064385"/>
+                  <wp:effectExtent l="0" t="0" r="3810" b="0"/>
+                  <wp:docPr id="3" name="Picture 3"/>
                   <wp:cNvGraphicFramePr>
                     <a:graphicFrameLocks xmlns:a="http://schemas.openxmlformats.org/drawingml/2006/main" noChangeAspect="1"/>
                   </wp:cNvGraphicFramePr>
@@ -3726,115 +4520,7 @@
                         <pic:spPr>
                           <a:xfrm>
                             <a:off x="0" y="0"/>
-                            <a:ext cx="3520440" cy="1729105"/>
-                          </a:xfrm>
-                          <a:prstGeom prst="rect">
-                            <a:avLst/>
-                          </a:prstGeom>
-                        </pic:spPr>
-                      </pic:pic>
-                    </a:graphicData>
-                  </a:graphic>
-                </wp:inline>
-              </w:drawing>
-            </w:r>
-          </w:p>
-        </w:tc>
-      </w:tr>
-      <w:tr>
-        <w:trPr>
-          <w:trHeight w:val="503"/>
-        </w:trPr>
-        <w:tc>
-          <w:tcPr>
-            <w:tcW w:w="4225" w:type="dxa"/>
-          </w:tcPr>
-          <w:p>
-            <w:pPr>
-              <w:jc w:val="both"/>
-            </w:pPr>
-            <w:r>
-              <w:lastRenderedPageBreak/>
-              <w:t>It is important to configure</w:t>
-            </w:r>
-            <w:r>
-              <w:t xml:space="preserve"> each connection string for the </w:t>
-            </w:r>
-            <w:r>
-              <w:t>Entry-point packages and</w:t>
-            </w:r>
-            <w:r>
-              <w:t xml:space="preserve"> project.</w:t>
-            </w:r>
-          </w:p>
-        </w:tc>
-        <w:tc>
-          <w:tcPr>
-            <w:tcW w:w="4590" w:type="dxa"/>
-          </w:tcPr>
-          <w:p>
-            <w:pPr>
-              <w:pStyle w:val="ListParagraph"/>
-              <w:numPr>
-                <w:ilvl w:val="0"/>
-                <w:numId w:val="3"/>
-              </w:numPr>
-              <w:spacing w:after="160"/>
-              <w:ind w:left="360"/>
-            </w:pPr>
-            <w:r>
-              <w:t>Right click on the ADFLab Project that we just deployed and choose Configure</w:t>
-            </w:r>
-            <w:r>
-              <w:t xml:space="preserve"> the connection strings for each </w:t>
-            </w:r>
-            <w:r>
-              <w:t xml:space="preserve">connection </w:t>
-            </w:r>
-            <w:r>
-              <w:t>strings.</w:t>
-            </w:r>
-          </w:p>
-        </w:tc>
-        <w:tc>
-          <w:tcPr>
-            <w:tcW w:w="5760" w:type="dxa"/>
-          </w:tcPr>
-          <w:p>
-            <w:pPr>
-              <w:rPr>
-                <w:noProof/>
-              </w:rPr>
-            </w:pPr>
-            <w:r>
-              <w:rPr>
-                <w:noProof/>
-              </w:rPr>
-              <w:drawing>
-                <wp:inline distT="0" distB="0" distL="0" distR="0" wp14:anchorId="651BDC39" wp14:editId="78DC61C7">
-                  <wp:extent cx="3520440" cy="1755140"/>
-                  <wp:effectExtent l="0" t="0" r="3810" b="0"/>
-                  <wp:docPr id="52" name="Picture 52"/>
-                  <wp:cNvGraphicFramePr>
-                    <a:graphicFrameLocks xmlns:a="http://schemas.openxmlformats.org/drawingml/2006/main" noChangeAspect="1"/>
-                  </wp:cNvGraphicFramePr>
-                  <a:graphic xmlns:a="http://schemas.openxmlformats.org/drawingml/2006/main">
-                    <a:graphicData uri="http://schemas.openxmlformats.org/drawingml/2006/picture">
-                      <pic:pic xmlns:pic="http://schemas.openxmlformats.org/drawingml/2006/picture">
-                        <pic:nvPicPr>
-                          <pic:cNvPr id="1" name=""/>
-                          <pic:cNvPicPr/>
-                        </pic:nvPicPr>
-                        <pic:blipFill>
-                          <a:blip r:embed="rId29"/>
-                          <a:stretch>
-                            <a:fillRect/>
-                          </a:stretch>
-                        </pic:blipFill>
-                        <pic:spPr>
-                          <a:xfrm>
-                            <a:off x="0" y="0"/>
-                            <a:ext cx="3520440" cy="1755140"/>
+                            <a:ext cx="3520440" cy="2064385"/>
                           </a:xfrm>
                           <a:prstGeom prst="rect">
                             <a:avLst/>
@@ -3890,7 +4576,7 @@
                 <w:rFonts w:eastAsia="Calibri"/>
               </w:rPr>
             </w:pPr>
-            <w:bookmarkStart w:id="11" w:name="_Toc502740056"/>
+            <w:bookmarkStart w:id="11" w:name="_Toc502843174"/>
             <w:r>
               <w:rPr>
                 <w:rFonts w:eastAsia="Calibri"/>
@@ -3913,7 +4599,13 @@
               <w:rPr>
                 <w:rFonts w:eastAsia="Calibri"/>
               </w:rPr>
-              <w:t xml:space="preserve"> to run manually</w:t>
+              <w:t xml:space="preserve"> to manually</w:t>
+            </w:r>
+            <w:r>
+              <w:rPr>
+                <w:rFonts w:eastAsia="Calibri"/>
+              </w:rPr>
+              <w:t xml:space="preserve"> run the SSIS Package</w:t>
             </w:r>
             <w:bookmarkEnd w:id="11"/>
           </w:p>
@@ -3968,7 +4660,16 @@
               <w:jc w:val="both"/>
             </w:pPr>
             <w:r>
-              <w:t>Execute the Package manually from Management Studio</w:t>
+              <w:t xml:space="preserve">Execute the Package manually from </w:t>
+            </w:r>
+            <w:r>
+              <w:t xml:space="preserve">SQL Server </w:t>
+            </w:r>
+            <w:r>
+              <w:t>Management Studio</w:t>
+            </w:r>
+            <w:r>
+              <w:t>.</w:t>
             </w:r>
           </w:p>
           <w:p>
@@ -4134,7 +4835,7 @@
                           <pic:cNvPicPr/>
                         </pic:nvPicPr>
                         <pic:blipFill>
-                          <a:blip r:embed="rId30"/>
+                          <a:blip r:embed="rId29"/>
                           <a:stretch>
                             <a:fillRect/>
                           </a:stretch>
@@ -4220,7 +4921,7 @@
                           <pic:cNvPicPr/>
                         </pic:nvPicPr>
                         <pic:blipFill>
-                          <a:blip r:embed="rId31"/>
+                          <a:blip r:embed="rId30"/>
                           <a:stretch>
                             <a:fillRect/>
                           </a:stretch>
@@ -4265,7 +4966,7 @@
               <w:t xml:space="preserve"> monitor </w:t>
             </w:r>
             <w:r>
-              <w:t>the execution results from MS S</w:t>
+              <w:t>the execution results from S</w:t>
             </w:r>
             <w:r>
               <w:t>QL Server Management Studio.</w:t>
@@ -4324,7 +5025,7 @@
                           <pic:cNvPicPr/>
                         </pic:nvPicPr>
                         <pic:blipFill>
-                          <a:blip r:embed="rId32"/>
+                          <a:blip r:embed="rId31"/>
                           <a:stretch>
                             <a:fillRect/>
                           </a:stretch>
@@ -4392,7 +5093,7 @@
                 <w:rFonts w:eastAsia="Calibri"/>
               </w:rPr>
             </w:pPr>
-            <w:bookmarkStart w:id="12" w:name="_Toc502740057"/>
+            <w:bookmarkStart w:id="12" w:name="_Toc502843175"/>
             <w:r>
               <w:rPr>
                 <w:rFonts w:eastAsia="Calibri"/>
@@ -4415,75 +5116,57 @@
               <w:rPr>
                 <w:rFonts w:eastAsia="Calibri"/>
               </w:rPr>
+              <w:t xml:space="preserve">an Azure Data Factory </w:t>
+            </w:r>
+            <w:r>
+              <w:rPr>
+                <w:rFonts w:eastAsia="Calibri"/>
+              </w:rPr>
               <w:t>P</w:t>
             </w:r>
             <w:r>
               <w:rPr>
                 <w:rFonts w:eastAsia="Calibri"/>
               </w:rPr>
-              <w:t>ipeline to call S</w:t>
+              <w:t>ipeline</w:t>
             </w:r>
             <w:r>
               <w:rPr>
                 <w:rFonts w:eastAsia="Calibri"/>
               </w:rPr>
+              <w:t>, Trigger Based Scheduled Run</w:t>
+            </w:r>
+            <w:r>
+              <w:rPr>
+                <w:rFonts w:eastAsia="Calibri"/>
+              </w:rPr>
+              <w:t xml:space="preserve"> to </w:t>
+            </w:r>
+            <w:r>
+              <w:rPr>
+                <w:rFonts w:eastAsia="Calibri"/>
+              </w:rPr>
+              <w:t>execute a</w:t>
+            </w:r>
+            <w:r>
+              <w:rPr>
+                <w:rFonts w:eastAsia="Calibri"/>
+              </w:rPr>
+              <w:t xml:space="preserve"> S</w:t>
+            </w:r>
+            <w:r>
+              <w:rPr>
+                <w:rFonts w:eastAsia="Calibri"/>
+              </w:rPr>
               <w:t>tored Procedure</w:t>
             </w:r>
+            <w:bookmarkEnd w:id="12"/>
             <w:r>
               <w:rPr>
                 <w:rFonts w:eastAsia="Calibri"/>
               </w:rPr>
-              <w:t xml:space="preserve"> to do a </w:t>
-            </w:r>
-            <w:r>
-              <w:rPr>
-                <w:rFonts w:eastAsia="Calibri"/>
-              </w:rPr>
-              <w:t>T</w:t>
-            </w:r>
-            <w:r>
-              <w:rPr>
-                <w:rFonts w:eastAsia="Calibri"/>
-              </w:rPr>
-              <w:t xml:space="preserve">rigger </w:t>
-            </w:r>
-            <w:r>
-              <w:rPr>
-                <w:rFonts w:eastAsia="Calibri"/>
-              </w:rPr>
-              <w:t>B</w:t>
-            </w:r>
-            <w:r>
-              <w:rPr>
-                <w:rFonts w:eastAsia="Calibri"/>
-              </w:rPr>
-              <w:t xml:space="preserve">ased </w:t>
-            </w:r>
-            <w:r>
-              <w:rPr>
-                <w:rFonts w:eastAsia="Calibri"/>
-              </w:rPr>
-              <w:t>S</w:t>
-            </w:r>
-            <w:r>
-              <w:rPr>
-                <w:rFonts w:eastAsia="Calibri"/>
-              </w:rPr>
-              <w:t xml:space="preserve">cheduled </w:t>
-            </w:r>
-            <w:r>
-              <w:rPr>
-                <w:rFonts w:eastAsia="Calibri"/>
-              </w:rPr>
-              <w:t>R</w:t>
-            </w:r>
-            <w:r>
-              <w:rPr>
-                <w:rFonts w:eastAsia="Calibri"/>
-              </w:rPr>
-              <w:t>un</w:t>
-            </w:r>
-            <w:bookmarkEnd w:id="12"/>
+              <w:t xml:space="preserve"> </w:t>
+            </w:r>
           </w:p>
         </w:tc>
       </w:tr>
@@ -4536,7 +5219,13 @@
               <w:jc w:val="both"/>
             </w:pPr>
             <w:r>
-              <w:t xml:space="preserve">In this section we show how to create an Azure Data Factory Pipeline </w:t>
+              <w:t xml:space="preserve">In this section we </w:t>
+            </w:r>
+            <w:r>
+              <w:t>will</w:t>
+            </w:r>
+            <w:r>
+              <w:t xml:space="preserve"> create an Azure Data Factory Pipeline </w:t>
             </w:r>
             <w:r>
               <w:t xml:space="preserve">to schedule the execution of the uplifted </w:t>
@@ -4651,7 +5340,19 @@
             </w:pPr>
             <w:r>
               <w:lastRenderedPageBreak/>
-              <w:t xml:space="preserve">Using the GUI, create a pipeline to </w:t>
+              <w:t xml:space="preserve">Using the </w:t>
+            </w:r>
+            <w:r>
+              <w:t xml:space="preserve">ADF </w:t>
+            </w:r>
+            <w:r>
+              <w:t xml:space="preserve">GUI, create a </w:t>
+            </w:r>
+            <w:r>
+              <w:t>P</w:t>
+            </w:r>
+            <w:r>
+              <w:t xml:space="preserve">ipeline to </w:t>
             </w:r>
             <w:r>
               <w:t>execute a package from the Integration Services Catalog.</w:t>
@@ -4718,7 +5419,7 @@
                           <pic:cNvPicPr/>
                         </pic:nvPicPr>
                         <pic:blipFill>
-                          <a:blip r:embed="rId33"/>
+                          <a:blip r:embed="rId32"/>
                           <a:stretch>
                             <a:fillRect/>
                           </a:stretch>
@@ -4804,7 +5505,7 @@
                           <pic:cNvPicPr/>
                         </pic:nvPicPr>
                         <pic:blipFill>
-                          <a:blip r:embed="rId34"/>
+                          <a:blip r:embed="rId33"/>
                           <a:stretch>
                             <a:fillRect/>
                           </a:stretch>
@@ -4895,6 +5596,121 @@
                   <wp:extent cx="3520440" cy="3966845"/>
                   <wp:effectExtent l="0" t="0" r="3810" b="0"/>
                   <wp:docPr id="25" name="Picture 25"/>
+                  <wp:cNvGraphicFramePr>
+                    <a:graphicFrameLocks xmlns:a="http://schemas.openxmlformats.org/drawingml/2006/main" noChangeAspect="1"/>
+                  </wp:cNvGraphicFramePr>
+                  <a:graphic xmlns:a="http://schemas.openxmlformats.org/drawingml/2006/main">
+                    <a:graphicData uri="http://schemas.openxmlformats.org/drawingml/2006/picture">
+                      <pic:pic xmlns:pic="http://schemas.openxmlformats.org/drawingml/2006/picture">
+                        <pic:nvPicPr>
+                          <pic:cNvPr id="1" name=""/>
+                          <pic:cNvPicPr/>
+                        </pic:nvPicPr>
+                        <pic:blipFill>
+                          <a:blip r:embed="rId34"/>
+                          <a:stretch>
+                            <a:fillRect/>
+                          </a:stretch>
+                        </pic:blipFill>
+                        <pic:spPr>
+                          <a:xfrm>
+                            <a:off x="0" y="0"/>
+                            <a:ext cx="3520440" cy="3966845"/>
+                          </a:xfrm>
+                          <a:prstGeom prst="rect">
+                            <a:avLst/>
+                          </a:prstGeom>
+                        </pic:spPr>
+                      </pic:pic>
+                    </a:graphicData>
+                  </a:graphic>
+                </wp:inline>
+              </w:drawing>
+            </w:r>
+          </w:p>
+        </w:tc>
+      </w:tr>
+      <w:tr>
+        <w:trPr>
+          <w:trHeight w:val="503"/>
+        </w:trPr>
+        <w:tc>
+          <w:tcPr>
+            <w:tcW w:w="4225" w:type="dxa"/>
+          </w:tcPr>
+          <w:p>
+            <w:pPr>
+              <w:jc w:val="both"/>
+            </w:pPr>
+            <w:r>
+              <w:lastRenderedPageBreak/>
+              <w:t xml:space="preserve">The next set of steps </w:t>
+            </w:r>
+            <w:r>
+              <w:t xml:space="preserve">we </w:t>
+            </w:r>
+            <w:r>
+              <w:t xml:space="preserve">will walk through the detailed steps to configure </w:t>
+            </w:r>
+            <w:r>
+              <w:t>the Stored Procedure Activity.</w:t>
+            </w:r>
+          </w:p>
+        </w:tc>
+        <w:tc>
+          <w:tcPr>
+            <w:tcW w:w="4590" w:type="dxa"/>
+          </w:tcPr>
+          <w:p>
+            <w:pPr>
+              <w:pStyle w:val="ListParagraph"/>
+              <w:numPr>
+                <w:ilvl w:val="0"/>
+                <w:numId w:val="3"/>
+              </w:numPr>
+              <w:spacing w:after="160"/>
+              <w:ind w:left="360"/>
+            </w:pPr>
+            <w:r>
+              <w:t>Add New Linked Service</w:t>
+            </w:r>
+            <w:r>
+              <w:t xml:space="preserve"> named SSISDB Azure Endpoint</w:t>
+            </w:r>
+            <w:r>
+              <w:t xml:space="preserve">. </w:t>
+            </w:r>
+            <w:r>
+              <w:t>Select</w:t>
+            </w:r>
+            <w:r>
+              <w:t xml:space="preserve"> Azure SQL Database</w:t>
+            </w:r>
+            <w:r>
+              <w:t xml:space="preserve"> as the Type.</w:t>
+            </w:r>
+          </w:p>
+        </w:tc>
+        <w:tc>
+          <w:tcPr>
+            <w:tcW w:w="5760" w:type="dxa"/>
+          </w:tcPr>
+          <w:p>
+            <w:pPr>
+              <w:jc w:val="center"/>
+              <w:rPr>
+                <w:noProof/>
+              </w:rPr>
+            </w:pPr>
+            <w:r>
+              <w:rPr>
+                <w:noProof/>
+              </w:rPr>
+              <w:drawing>
+                <wp:inline distT="0" distB="0" distL="0" distR="0" wp14:anchorId="71DD5BF3" wp14:editId="541D7702">
+                  <wp:extent cx="3520440" cy="4688840"/>
+                  <wp:effectExtent l="0" t="0" r="3810" b="0"/>
+                  <wp:docPr id="26" name="Picture 26"/>
                   <wp:cNvGraphicFramePr>
                     <a:graphicFrameLocks xmlns:a="http://schemas.openxmlformats.org/drawingml/2006/main" noChangeAspect="1"/>
                   </wp:cNvGraphicFramePr>
@@ -4914,7 +5730,7 @@
                         <pic:spPr>
                           <a:xfrm>
                             <a:off x="0" y="0"/>
-                            <a:ext cx="3520440" cy="3966845"/>
+                            <a:ext cx="3520440" cy="4688840"/>
                           </a:xfrm>
                           <a:prstGeom prst="rect">
                             <a:avLst/>
@@ -4943,16 +5759,22 @@
             </w:pPr>
             <w:r>
               <w:lastRenderedPageBreak/>
-              <w:t xml:space="preserve">The next set of steps </w:t>
-            </w:r>
-            <w:r>
-              <w:t xml:space="preserve">we </w:t>
-            </w:r>
-            <w:r>
-              <w:t xml:space="preserve">will walk through the detailed steps to configure </w:t>
-            </w:r>
-            <w:r>
-              <w:t>the Stored Procedure Activity.</w:t>
+              <w:t xml:space="preserve">A single parameter </w:t>
+            </w:r>
+            <w:r>
+              <w:t>containing the SQL required to c</w:t>
+            </w:r>
+            <w:r>
+              <w:t xml:space="preserve">reate an execution </w:t>
+            </w:r>
+            <w:r>
+              <w:t xml:space="preserve">instance from the </w:t>
+            </w:r>
+            <w:r>
+              <w:t>Integration Services Catalog</w:t>
+            </w:r>
+            <w:r>
+              <w:t>.</w:t>
             </w:r>
           </w:p>
         </w:tc>
@@ -4968,16 +5790,264 @@
                 <w:numId w:val="3"/>
               </w:numPr>
               <w:spacing w:after="160"/>
-              <w:ind w:left="360"/>
             </w:pPr>
             <w:r>
-              <w:t>Add New Linked Service</w:t>
-            </w:r>
-            <w:r>
-              <w:t xml:space="preserve"> named SSISDB Azure Endpoint</w:t>
-            </w:r>
-            <w:r>
-              <w:t>. Choose type as Azure SQL Database</w:t>
+              <w:t xml:space="preserve">Configure </w:t>
+            </w:r>
+            <w:r>
+              <w:t xml:space="preserve">the stored procedure </w:t>
+            </w:r>
+            <w:proofErr w:type="spellStart"/>
+            <w:r>
+              <w:t>sp_executesql</w:t>
+            </w:r>
+            <w:proofErr w:type="spellEnd"/>
+            <w:r>
+              <w:t xml:space="preserve"> by adding a new parameter </w:t>
+            </w:r>
+            <w:r>
+              <w:t xml:space="preserve">named </w:t>
+            </w:r>
+            <w:proofErr w:type="spellStart"/>
+            <w:r>
+              <w:t>stmt</w:t>
+            </w:r>
+            <w:proofErr w:type="spellEnd"/>
+            <w:r>
+              <w:t xml:space="preserve"> of type string with the following value:</w:t>
+            </w:r>
+            <w:r>
+              <w:br/>
+            </w:r>
+            <w:r>
+              <w:br/>
+            </w:r>
+            <w:r>
+              <w:t>DECLARE @</w:t>
+            </w:r>
+            <w:proofErr w:type="spellStart"/>
+            <w:r>
+              <w:t>return_value</w:t>
+            </w:r>
+            <w:proofErr w:type="spellEnd"/>
+            <w:r>
+              <w:t xml:space="preserve"> INT, @</w:t>
+            </w:r>
+            <w:proofErr w:type="spellStart"/>
+            <w:r>
+              <w:t>exe_id</w:t>
+            </w:r>
+            <w:proofErr w:type="spellEnd"/>
+            <w:r>
+              <w:t xml:space="preserve"> BIGINT, @</w:t>
+            </w:r>
+            <w:proofErr w:type="spellStart"/>
+            <w:r>
+              <w:t>err_msg</w:t>
+            </w:r>
+            <w:proofErr w:type="spellEnd"/>
+            <w:r>
+              <w:t xml:space="preserve"> NVARCHAR(150)    EXEC @</w:t>
+            </w:r>
+            <w:proofErr w:type="spellStart"/>
+            <w:r>
+              <w:t>return_value</w:t>
+            </w:r>
+            <w:proofErr w:type="spellEnd"/>
+            <w:r>
+              <w:t>=[SSISDB].[catalog].[</w:t>
+            </w:r>
+            <w:proofErr w:type="spellStart"/>
+            <w:r>
+              <w:t>create_execution</w:t>
+            </w:r>
+            <w:proofErr w:type="spellEnd"/>
+            <w:r>
+              <w:t>] @</w:t>
+            </w:r>
+            <w:proofErr w:type="spellStart"/>
+            <w:r>
+              <w:t>folder_name</w:t>
+            </w:r>
+            <w:proofErr w:type="spellEnd"/>
+            <w:r>
+              <w:t>=</w:t>
+            </w:r>
+            <w:proofErr w:type="spellStart"/>
+            <w:r>
+              <w:t>N'ADFLab</w:t>
+            </w:r>
+            <w:proofErr w:type="spellEnd"/>
+            <w:r>
+              <w:t>', @</w:t>
+            </w:r>
+            <w:proofErr w:type="spellStart"/>
+            <w:r>
+              <w:t>project_name</w:t>
+            </w:r>
+            <w:proofErr w:type="spellEnd"/>
+            <w:r>
+              <w:t>=</w:t>
+            </w:r>
+            <w:proofErr w:type="spellStart"/>
+            <w:r>
+              <w:t>N'ADFLab</w:t>
+            </w:r>
+            <w:proofErr w:type="spellEnd"/>
+            <w:r>
+              <w:t>', @</w:t>
+            </w:r>
+            <w:proofErr w:type="spellStart"/>
+            <w:r>
+              <w:t>package_name</w:t>
+            </w:r>
+            <w:proofErr w:type="spellEnd"/>
+            <w:r>
+              <w:t>=N'Module2.dtsx', @use32bitruntime=0, @</w:t>
+            </w:r>
+            <w:proofErr w:type="spellStart"/>
+            <w:r>
+              <w:t>runinscaleout</w:t>
+            </w:r>
+            <w:proofErr w:type="spellEnd"/>
+            <w:r>
+              <w:t>=1, @</w:t>
+            </w:r>
+            <w:proofErr w:type="spellStart"/>
+            <w:r>
+              <w:t>useanyworker</w:t>
+            </w:r>
+            <w:proofErr w:type="spellEnd"/>
+            <w:r>
+              <w:t>=1, @</w:t>
+            </w:r>
+            <w:proofErr w:type="spellStart"/>
+            <w:r>
+              <w:t>execution_id</w:t>
+            </w:r>
+            <w:proofErr w:type="spellEnd"/>
+            <w:r>
+              <w:t>=@</w:t>
+            </w:r>
+            <w:proofErr w:type="spellStart"/>
+            <w:r>
+              <w:t>exe_id</w:t>
+            </w:r>
+            <w:proofErr w:type="spellEnd"/>
+            <w:r>
+              <w:t xml:space="preserve"> OUTPUT    EXEC [SSISDB].[catalog].[</w:t>
+            </w:r>
+            <w:proofErr w:type="spellStart"/>
+            <w:r>
+              <w:t>set_execution_parameter_value</w:t>
+            </w:r>
+            <w:proofErr w:type="spellEnd"/>
+            <w:r>
+              <w:t>] @</w:t>
+            </w:r>
+            <w:proofErr w:type="spellStart"/>
+            <w:r>
+              <w:t>exe_id</w:t>
+            </w:r>
+            <w:proofErr w:type="spellEnd"/>
+            <w:r>
+              <w:t>, @</w:t>
+            </w:r>
+            <w:proofErr w:type="spellStart"/>
+            <w:r>
+              <w:t>object_type</w:t>
+            </w:r>
+            <w:proofErr w:type="spellEnd"/>
+            <w:r>
+              <w:t>=50, @</w:t>
+            </w:r>
+            <w:proofErr w:type="spellStart"/>
+            <w:r>
+              <w:t>parameter_name</w:t>
+            </w:r>
+            <w:proofErr w:type="spellEnd"/>
+            <w:r>
+              <w:t>=N'SYNCHRONIZED', @</w:t>
+            </w:r>
+            <w:proofErr w:type="spellStart"/>
+            <w:r>
+              <w:t>parameter_value</w:t>
+            </w:r>
+            <w:proofErr w:type="spellEnd"/>
+            <w:r>
+              <w:t>=1    EXEC [SSISDB].[catalog].[</w:t>
+            </w:r>
+            <w:proofErr w:type="spellStart"/>
+            <w:r>
+              <w:t>start_execution</w:t>
+            </w:r>
+            <w:proofErr w:type="spellEnd"/>
+            <w:r>
+              <w:t>] @</w:t>
+            </w:r>
+            <w:proofErr w:type="spellStart"/>
+            <w:r>
+              <w:t>execution_id</w:t>
+            </w:r>
+            <w:proofErr w:type="spellEnd"/>
+            <w:r>
+              <w:t>=@</w:t>
+            </w:r>
+            <w:proofErr w:type="spellStart"/>
+            <w:r>
+              <w:t>exe_id</w:t>
+            </w:r>
+            <w:proofErr w:type="spellEnd"/>
+            <w:r>
+              <w:t>, @</w:t>
+            </w:r>
+            <w:proofErr w:type="spellStart"/>
+            <w:r>
+              <w:t>retry_count</w:t>
+            </w:r>
+            <w:proofErr w:type="spellEnd"/>
+            <w:r>
+              <w:t xml:space="preserve">=0    IF(SELECT [status] FROM [SSISDB].[catalog].[executions] WHERE </w:t>
+            </w:r>
+            <w:proofErr w:type="spellStart"/>
+            <w:r>
+              <w:t>execution_id</w:t>
+            </w:r>
+            <w:proofErr w:type="spellEnd"/>
+            <w:r>
+              <w:t>=@</w:t>
+            </w:r>
+            <w:proofErr w:type="spellStart"/>
+            <w:r>
+              <w:t>exe_id</w:t>
+            </w:r>
+            <w:proofErr w:type="spellEnd"/>
+            <w:r>
+              <w:t>)&lt;&gt;7 BEGIN SET @</w:t>
+            </w:r>
+            <w:proofErr w:type="spellStart"/>
+            <w:r>
+              <w:t>err_msg</w:t>
+            </w:r>
+            <w:proofErr w:type="spellEnd"/>
+            <w:r>
+              <w:t>=</w:t>
+            </w:r>
+            <w:proofErr w:type="spellStart"/>
+            <w:r>
+              <w:t>N'Your</w:t>
+            </w:r>
+            <w:proofErr w:type="spellEnd"/>
+            <w:r>
+              <w:t xml:space="preserve"> package execution did not succeed for execution ID: ' + CAST(@</w:t>
+            </w:r>
+            <w:proofErr w:type="spellStart"/>
+            <w:r>
+              <w:t>exe_id</w:t>
+            </w:r>
+            <w:proofErr w:type="spellEnd"/>
+            <w:r>
+              <w:t xml:space="preserve"> AS NVARCHAR(20)) RAISERROR(@err_msg,15,1) END</w:t>
             </w:r>
           </w:p>
         </w:tc>
@@ -4997,10 +6067,10 @@
                 <w:noProof/>
               </w:rPr>
               <w:drawing>
-                <wp:inline distT="0" distB="0" distL="0" distR="0" wp14:anchorId="231EA8C1" wp14:editId="6A3CA903">
-                  <wp:extent cx="2819644" cy="3749365"/>
-                  <wp:effectExtent l="0" t="0" r="0" b="3810"/>
-                  <wp:docPr id="16" name="Picture 16"/>
+                <wp:inline distT="0" distB="0" distL="0" distR="0" wp14:anchorId="5F6C7753" wp14:editId="5F2AA68F">
+                  <wp:extent cx="3520440" cy="3060700"/>
+                  <wp:effectExtent l="0" t="0" r="3810" b="6350"/>
+                  <wp:docPr id="27" name="Picture 27"/>
                   <wp:cNvGraphicFramePr>
                     <a:graphicFrameLocks xmlns:a="http://schemas.openxmlformats.org/drawingml/2006/main" noChangeAspect="1"/>
                   </wp:cNvGraphicFramePr>
@@ -5020,7 +6090,7 @@
                         <pic:spPr>
                           <a:xfrm>
                             <a:off x="0" y="0"/>
-                            <a:ext cx="2819644" cy="3749365"/>
+                            <a:ext cx="3520440" cy="3060700"/>
                           </a:xfrm>
                           <a:prstGeom prst="rect">
                             <a:avLst/>
@@ -5049,22 +6119,7 @@
             </w:pPr>
             <w:r>
               <w:lastRenderedPageBreak/>
-              <w:t xml:space="preserve">A single parameter </w:t>
-            </w:r>
-            <w:r>
-              <w:t>containing the SQL required to c</w:t>
-            </w:r>
-            <w:r>
-              <w:t xml:space="preserve">reate an execution </w:t>
-            </w:r>
-            <w:r>
-              <w:t xml:space="preserve">instance from the </w:t>
-            </w:r>
-            <w:r>
-              <w:t>Integration Services Catalog</w:t>
-            </w:r>
-            <w:r>
-              <w:t>.</w:t>
+              <w:t>Verify that the Stored Procedure Activity has been configured properly.</w:t>
             </w:r>
           </w:p>
         </w:tc>
@@ -5082,28 +6137,13 @@
               <w:spacing w:after="160"/>
             </w:pPr>
             <w:r>
-              <w:t xml:space="preserve">Configure </w:t>
-            </w:r>
-            <w:r>
-              <w:t xml:space="preserve">the stored procedure </w:t>
-            </w:r>
-            <w:r>
-              <w:t xml:space="preserve">sp_executesql by adding a new parameter </w:t>
-            </w:r>
-            <w:r>
-              <w:t xml:space="preserve">named </w:t>
-            </w:r>
-            <w:r>
-              <w:t>stmt of type string with the following value:</w:t>
-            </w:r>
-            <w:r>
-              <w:br/>
-            </w:r>
-            <w:r>
-              <w:br/>
-            </w:r>
-            <w:r>
-              <w:t>DECLARE @return_value INT, @exe_id BIGINT, @err_msg NVARCHAR(150)    EXEC @return_value=[SSISDB].[catalog].[create_execution] @folder_name=N'ADFLab', @project_name=N'ADFLab', @package_name=N'Module2.dtsx', @use32bitruntime=0, @runinscaleout=1, @useanyworker=1, @execution_id=@exe_id OUTPUT    EXEC [SSISDB].[catalog].[set_execution_parameter_value] @exe_id, @object_type=50, @parameter_name=N'SYNCHRONIZED', @parameter_value=1    EXEC [SSISDB].[catalog].[start_execution] @execution_id=@exe_id, @retry_count=0    IF(SELECT [status] FROM [SSISDB].[catalog].[executions] WHERE execution_id=@exe_id)&lt;&gt;7 BEGIN SET @err_msg=N'Your package execution did not succeed for execution ID: ' + CAST(@exe_id AS NVARCHAR(20)) RAISERROR(@err_msg,15,1) END</w:t>
+              <w:t xml:space="preserve">Validate </w:t>
+            </w:r>
+            <w:r>
+              <w:t xml:space="preserve">the </w:t>
+            </w:r>
+            <w:r>
+              <w:t>Pipeline</w:t>
             </w:r>
           </w:p>
         </w:tc>
@@ -5123,10 +6163,10 @@
                 <w:noProof/>
               </w:rPr>
               <w:drawing>
-                <wp:inline distT="0" distB="0" distL="0" distR="0" wp14:anchorId="5F6C7753" wp14:editId="5F2AA68F">
-                  <wp:extent cx="3520440" cy="3060700"/>
-                  <wp:effectExtent l="0" t="0" r="3810" b="6350"/>
-                  <wp:docPr id="27" name="Picture 27"/>
+                <wp:inline distT="0" distB="0" distL="0" distR="0" wp14:anchorId="21999EA3" wp14:editId="1D679B86">
+                  <wp:extent cx="3520440" cy="3289935"/>
+                  <wp:effectExtent l="0" t="0" r="3810" b="5715"/>
+                  <wp:docPr id="28" name="Picture 28"/>
                   <wp:cNvGraphicFramePr>
                     <a:graphicFrameLocks xmlns:a="http://schemas.openxmlformats.org/drawingml/2006/main" noChangeAspect="1"/>
                   </wp:cNvGraphicFramePr>
@@ -5146,7 +6186,7 @@
                         <pic:spPr>
                           <a:xfrm>
                             <a:off x="0" y="0"/>
-                            <a:ext cx="3520440" cy="3060700"/>
+                            <a:ext cx="3520440" cy="3289935"/>
                           </a:xfrm>
                           <a:prstGeom prst="rect">
                             <a:avLst/>
@@ -5174,8 +6214,42 @@
               <w:jc w:val="both"/>
             </w:pPr>
             <w:r>
-              <w:lastRenderedPageBreak/>
-              <w:t>Verify that the Stored Procedure Activity has been configured properly.</w:t>
+              <w:t xml:space="preserve">Once the </w:t>
+            </w:r>
+            <w:r>
+              <w:t>P</w:t>
+            </w:r>
+            <w:r>
+              <w:t xml:space="preserve">ipeline has passed validation, </w:t>
+            </w:r>
+            <w:r>
+              <w:t xml:space="preserve">test the actual execution to ensure that </w:t>
+            </w:r>
+            <w:r>
+              <w:t>the Module2.dstx package has executed</w:t>
+            </w:r>
+            <w:r>
+              <w:t>.</w:t>
+            </w:r>
+          </w:p>
+          <w:p>
+            <w:pPr>
+              <w:jc w:val="both"/>
+            </w:pPr>
+            <w:r>
+              <w:t>We can monitor the execution results from MS SQL Server Management Studio</w:t>
+            </w:r>
+            <w:r>
+              <w:t xml:space="preserve"> as in Part 3 using</w:t>
+            </w:r>
+            <w:r>
+              <w:t xml:space="preserve"> the </w:t>
+            </w:r>
+            <w:r>
+              <w:t>Integration Services Dashboard</w:t>
+            </w:r>
+            <w:r>
+              <w:t>.</w:t>
             </w:r>
           </w:p>
         </w:tc>
@@ -5193,7 +6267,7 @@
               <w:spacing w:after="160"/>
             </w:pPr>
             <w:r>
-              <w:t>Validate Pipeline</w:t>
+              <w:t>Execute a Test Run</w:t>
             </w:r>
           </w:p>
         </w:tc>
@@ -5213,10 +6287,10 @@
                 <w:noProof/>
               </w:rPr>
               <w:drawing>
-                <wp:inline distT="0" distB="0" distL="0" distR="0" wp14:anchorId="21999EA3" wp14:editId="1D679B86">
-                  <wp:extent cx="3520440" cy="3289935"/>
+                <wp:inline distT="0" distB="0" distL="0" distR="0" wp14:anchorId="064DA1E3" wp14:editId="6B482AF9">
+                  <wp:extent cx="3520440" cy="2070735"/>
                   <wp:effectExtent l="0" t="0" r="3810" b="5715"/>
-                  <wp:docPr id="28" name="Picture 28"/>
+                  <wp:docPr id="29" name="Picture 29"/>
                   <wp:cNvGraphicFramePr>
                     <a:graphicFrameLocks xmlns:a="http://schemas.openxmlformats.org/drawingml/2006/main" noChangeAspect="1"/>
                   </wp:cNvGraphicFramePr>
@@ -5236,7 +6310,7 @@
                         <pic:spPr>
                           <a:xfrm>
                             <a:off x="0" y="0"/>
-                            <a:ext cx="3520440" cy="3289935"/>
+                            <a:ext cx="3520440" cy="2070735"/>
                           </a:xfrm>
                           <a:prstGeom prst="rect">
                             <a:avLst/>
@@ -5264,124 +6338,6 @@
               <w:jc w:val="both"/>
             </w:pPr>
             <w:r>
-              <w:t>Once the pipeline has passed validation, then</w:t>
-            </w:r>
-            <w:r>
-              <w:t xml:space="preserve"> test the actual execution to ensure that </w:t>
-            </w:r>
-            <w:r>
-              <w:t>the Module2.dstx package has executed</w:t>
-            </w:r>
-            <w:r>
-              <w:t>.</w:t>
-            </w:r>
-          </w:p>
-          <w:p>
-            <w:pPr>
-              <w:jc w:val="both"/>
-            </w:pPr>
-            <w:r>
-              <w:t>We can monitor the execution results from MS SQL Server Management Studio</w:t>
-            </w:r>
-            <w:r>
-              <w:t xml:space="preserve"> as in Part 3 using</w:t>
-            </w:r>
-            <w:r>
-              <w:t xml:space="preserve"> the </w:t>
-            </w:r>
-            <w:r>
-              <w:t>Integration Services Dashboard</w:t>
-            </w:r>
-            <w:r>
-              <w:t>.</w:t>
-            </w:r>
-          </w:p>
-        </w:tc>
-        <w:tc>
-          <w:tcPr>
-            <w:tcW w:w="4590" w:type="dxa"/>
-          </w:tcPr>
-          <w:p>
-            <w:pPr>
-              <w:pStyle w:val="ListParagraph"/>
-              <w:numPr>
-                <w:ilvl w:val="0"/>
-                <w:numId w:val="3"/>
-              </w:numPr>
-              <w:spacing w:after="160"/>
-            </w:pPr>
-            <w:r>
-              <w:t>Execute a Test Run</w:t>
-            </w:r>
-          </w:p>
-        </w:tc>
-        <w:tc>
-          <w:tcPr>
-            <w:tcW w:w="5760" w:type="dxa"/>
-          </w:tcPr>
-          <w:p>
-            <w:pPr>
-              <w:jc w:val="center"/>
-              <w:rPr>
-                <w:noProof/>
-              </w:rPr>
-            </w:pPr>
-            <w:r>
-              <w:rPr>
-                <w:noProof/>
-              </w:rPr>
-              <w:drawing>
-                <wp:inline distT="0" distB="0" distL="0" distR="0" wp14:anchorId="064DA1E3" wp14:editId="6B482AF9">
-                  <wp:extent cx="3520440" cy="2070735"/>
-                  <wp:effectExtent l="0" t="0" r="3810" b="5715"/>
-                  <wp:docPr id="29" name="Picture 29"/>
-                  <wp:cNvGraphicFramePr>
-                    <a:graphicFrameLocks xmlns:a="http://schemas.openxmlformats.org/drawingml/2006/main" noChangeAspect="1"/>
-                  </wp:cNvGraphicFramePr>
-                  <a:graphic xmlns:a="http://schemas.openxmlformats.org/drawingml/2006/main">
-                    <a:graphicData uri="http://schemas.openxmlformats.org/drawingml/2006/picture">
-                      <pic:pic xmlns:pic="http://schemas.openxmlformats.org/drawingml/2006/picture">
-                        <pic:nvPicPr>
-                          <pic:cNvPr id="1" name=""/>
-                          <pic:cNvPicPr/>
-                        </pic:nvPicPr>
-                        <pic:blipFill>
-                          <a:blip r:embed="rId39"/>
-                          <a:stretch>
-                            <a:fillRect/>
-                          </a:stretch>
-                        </pic:blipFill>
-                        <pic:spPr>
-                          <a:xfrm>
-                            <a:off x="0" y="0"/>
-                            <a:ext cx="3520440" cy="2070735"/>
-                          </a:xfrm>
-                          <a:prstGeom prst="rect">
-                            <a:avLst/>
-                          </a:prstGeom>
-                        </pic:spPr>
-                      </pic:pic>
-                    </a:graphicData>
-                  </a:graphic>
-                </wp:inline>
-              </w:drawing>
-            </w:r>
-          </w:p>
-        </w:tc>
-      </w:tr>
-      <w:tr>
-        <w:trPr>
-          <w:trHeight w:val="503"/>
-        </w:trPr>
-        <w:tc>
-          <w:tcPr>
-            <w:tcW w:w="4225" w:type="dxa"/>
-          </w:tcPr>
-          <w:p>
-            <w:pPr>
-              <w:jc w:val="both"/>
-            </w:pPr>
-            <w:r>
               <w:lastRenderedPageBreak/>
               <w:t xml:space="preserve">Now that we have </w:t>
             </w:r>
@@ -5392,7 +6348,13 @@
               <w:t xml:space="preserve"> con</w:t>
             </w:r>
             <w:r>
-              <w:t xml:space="preserve">figured and tested the pipeline, we can begin to create </w:t>
+              <w:t xml:space="preserve">figured and tested the </w:t>
+            </w:r>
+            <w:r>
+              <w:t>Pi</w:t>
+            </w:r>
+            <w:r>
+              <w:t xml:space="preserve">peline, we can begin to create </w:t>
             </w:r>
             <w:r>
               <w:t>an automated execution schedule.</w:t>
@@ -5517,7 +6479,13 @@
               <w:t xml:space="preserve">When </w:t>
             </w:r>
             <w:r>
-              <w:t>you click next the following reminder appears.</w:t>
+              <w:t xml:space="preserve">you click </w:t>
+            </w:r>
+            <w:r>
+              <w:t>N</w:t>
+            </w:r>
+            <w:r>
+              <w:t>ext the following reminder appears.</w:t>
             </w:r>
           </w:p>
         </w:tc>
@@ -5605,9 +6573,9 @@
                     </wp:anchor>
                   </w:drawing>
                 </mc:Choice>
-                <mc:Fallback>
+                <mc:Fallback xmlns:a="http://schemas.openxmlformats.org/drawingml/2006/main" xmlns:pic="http://schemas.openxmlformats.org/drawingml/2006/picture">
                   <w:pict w14:anchorId="438F0C5A">
-                    <v:shape w14:anchorId="792C3D6F" id="Arrow: Right 33" o:spid="_x0000_s1026" type="#_x0000_t13" style="position:absolute;margin-left:183.6pt;margin-top:193.45pt;width:53.25pt;height:10.5pt;z-index:251660288;visibility:visible;mso-wrap-style:square;mso-height-percent:0;mso-wrap-distance-left:9pt;mso-wrap-distance-top:0;mso-wrap-distance-right:9pt;mso-wrap-distance-bottom:0;mso-position-horizontal:absolute;mso-position-horizontal-relative:text;mso-position-vertical:absolute;mso-position-vertical-relative:text;mso-height-percent:0;mso-height-relative:margin;v-text-anchor:middle" o:gfxdata="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" adj="19470" fillcolor="#c00000" stroked="f" strokeweight="2pt"/>
+                    <v:shape id="Arrow: Right 33" style="position:absolute;margin-left:183.6pt;margin-top:193.45pt;width:53.25pt;height:10.5pt;z-index:251660288;visibility:visible;mso-wrap-style:square;mso-height-percent:0;mso-wrap-distance-left:9pt;mso-wrap-distance-top:0;mso-wrap-distance-right:9pt;mso-wrap-distance-bottom:0;mso-position-horizontal:absolute;mso-position-horizontal-relative:text;mso-position-vertical:absolute;mso-position-vertical-relative:text;mso-height-percent:0;mso-height-relative:margin;v-text-anchor:middle" o:spid="_x0000_s1026" fillcolor="#c00000" stroked="f" strokeweight="2pt" type="#_x0000_t13" adj="19470" o:gfxdata="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" w14:anchorId="792C3D6F"/>
                   </w:pict>
                 </mc:Fallback>
               </mc:AlternateContent>
@@ -5662,22 +6630,21 @@
               <w:t xml:space="preserve">Please </w:t>
             </w:r>
             <w:r>
-              <w:t xml:space="preserve">set the start date to some point </w:t>
-            </w:r>
-            <w:r>
-              <w:t>soon</w:t>
-            </w:r>
-            <w:r>
-              <w:t xml:space="preserve"> so </w:t>
-            </w:r>
-            <w:r>
-              <w:t xml:space="preserve">that </w:t>
-            </w:r>
-            <w:r>
-              <w:t>we</w:t>
-            </w:r>
-            <w:r>
-              <w:t xml:space="preserve"> can observe the execution.</w:t>
+              <w:t xml:space="preserve">set the start date to </w:t>
+            </w:r>
+            <w:r>
+              <w:t xml:space="preserve">a few minutes ahead of the current time </w:t>
+            </w:r>
+            <w:proofErr w:type="spellStart"/>
+            <w:r>
+              <w:t>inn</w:t>
+            </w:r>
+            <w:proofErr w:type="spellEnd"/>
+            <w:r>
+              <w:t xml:space="preserve"> order to </w:t>
+            </w:r>
+            <w:r>
+              <w:t>observe the execution.</w:t>
             </w:r>
           </w:p>
         </w:tc>
@@ -5712,7 +6679,7 @@
                           <pic:cNvPicPr/>
                         </pic:nvPicPr>
                         <pic:blipFill>
-                          <a:blip r:embed="rId40"/>
+                          <a:blip r:embed="rId39"/>
                           <a:stretch>
                             <a:fillRect/>
                           </a:stretch>
@@ -5761,7 +6728,7 @@
                           <pic:cNvPicPr/>
                         </pic:nvPicPr>
                         <pic:blipFill>
-                          <a:blip r:embed="rId41"/>
+                          <a:blip r:embed="rId40"/>
                           <a:stretch>
                             <a:fillRect/>
                           </a:stretch>
@@ -5919,9 +6886,9 @@
                     </wp:anchor>
                   </w:drawing>
                 </mc:Choice>
-                <mc:Fallback>
+                <mc:Fallback xmlns:a="http://schemas.openxmlformats.org/drawingml/2006/main" xmlns:pic="http://schemas.openxmlformats.org/drawingml/2006/picture">
                   <w:pict w14:anchorId="757249BB">
-                    <v:shape w14:anchorId="2DEFC325" id="Arrow: Right 39" o:spid="_x0000_s1026" type="#_x0000_t13" style="position:absolute;margin-left:42.6pt;margin-top:93.1pt;width:42pt;height:15pt;rotation:1602875fd;z-index:251663360;visibility:visible;mso-wrap-style:square;mso-height-percent:0;mso-wrap-distance-left:9pt;mso-wrap-distance-top:0;mso-wrap-distance-right:9pt;mso-wrap-distance-bottom:0;mso-position-horizontal:absolute;mso-position-horizontal-relative:text;mso-position-vertical:absolute;mso-position-vertical-relative:text;mso-height-percent:0;mso-height-relative:margin;v-text-anchor:middle" o:gfxdata="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" adj="17743" fillcolor="#c00000" stroked="f" strokeweight="2pt"/>
+                    <v:shape id="Arrow: Right 39" style="position:absolute;margin-left:42.6pt;margin-top:93.1pt;width:42pt;height:15pt;rotation:1602875fd;z-index:251663360;visibility:visible;mso-wrap-style:square;mso-height-percent:0;mso-wrap-distance-left:9pt;mso-wrap-distance-top:0;mso-wrap-distance-right:9pt;mso-wrap-distance-bottom:0;mso-position-horizontal:absolute;mso-position-horizontal-relative:text;mso-position-vertical:absolute;mso-position-vertical-relative:text;mso-height-percent:0;mso-height-relative:margin;v-text-anchor:middle" o:spid="_x0000_s1026" fillcolor="#c00000" stroked="f" strokeweight="2pt" type="#_x0000_t13" adj="17743" o:gfxdata="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" w14:anchorId="2DEFC325"/>
                   </w:pict>
                 </mc:Fallback>
               </mc:AlternateContent>
@@ -5946,7 +6913,7 @@
                           <pic:cNvPicPr/>
                         </pic:nvPicPr>
                         <pic:blipFill>
-                          <a:blip r:embed="rId42"/>
+                          <a:blip r:embed="rId41"/>
                           <a:stretch>
                             <a:fillRect/>
                           </a:stretch>
@@ -6084,9 +7051,9 @@
                     </wp:anchor>
                   </w:drawing>
                 </mc:Choice>
-                <mc:Fallback>
+                <mc:Fallback xmlns:a="http://schemas.openxmlformats.org/drawingml/2006/main" xmlns:pic="http://schemas.openxmlformats.org/drawingml/2006/picture">
                   <w:pict w14:anchorId="779029B5">
-                    <v:shapetype w14:anchorId="6E9538FC" id="_x0000_t67" coordsize="21600,21600" o:spt="67" adj="16200,5400" path="m0@0l@1@0@1,0@2,0@2@0,21600@0,10800,21600xe">
+                    <v:shapetype id="_x0000_t67" coordsize="21600,21600" o:spt="67" adj="16200,5400" path="m0@0l@1@0@1,0@2,0@2@0,21600@0,10800,21600xe" w14:anchorId="6E9538FC">
                       <v:stroke joinstyle="miter"/>
                       <v:formulas>
                         <v:f eqn="val #0"/>
@@ -6097,12 +7064,12 @@
                         <v:f eqn="prod @4 @3 10800"/>
                         <v:f eqn="sum width 0 @5"/>
                       </v:formulas>
-                      <v:path o:connecttype="custom" o:connectlocs="10800,0;0,@0;10800,21600;21600,@0" o:connectangles="270,180,90,0" textboxrect="@1,0,@2,@6"/>
+                      <v:path textboxrect="@1,0,@2,@6" o:connecttype="custom" o:connectlocs="10800,0;0,@0;10800,21600;21600,@0" o:connectangles="270,180,90,0"/>
                       <v:handles>
                         <v:h position="#1,#0" xrange="0,10800" yrange="0,21600"/>
                       </v:handles>
                     </v:shapetype>
-                    <v:shape id="Arrow: Down 4" o:spid="_x0000_s1026" type="#_x0000_t67" style="position:absolute;margin-left:194.95pt;margin-top:440.5pt;width:11.05pt;height:31.9pt;rotation:-90;flip:y;z-index:251659264;visibility:visible;mso-wrap-style:square;mso-width-percent:0;mso-height-percent:0;mso-wrap-distance-left:9pt;mso-wrap-distance-top:0;mso-wrap-distance-right:9pt;mso-wrap-distance-bottom:0;mso-position-horizontal:absolute;mso-position-horizontal-relative:text;mso-position-vertical:absolute;mso-position-vertical-relative:text;mso-width-percent:0;mso-height-percent:0;mso-width-relative:margin;mso-height-relative:margin;v-text-anchor:middle" o:gfxdata="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" adj="17852" fillcolor="#c00000" strokecolor="#c00000" strokeweight="2pt"/>
+                    <v:shape id="Arrow: Down 4" style="position:absolute;margin-left:194.95pt;margin-top:440.5pt;width:11.05pt;height:31.9pt;rotation:-90;flip:y;z-index:251659264;visibility:visible;mso-wrap-style:square;mso-width-percent:0;mso-height-percent:0;mso-wrap-distance-left:9pt;mso-wrap-distance-top:0;mso-wrap-distance-right:9pt;mso-wrap-distance-bottom:0;mso-position-horizontal:absolute;mso-position-horizontal-relative:text;mso-position-vertical:absolute;mso-position-vertical-relative:text;mso-width-percent:0;mso-height-percent:0;mso-width-relative:margin;mso-height-relative:margin;v-text-anchor:middle" o:spid="_x0000_s1026" fillcolor="#c00000" strokecolor="#c00000" strokeweight="2pt" type="#_x0000_t67" adj="17852" o:gfxdata="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"/>
                   </w:pict>
                 </mc:Fallback>
               </mc:AlternateContent>
@@ -6245,7 +7212,7 @@
                           <pic:cNvPicPr/>
                         </pic:nvPicPr>
                         <pic:blipFill>
-                          <a:blip r:embed="rId43"/>
+                          <a:blip r:embed="rId42"/>
                           <a:stretch>
                             <a:fillRect/>
                           </a:stretch>
@@ -6288,13 +7255,33 @@
               <w:t>we</w:t>
             </w:r>
             <w:r>
-              <w:t xml:space="preserve"> click publish then the Trigger is </w:t>
+              <w:t xml:space="preserve"> click </w:t>
+            </w:r>
+            <w:proofErr w:type="gramStart"/>
+            <w:r>
+              <w:t>publish</w:t>
+            </w:r>
+            <w:r>
+              <w:t xml:space="preserve">, </w:t>
+            </w:r>
+            <w:r>
+              <w:t xml:space="preserve"> the</w:t>
+            </w:r>
+            <w:proofErr w:type="gramEnd"/>
+            <w:r>
+              <w:t xml:space="preserve"> Trigger is </w:t>
             </w:r>
             <w:r>
               <w:t>live,</w:t>
             </w:r>
             <w:r>
-              <w:t xml:space="preserve"> and the pipeline will begin to execute on the frequency </w:t>
+              <w:t xml:space="preserve"> and the </w:t>
+            </w:r>
+            <w:r>
+              <w:t>P</w:t>
+            </w:r>
+            <w:r>
+              <w:t xml:space="preserve">ipeline will begin to execute on the frequency </w:t>
             </w:r>
             <w:r>
               <w:t>configured.</w:t>
@@ -6353,7 +7340,7 @@
                           <pic:cNvPicPr/>
                         </pic:nvPicPr>
                         <pic:blipFill>
-                          <a:blip r:embed="rId44"/>
+                          <a:blip r:embed="rId43"/>
                           <a:stretch>
                             <a:fillRect/>
                           </a:stretch>
@@ -6404,7 +7391,13 @@
               <w:spacing w:after="160"/>
             </w:pPr>
             <w:r>
-              <w:t xml:space="preserve">Verify that Triger is </w:t>
+              <w:t>Verify that Trig</w:t>
+            </w:r>
+            <w:r>
+              <w:t>g</w:t>
+            </w:r>
+            <w:r>
+              <w:t xml:space="preserve">er is </w:t>
             </w:r>
             <w:r>
               <w:t>Scheduled</w:t>
@@ -6431,6 +7424,101 @@
                   <wp:extent cx="3520440" cy="1140460"/>
                   <wp:effectExtent l="0" t="0" r="3810" b="2540"/>
                   <wp:docPr id="18" name="Picture 18"/>
+                  <wp:cNvGraphicFramePr>
+                    <a:graphicFrameLocks xmlns:a="http://schemas.openxmlformats.org/drawingml/2006/main" noChangeAspect="1"/>
+                  </wp:cNvGraphicFramePr>
+                  <a:graphic xmlns:a="http://schemas.openxmlformats.org/drawingml/2006/main">
+                    <a:graphicData uri="http://schemas.openxmlformats.org/drawingml/2006/picture">
+                      <pic:pic xmlns:pic="http://schemas.openxmlformats.org/drawingml/2006/picture">
+                        <pic:nvPicPr>
+                          <pic:cNvPr id="1" name=""/>
+                          <pic:cNvPicPr/>
+                        </pic:nvPicPr>
+                        <pic:blipFill>
+                          <a:blip r:embed="rId44"/>
+                          <a:stretch>
+                            <a:fillRect/>
+                          </a:stretch>
+                        </pic:blipFill>
+                        <pic:spPr>
+                          <a:xfrm>
+                            <a:off x="0" y="0"/>
+                            <a:ext cx="3520440" cy="1140460"/>
+                          </a:xfrm>
+                          <a:prstGeom prst="rect">
+                            <a:avLst/>
+                          </a:prstGeom>
+                        </pic:spPr>
+                      </pic:pic>
+                    </a:graphicData>
+                  </a:graphic>
+                </wp:inline>
+              </w:drawing>
+            </w:r>
+          </w:p>
+        </w:tc>
+      </w:tr>
+      <w:tr>
+        <w:trPr>
+          <w:trHeight w:val="503"/>
+        </w:trPr>
+        <w:tc>
+          <w:tcPr>
+            <w:tcW w:w="4225" w:type="dxa"/>
+          </w:tcPr>
+          <w:p>
+            <w:pPr>
+              <w:jc w:val="both"/>
+            </w:pPr>
+            <w:r>
+              <w:t>Validate that the P</w:t>
+            </w:r>
+            <w:r>
+              <w:t>ipeline has executed</w:t>
+            </w:r>
+            <w:r>
+              <w:t xml:space="preserve"> using the Portal.</w:t>
+            </w:r>
+          </w:p>
+        </w:tc>
+        <w:tc>
+          <w:tcPr>
+            <w:tcW w:w="4590" w:type="dxa"/>
+          </w:tcPr>
+          <w:p>
+            <w:pPr>
+              <w:pStyle w:val="ListParagraph"/>
+              <w:numPr>
+                <w:ilvl w:val="0"/>
+                <w:numId w:val="3"/>
+              </w:numPr>
+              <w:spacing w:after="160"/>
+            </w:pPr>
+            <w:r>
+              <w:t>Monitor Pipeline Runs from Data Integration App</w:t>
+            </w:r>
+          </w:p>
+        </w:tc>
+        <w:tc>
+          <w:tcPr>
+            <w:tcW w:w="5760" w:type="dxa"/>
+          </w:tcPr>
+          <w:p>
+            <w:pPr>
+              <w:jc w:val="center"/>
+              <w:rPr>
+                <w:noProof/>
+              </w:rPr>
+            </w:pPr>
+            <w:r>
+              <w:rPr>
+                <w:noProof/>
+              </w:rPr>
+              <w:drawing>
+                <wp:inline distT="0" distB="0" distL="0" distR="0" wp14:anchorId="4BD3DFF8" wp14:editId="1A441399">
+                  <wp:extent cx="3520440" cy="897890"/>
+                  <wp:effectExtent l="0" t="0" r="3810" b="0"/>
+                  <wp:docPr id="24" name="Picture 24"/>
                   <wp:cNvGraphicFramePr>
                     <a:graphicFrameLocks xmlns:a="http://schemas.openxmlformats.org/drawingml/2006/main" noChangeAspect="1"/>
                   </wp:cNvGraphicFramePr>
@@ -6450,7 +7538,7 @@
                         <pic:spPr>
                           <a:xfrm>
                             <a:off x="0" y="0"/>
-                            <a:ext cx="3520440" cy="1140460"/>
+                            <a:ext cx="3520440" cy="897890"/>
                           </a:xfrm>
                           <a:prstGeom prst="rect">
                             <a:avLst/>
@@ -6478,118 +7566,17 @@
               <w:jc w:val="both"/>
             </w:pPr>
             <w:r>
-              <w:t>See</w:t>
-            </w:r>
-            <w:r>
-              <w:t xml:space="preserve"> that </w:t>
-            </w:r>
-            <w:r>
-              <w:t>our</w:t>
-            </w:r>
-            <w:r>
-              <w:t xml:space="preserve"> pipeline has executed</w:t>
-            </w:r>
-            <w:r>
-              <w:t xml:space="preserve"> using the Portal.</w:t>
-            </w:r>
-          </w:p>
-        </w:tc>
-        <w:tc>
-          <w:tcPr>
-            <w:tcW w:w="4590" w:type="dxa"/>
-          </w:tcPr>
-          <w:p>
-            <w:pPr>
-              <w:pStyle w:val="ListParagraph"/>
-              <w:numPr>
-                <w:ilvl w:val="0"/>
-                <w:numId w:val="3"/>
-              </w:numPr>
-              <w:spacing w:after="160"/>
-            </w:pPr>
-            <w:r>
-              <w:t>Monitor Pipeline Runs from Data Integration App</w:t>
-            </w:r>
-          </w:p>
-        </w:tc>
-        <w:tc>
-          <w:tcPr>
-            <w:tcW w:w="5760" w:type="dxa"/>
-          </w:tcPr>
-          <w:p>
-            <w:pPr>
-              <w:jc w:val="center"/>
-              <w:rPr>
-                <w:noProof/>
-              </w:rPr>
-            </w:pPr>
-            <w:r>
-              <w:rPr>
-                <w:noProof/>
-              </w:rPr>
-              <w:drawing>
-                <wp:inline distT="0" distB="0" distL="0" distR="0" wp14:anchorId="4BD3DFF8" wp14:editId="1A441399">
-                  <wp:extent cx="3520440" cy="897890"/>
-                  <wp:effectExtent l="0" t="0" r="3810" b="0"/>
-                  <wp:docPr id="24" name="Picture 24"/>
-                  <wp:cNvGraphicFramePr>
-                    <a:graphicFrameLocks xmlns:a="http://schemas.openxmlformats.org/drawingml/2006/main" noChangeAspect="1"/>
-                  </wp:cNvGraphicFramePr>
-                  <a:graphic xmlns:a="http://schemas.openxmlformats.org/drawingml/2006/main">
-                    <a:graphicData uri="http://schemas.openxmlformats.org/drawingml/2006/picture">
-                      <pic:pic xmlns:pic="http://schemas.openxmlformats.org/drawingml/2006/picture">
-                        <pic:nvPicPr>
-                          <pic:cNvPr id="1" name=""/>
-                          <pic:cNvPicPr/>
-                        </pic:nvPicPr>
-                        <pic:blipFill>
-                          <a:blip r:embed="rId46"/>
-                          <a:stretch>
-                            <a:fillRect/>
-                          </a:stretch>
-                        </pic:blipFill>
-                        <pic:spPr>
-                          <a:xfrm>
-                            <a:off x="0" y="0"/>
-                            <a:ext cx="3520440" cy="897890"/>
-                          </a:xfrm>
-                          <a:prstGeom prst="rect">
-                            <a:avLst/>
-                          </a:prstGeom>
-                        </pic:spPr>
-                      </pic:pic>
-                    </a:graphicData>
-                  </a:graphic>
-                </wp:inline>
-              </w:drawing>
-            </w:r>
-          </w:p>
-        </w:tc>
-      </w:tr>
-      <w:tr>
-        <w:trPr>
-          <w:trHeight w:val="503"/>
-        </w:trPr>
-        <w:tc>
-          <w:tcPr>
-            <w:tcW w:w="4225" w:type="dxa"/>
-          </w:tcPr>
-          <w:p>
-            <w:pPr>
-              <w:jc w:val="both"/>
-            </w:pPr>
-            <w:r>
               <w:lastRenderedPageBreak/>
               <w:t xml:space="preserve">After </w:t>
             </w:r>
             <w:r>
-              <w:t>we</w:t>
-            </w:r>
-            <w:r>
-              <w:t xml:space="preserve"> completed all steps in this module, remember to deactivate </w:t>
-            </w:r>
-            <w:r>
-              <w:t>our</w:t>
+              <w:t xml:space="preserve">the completion of </w:t>
+            </w:r>
+            <w:r>
+              <w:t xml:space="preserve">all steps in this module, remember to deactivate </w:t>
+            </w:r>
+            <w:r>
+              <w:t>the</w:t>
             </w:r>
             <w:r>
               <w:t xml:space="preserve"> Trigger to stop further executions</w:t>
@@ -6676,9 +7663,9 @@
                     </wp:anchor>
                   </w:drawing>
                 </mc:Choice>
-                <mc:Fallback>
+                <mc:Fallback xmlns:a="http://schemas.openxmlformats.org/drawingml/2006/main" xmlns:pic="http://schemas.openxmlformats.org/drawingml/2006/picture">
                   <w:pict w14:anchorId="75FA8253">
-                    <v:shape w14:anchorId="05969203" id="Arrow: Right 37" o:spid="_x0000_s1026" type="#_x0000_t13" style="position:absolute;margin-left:152.1pt;margin-top:328.45pt;width:79.5pt;height:15pt;z-index:251661312;visibility:visible;mso-wrap-style:square;mso-wrap-distance-left:9pt;mso-wrap-distance-top:0;mso-wrap-distance-right:9pt;mso-wrap-distance-bottom:0;mso-position-horizontal:absolute;mso-position-horizontal-relative:text;mso-position-vertical:absolute;mso-position-vertical-relative:text;v-text-anchor:middle" o:gfxdata="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" adj="19562" fillcolor="#c00000" stroked="f" strokeweight="2pt"/>
+                    <v:shape id="Arrow: Right 37" style="position:absolute;margin-left:152.1pt;margin-top:328.45pt;width:79.5pt;height:15pt;z-index:251661312;visibility:visible;mso-wrap-style:square;mso-wrap-distance-left:9pt;mso-wrap-distance-top:0;mso-wrap-distance-right:9pt;mso-wrap-distance-bottom:0;mso-position-horizontal:absolute;mso-position-horizontal-relative:text;mso-position-vertical:absolute;mso-position-vertical-relative:text;v-text-anchor:middle" o:spid="_x0000_s1026" fillcolor="#c00000" stroked="f" strokeweight="2pt" type="#_x0000_t13" adj="19562" o:gfxdata="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" w14:anchorId="05969203"/>
                   </w:pict>
                 </mc:Fallback>
               </mc:AlternateContent>
@@ -6752,7 +7739,7 @@
                           <pic:cNvPicPr/>
                         </pic:nvPicPr>
                         <pic:blipFill>
-                          <a:blip r:embed="rId47"/>
+                          <a:blip r:embed="rId46"/>
                           <a:stretch>
                             <a:fillRect/>
                           </a:stretch>
@@ -6802,12 +7789,12 @@
     </w:p>
     <w:p/>
     <w:sectPr>
-      <w:headerReference w:type="even" r:id="rId48"/>
-      <w:headerReference w:type="default" r:id="rId49"/>
-      <w:footerReference w:type="even" r:id="rId50"/>
-      <w:footerReference w:type="default" r:id="rId51"/>
-      <w:headerReference w:type="first" r:id="rId52"/>
-      <w:footerReference w:type="first" r:id="rId53"/>
+      <w:headerReference w:type="even" r:id="rId47"/>
+      <w:headerReference w:type="default" r:id="rId48"/>
+      <w:footerReference w:type="even" r:id="rId49"/>
+      <w:footerReference w:type="default" r:id="rId50"/>
+      <w:headerReference w:type="first" r:id="rId51"/>
+      <w:footerReference w:type="first" r:id="rId52"/>
       <w:pgSz w:w="15840" w:h="12240" w:orient="landscape"/>
       <w:pgMar w:top="720" w:right="720" w:bottom="720" w:left="720" w:header="720" w:footer="432" w:gutter="0"/>
       <w:cols w:space="720"/>
@@ -6930,7 +7917,7 @@
         <w:sz w:val="18"/>
         <w:szCs w:val="18"/>
       </w:rPr>
-      <w:t>14</w:t>
+      <w:t>21</w:t>
     </w:r>
     <w:r>
       <w:rPr>
@@ -6985,7 +7972,7 @@
         <w:sz w:val="18"/>
         <w:szCs w:val="18"/>
       </w:rPr>
-      <w:t>30</w:t>
+      <w:t>29</w:t>
     </w:r>
     <w:r>
       <w:rPr>
@@ -7130,9 +8117,9 @@
             </wp:anchor>
           </w:drawing>
         </mc:Choice>
-        <mc:Fallback>
+        <mc:Fallback xmlns:a="http://schemas.openxmlformats.org/drawingml/2006/main">
           <w:pict w14:anchorId="679658AB">
-            <v:rect w14:anchorId="460A145A" id="Rectangle 12" o:spid="_x0000_s1026" style="position:absolute;margin-left:-39pt;margin-top:-6pt;width:757.5pt;height:6.75pt;z-index:251657216;visibility:visible;mso-wrap-style:square;mso-wrap-distance-left:9pt;mso-wrap-distance-top:0;mso-wrap-distance-right:9pt;mso-wrap-distance-bottom:0;mso-position-horizontal:absolute;mso-position-horizontal-relative:text;mso-position-vertical:absolute;mso-position-vertical-relative:text;v-text-anchor:middle" o:gfxdata="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" fillcolor="#ffc000" strokecolor="#8db3e2 [1311]" strokeweight="2pt"/>
+            <v:rect id="Rectangle 12" style="position:absolute;margin-left:-39pt;margin-top:-6pt;width:757.5pt;height:6.75pt;z-index:251657216;visibility:visible;mso-wrap-style:square;mso-wrap-distance-left:9pt;mso-wrap-distance-top:0;mso-wrap-distance-right:9pt;mso-wrap-distance-bottom:0;mso-position-horizontal:absolute;mso-position-horizontal-relative:text;mso-position-vertical:absolute;mso-position-vertical-relative:text;v-text-anchor:middle" o:spid="_x0000_s1026" fillcolor="#ffc000" strokecolor="#8db3e2 [1311]" strokeweight="2pt" w14:anchorId="460A145A" o:gfxdata="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"/>
           </w:pict>
         </mc:Fallback>
       </mc:AlternateContent>
@@ -11904,6 +12891,7 @@
     <w:lsdException w:name="HTML Sample" w:semiHidden="1" w:unhideWhenUsed="1"/>
     <w:lsdException w:name="HTML Typewriter" w:semiHidden="1" w:unhideWhenUsed="1"/>
     <w:lsdException w:name="HTML Variable" w:semiHidden="1" w:unhideWhenUsed="1"/>
+    <w:lsdException w:name="Normal Table" w:semiHidden="1" w:unhideWhenUsed="1"/>
     <w:lsdException w:name="annotation subject" w:semiHidden="1" w:uiPriority="0" w:unhideWhenUsed="1"/>
     <w:lsdException w:name="No List" w:semiHidden="1" w:unhideWhenUsed="1"/>
     <w:lsdException w:name="Outline List 1" w:semiHidden="1" w:unhideWhenUsed="1"/>
@@ -11947,8 +12935,10 @@
     <w:lsdException w:name="Table Elegant" w:semiHidden="1" w:unhideWhenUsed="1"/>
     <w:lsdException w:name="Table Professional" w:semiHidden="1" w:unhideWhenUsed="1"/>
     <w:lsdException w:name="Table Subtle 1" w:semiHidden="1" w:unhideWhenUsed="1"/>
+    <w:lsdException w:name="Table Subtle 2" w:semiHidden="1" w:unhideWhenUsed="1"/>
     <w:lsdException w:name="Table Web 1" w:semiHidden="1" w:unhideWhenUsed="1"/>
     <w:lsdException w:name="Table Web 2" w:semiHidden="1" w:unhideWhenUsed="1"/>
+    <w:lsdException w:name="Table Web 3" w:semiHidden="1" w:unhideWhenUsed="1"/>
     <w:lsdException w:name="Balloon Text" w:semiHidden="1" w:uiPriority="0" w:unhideWhenUsed="1"/>
     <w:lsdException w:name="Table Grid" w:uiPriority="0"/>
     <w:lsdException w:name="Table Theme" w:semiHidden="1" w:unhideWhenUsed="1"/>
@@ -13608,12 +14598,6 @@
 </file>
 
 <file path=customXml/item2.xml><?xml version="1.0" encoding="utf-8"?>
-<p:properties xmlns:p="http://schemas.microsoft.com/office/2006/metadata/properties" xmlns:xsi="http://www.w3.org/2001/XMLSchema-instance" xmlns:pc="http://schemas.microsoft.com/office/infopath/2007/PartnerControls">
-  <documentManagement/>
-</p:properties>
-</file>
-
-<file path=customXml/item3.xml><?xml version="1.0" encoding="utf-8"?>
 <ct:contentTypeSchema xmlns:ct="http://schemas.microsoft.com/office/2006/metadata/contentType" xmlns:ma="http://schemas.microsoft.com/office/2006/metadata/properties/metaAttributes" ct:_="" ma:_="" ma:contentTypeName="Document" ma:contentTypeID="0x0101004B2F71A2ABB28A42BB5BE5FA89F2FCE6" ma:contentTypeVersion="2" ma:contentTypeDescription="Create a new document." ma:contentTypeScope="" ma:versionID="64b86f094e109f6b0c7f3eb1deb81ddd">
   <xsd:schema xmlns:xsd="http://www.w3.org/2001/XMLSchema" xmlns:xs="http://www.w3.org/2001/XMLSchema" xmlns:p="http://schemas.microsoft.com/office/2006/metadata/properties" xmlns:ns2="1ca6c23c-3b9b-4c6b-a28d-95fd8f2434d5" targetNamespace="http://schemas.microsoft.com/office/2006/metadata/properties" ma:root="true" ma:fieldsID="42c55fd1e40c57dbe6a17d9a194ef370" ns2:_="">
     <xsd:import namespace="1ca6c23c-3b9b-4c6b-a28d-95fd8f2434d5"/>
@@ -13745,6 +14729,12 @@
 </ct:contentTypeSchema>
 </file>
 
+<file path=customXml/item3.xml><?xml version="1.0" encoding="utf-8"?>
+<p:properties xmlns:p="http://schemas.microsoft.com/office/2006/metadata/properties" xmlns:xsi="http://www.w3.org/2001/XMLSchema-instance" xmlns:pc="http://schemas.microsoft.com/office/infopath/2007/PartnerControls">
+  <documentManagement/>
+</p:properties>
+</file>
+
 <file path=customXml/item4.xml><?xml version="1.0" encoding="utf-8"?>
 <b:Sources xmlns:b="http://schemas.openxmlformats.org/officeDocument/2006/bibliography" xmlns="http://schemas.openxmlformats.org/officeDocument/2006/bibliography" SelectedStyle="\APA.XSL" StyleName="APA"/>
 </file>
@@ -13758,15 +14748,6 @@
 </file>
 
 <file path=customXml/itemProps2.xml><?xml version="1.0" encoding="utf-8"?>
-<ds:datastoreItem xmlns:ds="http://schemas.openxmlformats.org/officeDocument/2006/customXml" ds:itemID="{568C0942-0CA7-42BF-982B-E8F572C6390A}">
-  <ds:schemaRefs>
-    <ds:schemaRef ds:uri="http://schemas.microsoft.com/office/2006/metadata/properties"/>
-    <ds:schemaRef ds:uri="http://schemas.microsoft.com/office/infopath/2007/PartnerControls"/>
-  </ds:schemaRefs>
-</ds:datastoreItem>
-</file>
-
-<file path=customXml/itemProps3.xml><?xml version="1.0" encoding="utf-8"?>
 <ds:datastoreItem xmlns:ds="http://schemas.openxmlformats.org/officeDocument/2006/customXml" ds:itemID="{212EF50E-CD34-4051-8ACD-2A17169DCBA2}">
   <ds:schemaRefs>
     <ds:schemaRef ds:uri="http://schemas.microsoft.com/office/2006/metadata/contentType"/>
@@ -13784,8 +14765,24 @@
 </ds:datastoreItem>
 </file>
 
+<file path=customXml/itemProps3.xml><?xml version="1.0" encoding="utf-8"?>
+<ds:datastoreItem xmlns:ds="http://schemas.openxmlformats.org/officeDocument/2006/customXml" ds:itemID="{568C0942-0CA7-42BF-982B-E8F572C6390A}">
+  <ds:schemaRefs>
+    <ds:schemaRef ds:uri="http://purl.org/dc/terms/"/>
+    <ds:schemaRef ds:uri="http://schemas.openxmlformats.org/package/2006/metadata/core-properties"/>
+    <ds:schemaRef ds:uri="http://schemas.microsoft.com/office/2006/documentManagement/types"/>
+    <ds:schemaRef ds:uri="http://schemas.microsoft.com/office/infopath/2007/PartnerControls"/>
+    <ds:schemaRef ds:uri="1ca6c23c-3b9b-4c6b-a28d-95fd8f2434d5"/>
+    <ds:schemaRef ds:uri="http://purl.org/dc/elements/1.1/"/>
+    <ds:schemaRef ds:uri="http://schemas.microsoft.com/office/2006/metadata/properties"/>
+    <ds:schemaRef ds:uri="http://www.w3.org/XML/1998/namespace"/>
+    <ds:schemaRef ds:uri="http://purl.org/dc/dcmitype/"/>
+  </ds:schemaRefs>
+</ds:datastoreItem>
+</file>
+
 <file path=customXml/itemProps4.xml><?xml version="1.0" encoding="utf-8"?>
-<ds:datastoreItem xmlns:ds="http://schemas.openxmlformats.org/officeDocument/2006/customXml" ds:itemID="{05DB2644-F528-446A-8E3D-8EA9C02D22AA}">
+<ds:datastoreItem xmlns:ds="http://schemas.openxmlformats.org/officeDocument/2006/customXml" ds:itemID="{13D6401E-C094-4D54-8949-2BFDBD8BDCEA}">
   <ds:schemaRefs>
     <ds:schemaRef ds:uri="http://schemas.openxmlformats.org/officeDocument/2006/bibliography"/>
   </ds:schemaRefs>

</xml_diff>

<commit_message>
Removed hyphens for code copy and paste
</commit_message>
<xml_diff>
--- a/Lab Modules/Lab 2 - Lift and Shift of SSIS to Azure/LAB02 - Lift and Shift of SSIS to Azure.docx
+++ b/Lab Modules/Lab 2 - Lift and Shift of SSIS to Azure/LAB02 - Lift and Shift of SSIS to Azure.docx
@@ -4,77 +4,94 @@
   <w:body>
     <w:p>
       <w:pPr>
+        <w:suppressAutoHyphens/>
         <w:spacing w:after="0"/>
       </w:pPr>
       <w:bookmarkStart w:id="0" w:name="_Toc298163358"/>
+      <w:bookmarkStart w:id="1" w:name="_GoBack"/>
+      <w:bookmarkEnd w:id="1"/>
     </w:p>
     <w:p>
       <w:pPr>
+        <w:suppressAutoHyphens/>
         <w:spacing w:after="0"/>
       </w:pPr>
     </w:p>
     <w:p>
       <w:pPr>
+        <w:suppressAutoHyphens/>
         <w:spacing w:after="0"/>
       </w:pPr>
     </w:p>
     <w:p>
       <w:pPr>
+        <w:suppressAutoHyphens/>
         <w:spacing w:after="0"/>
       </w:pPr>
     </w:p>
     <w:p>
       <w:pPr>
+        <w:suppressAutoHyphens/>
         <w:spacing w:after="0"/>
       </w:pPr>
     </w:p>
     <w:p>
       <w:pPr>
+        <w:suppressAutoHyphens/>
         <w:spacing w:after="0"/>
       </w:pPr>
     </w:p>
     <w:p>
       <w:pPr>
+        <w:suppressAutoHyphens/>
         <w:spacing w:after="0"/>
       </w:pPr>
     </w:p>
     <w:p>
       <w:pPr>
+        <w:suppressAutoHyphens/>
         <w:spacing w:after="0"/>
       </w:pPr>
     </w:p>
     <w:p>
       <w:pPr>
+        <w:suppressAutoHyphens/>
         <w:spacing w:after="0"/>
       </w:pPr>
     </w:p>
     <w:p>
       <w:pPr>
+        <w:suppressAutoHyphens/>
         <w:spacing w:after="0"/>
       </w:pPr>
     </w:p>
     <w:p>
       <w:pPr>
+        <w:suppressAutoHyphens/>
         <w:spacing w:after="0"/>
       </w:pPr>
     </w:p>
     <w:p>
       <w:pPr>
+        <w:suppressAutoHyphens/>
         <w:spacing w:after="0"/>
       </w:pPr>
     </w:p>
     <w:p>
       <w:pPr>
+        <w:suppressAutoHyphens/>
         <w:spacing w:after="0"/>
       </w:pPr>
     </w:p>
     <w:p>
       <w:pPr>
+        <w:suppressAutoHyphens/>
         <w:spacing w:after="0"/>
       </w:pPr>
     </w:p>
     <w:p>
       <w:pPr>
+        <w:suppressAutoHyphens/>
         <w:spacing w:after="0"/>
         <w:jc w:val="center"/>
         <w:rPr>
@@ -122,6 +139,7 @@
     </w:p>
     <w:p>
       <w:pPr>
+        <w:suppressAutoHyphens/>
         <w:spacing w:after="0"/>
         <w:jc w:val="center"/>
         <w:rPr>
@@ -132,6 +150,7 @@
     </w:p>
     <w:p>
       <w:pPr>
+        <w:suppressAutoHyphens/>
         <w:spacing w:after="0"/>
         <w:jc w:val="center"/>
         <w:rPr>
@@ -149,6 +168,7 @@
     </w:p>
     <w:p>
       <w:pPr>
+        <w:suppressAutoHyphens/>
         <w:spacing w:after="0"/>
         <w:jc w:val="center"/>
         <w:rPr>
@@ -159,12 +179,14 @@
     </w:p>
     <w:p>
       <w:pPr>
+        <w:suppressAutoHyphens/>
         <w:spacing w:after="0"/>
         <w:jc w:val="center"/>
       </w:pPr>
     </w:p>
     <w:p>
       <w:pPr>
+        <w:suppressAutoHyphens/>
         <w:spacing w:after="0"/>
         <w:jc w:val="center"/>
         <w:rPr>
@@ -210,24 +232,28 @@
     </w:p>
     <w:p>
       <w:pPr>
+        <w:suppressAutoHyphens/>
         <w:spacing w:after="0"/>
         <w:jc w:val="center"/>
       </w:pPr>
     </w:p>
     <w:p>
       <w:pPr>
+        <w:suppressAutoHyphens/>
         <w:spacing w:after="0"/>
         <w:jc w:val="center"/>
       </w:pPr>
     </w:p>
     <w:p>
       <w:pPr>
+        <w:suppressAutoHyphens/>
         <w:spacing w:after="0"/>
         <w:jc w:val="center"/>
       </w:pPr>
     </w:p>
     <w:p>
       <w:pPr>
+        <w:suppressAutoHyphens/>
         <w:spacing w:after="0"/>
         <w:jc w:val="center"/>
       </w:pPr>
@@ -240,12 +266,14 @@
     </w:p>
     <w:p>
       <w:pPr>
+        <w:suppressAutoHyphens/>
         <w:spacing w:after="0"/>
         <w:jc w:val="center"/>
       </w:pPr>
     </w:p>
     <w:p>
       <w:pPr>
+        <w:suppressAutoHyphens/>
         <w:spacing w:after="0"/>
         <w:ind w:left="4320" w:firstLine="720"/>
       </w:pPr>
@@ -265,6 +293,7 @@
     </w:p>
     <w:p>
       <w:pPr>
+        <w:suppressAutoHyphens/>
         <w:spacing w:after="0"/>
         <w:rPr>
           <w:rFonts w:ascii="Arial Black" w:eastAsia="Times New Roman" w:hAnsi="Arial Black"/>
@@ -276,9 +305,21 @@
       </w:pPr>
     </w:p>
     <w:bookmarkEnd w:id="0"/>
-    <w:p/>
-    <w:p/>
-    <w:p/>
+    <w:p>
+      <w:pPr>
+        <w:suppressAutoHyphens/>
+      </w:pPr>
+    </w:p>
+    <w:p>
+      <w:pPr>
+        <w:suppressAutoHyphens/>
+      </w:pPr>
+    </w:p>
+    <w:p>
+      <w:pPr>
+        <w:suppressAutoHyphens/>
+      </w:pPr>
+    </w:p>
     <w:sdt>
       <w:sdtPr>
         <w:rPr>
@@ -308,6 +349,7 @@
         <w:p>
           <w:pPr>
             <w:pStyle w:val="TOCHeading"/>
+            <w:suppressAutoHyphens/>
             <w:rPr>
               <w:rFonts w:ascii="Calibri" w:eastAsia="Calibri" w:hAnsi="Calibri" w:cs="Times New Roman"/>
               <w:color w:val="auto"/>
@@ -319,6 +361,7 @@
         <w:p>
           <w:pPr>
             <w:pStyle w:val="TOCHeading"/>
+            <w:suppressAutoHyphens/>
           </w:pPr>
           <w:r>
             <w:t>Table of Contents</w:t>
@@ -327,6 +370,7 @@
         <w:p>
           <w:pPr>
             <w:pStyle w:val="TOC2"/>
+            <w:suppressAutoHyphens/>
           </w:pPr>
         </w:p>
         <w:p>
@@ -347,7 +391,7 @@
           <w:r>
             <w:fldChar w:fldCharType="separate"/>
           </w:r>
-          <w:hyperlink w:anchor="_Toc502843169" w:history="1">
+          <w:hyperlink w:anchor="_Toc508285531" w:history="1">
             <w:r>
               <w:rPr>
                 <w:rStyle w:val="Hyperlink"/>
@@ -370,7 +414,7 @@
               <w:rPr>
                 <w:webHidden/>
               </w:rPr>
-              <w:instrText xml:space="preserve"> PAGEREF _Toc502843169 \h </w:instrText>
+              <w:instrText xml:space="preserve"> PAGEREF _Toc508285531 \h </w:instrText>
             </w:r>
             <w:r>
               <w:rPr>
@@ -406,7 +450,7 @@
               <w:szCs w:val="22"/>
             </w:rPr>
           </w:pPr>
-          <w:hyperlink w:anchor="_Toc502843170" w:history="1">
+          <w:hyperlink w:anchor="_Toc508285532" w:history="1">
             <w:r>
               <w:rPr>
                 <w:rStyle w:val="Hyperlink"/>
@@ -429,7 +473,7 @@
               <w:rPr>
                 <w:webHidden/>
               </w:rPr>
-              <w:instrText xml:space="preserve"> PAGEREF _Toc502843170 \h </w:instrText>
+              <w:instrText xml:space="preserve"> PAGEREF _Toc508285532 \h </w:instrText>
             </w:r>
             <w:r>
               <w:rPr>
@@ -465,7 +509,7 @@
               <w:szCs w:val="22"/>
             </w:rPr>
           </w:pPr>
-          <w:hyperlink w:anchor="_Toc502843171" w:history="1">
+          <w:hyperlink w:anchor="_Toc508285533" w:history="1">
             <w:r>
               <w:rPr>
                 <w:rStyle w:val="Hyperlink"/>
@@ -488,7 +532,7 @@
               <w:rPr>
                 <w:webHidden/>
               </w:rPr>
-              <w:instrText xml:space="preserve"> PAGEREF _Toc502843171 \h </w:instrText>
+              <w:instrText xml:space="preserve"> PAGEREF _Toc508285533 \h </w:instrText>
             </w:r>
             <w:r>
               <w:rPr>
@@ -524,7 +568,7 @@
               <w:szCs w:val="22"/>
             </w:rPr>
           </w:pPr>
-          <w:hyperlink w:anchor="_Toc502843172" w:history="1">
+          <w:hyperlink w:anchor="_Toc508285534" w:history="1">
             <w:r>
               <w:rPr>
                 <w:rStyle w:val="Hyperlink"/>
@@ -554,7 +598,7 @@
               <w:rPr>
                 <w:webHidden/>
               </w:rPr>
-              <w:instrText xml:space="preserve"> PAGEREF _Toc502843172 \h </w:instrText>
+              <w:instrText xml:space="preserve"> PAGEREF _Toc508285534 \h </w:instrText>
             </w:r>
             <w:r>
               <w:rPr>
@@ -590,7 +634,7 @@
               <w:szCs w:val="22"/>
             </w:rPr>
           </w:pPr>
-          <w:hyperlink w:anchor="_Toc502843173" w:history="1">
+          <w:hyperlink w:anchor="_Toc508285535" w:history="1">
             <w:r>
               <w:rPr>
                 <w:rStyle w:val="Hyperlink"/>
@@ -614,7 +658,7 @@
               <w:rPr>
                 <w:webHidden/>
               </w:rPr>
-              <w:instrText xml:space="preserve"> PAGEREF _Toc502843173 \h </w:instrText>
+              <w:instrText xml:space="preserve"> PAGEREF _Toc508285535 \h </w:instrText>
             </w:r>
             <w:r>
               <w:rPr>
@@ -631,7 +675,7 @@
               <w:rPr>
                 <w:webHidden/>
               </w:rPr>
-              <w:t>9</w:t>
+              <w:t>8</w:t>
             </w:r>
             <w:r>
               <w:rPr>
@@ -650,7 +694,7 @@
               <w:szCs w:val="22"/>
             </w:rPr>
           </w:pPr>
-          <w:hyperlink w:anchor="_Toc502843174" w:history="1">
+          <w:hyperlink w:anchor="_Toc508285536" w:history="1">
             <w:r>
               <w:rPr>
                 <w:rStyle w:val="Hyperlink"/>
@@ -674,7 +718,7 @@
               <w:rPr>
                 <w:webHidden/>
               </w:rPr>
-              <w:instrText xml:space="preserve"> PAGEREF _Toc502843174 \h </w:instrText>
+              <w:instrText xml:space="preserve"> PAGEREF _Toc508285536 \h </w:instrText>
             </w:r>
             <w:r>
               <w:rPr>
@@ -691,7 +735,7 @@
               <w:rPr>
                 <w:webHidden/>
               </w:rPr>
-              <w:t>18</w:t>
+              <w:t>17</w:t>
             </w:r>
             <w:r>
               <w:rPr>
@@ -710,7 +754,7 @@
               <w:szCs w:val="22"/>
             </w:rPr>
           </w:pPr>
-          <w:hyperlink w:anchor="_Toc502843175" w:history="1">
+          <w:hyperlink w:anchor="_Toc508285537" w:history="1">
             <w:r>
               <w:rPr>
                 <w:rStyle w:val="Hyperlink"/>
@@ -734,7 +778,7 @@
               <w:rPr>
                 <w:webHidden/>
               </w:rPr>
-              <w:instrText xml:space="preserve"> PAGEREF _Toc502843175 \h </w:instrText>
+              <w:instrText xml:space="preserve"> PAGEREF _Toc508285537 \h </w:instrText>
             </w:r>
             <w:r>
               <w:rPr>
@@ -751,7 +795,7 @@
               <w:rPr>
                 <w:webHidden/>
               </w:rPr>
-              <w:t>19</w:t>
+              <w:t>18</w:t>
             </w:r>
             <w:r>
               <w:rPr>
@@ -764,6 +808,7 @@
         <w:p>
           <w:pPr>
             <w:pStyle w:val="Heading2"/>
+            <w:suppressAutoHyphens/>
           </w:pPr>
           <w:r>
             <w:rPr>
@@ -777,10 +822,12 @@
     <w:p>
       <w:pPr>
         <w:pStyle w:val="Heading2"/>
+        <w:suppressAutoHyphens/>
       </w:pPr>
     </w:p>
     <w:p>
       <w:pPr>
+        <w:suppressAutoHyphens/>
         <w:spacing w:after="0"/>
         <w:rPr>
           <w:rFonts w:eastAsia="Times New Roman" w:cs="Segoe UI"/>
@@ -798,17 +845,21 @@
     <w:p>
       <w:pPr>
         <w:pStyle w:val="Heading2"/>
-      </w:pPr>
-      <w:bookmarkStart w:id="1" w:name="_Toc480373992"/>
-      <w:bookmarkStart w:id="2" w:name="_Toc502843169"/>
+        <w:suppressAutoHyphens/>
+      </w:pPr>
+      <w:bookmarkStart w:id="2" w:name="_Toc480373992"/>
+      <w:bookmarkStart w:id="3" w:name="_Toc508285531"/>
       <w:r>
         <w:lastRenderedPageBreak/>
         <w:t>Summary</w:t>
       </w:r>
-      <w:bookmarkEnd w:id="1"/>
       <w:bookmarkEnd w:id="2"/>
+      <w:bookmarkEnd w:id="3"/>
     </w:p>
     <w:p>
+      <w:pPr>
+        <w:suppressAutoHyphens/>
+      </w:pPr>
       <w:r>
         <w:t>In this Lab Module, we will walk</w:t>
       </w:r>
@@ -862,6 +913,9 @@
       </w:r>
     </w:p>
     <w:p>
+      <w:pPr>
+        <w:suppressAutoHyphens/>
+      </w:pPr>
       <w:r>
         <w:object w:dxaOrig="9556" w:dyaOrig="2356" w14:anchorId="7D34A4F7">
           <v:shapetype id="_x0000_t75" coordsize="21600,21600" o:spt="75" o:preferrelative="t" path="m@4@5l@4@11@9@11@9@5xe" filled="f" stroked="f">
@@ -883,14 +937,17 @@
             <v:path o:extrusionok="f" gradientshapeok="t" o:connecttype="rect"/>
             <o:lock v:ext="edit" aspectratio="t"/>
           </v:shapetype>
-          <v:shape id="_x0000_i1025" type="#_x0000_t75" style="width:478.5pt;height:118.5pt" o:ole="">
+          <v:shape id="_x0000_i1025" type="#_x0000_t75" style="width:478.3pt;height:118.7pt" o:ole="">
             <v:imagedata r:id="rId11" o:title=""/>
           </v:shape>
-          <o:OLEObject Type="Embed" ProgID="Visio.Drawing.15" ShapeID="_x0000_i1025" DrawAspect="Content" ObjectID="_1578931236" r:id="rId12"/>
+          <o:OLEObject Type="Embed" ProgID="Visio.Drawing.15" ShapeID="_x0000_i1025" DrawAspect="Content" ObjectID="_1582027380" r:id="rId12"/>
         </w:object>
       </w:r>
     </w:p>
     <w:p>
+      <w:pPr>
+        <w:suppressAutoHyphens/>
+      </w:pPr>
       <w:r>
         <w:t>This involves</w:t>
       </w:r>
@@ -905,6 +962,7 @@
           <w:ilvl w:val="0"/>
           <w:numId w:val="41"/>
         </w:numPr>
+        <w:suppressAutoHyphens/>
       </w:pPr>
       <w:r>
         <w:t>Creat</w:t>
@@ -944,6 +1002,7 @@
           <w:ilvl w:val="0"/>
           <w:numId w:val="41"/>
         </w:numPr>
+        <w:suppressAutoHyphens/>
       </w:pPr>
       <w:r>
         <w:t>Upload</w:t>
@@ -980,6 +1039,7 @@
           <w:ilvl w:val="0"/>
           <w:numId w:val="41"/>
         </w:numPr>
+        <w:suppressAutoHyphens/>
       </w:pPr>
       <w:r>
         <w:t>Us</w:t>
@@ -1034,6 +1094,7 @@
           <w:ilvl w:val="0"/>
           <w:numId w:val="41"/>
         </w:numPr>
+        <w:suppressAutoHyphens/>
       </w:pPr>
       <w:r>
         <w:t>Creat</w:t>
@@ -1065,6 +1126,7 @@
     </w:p>
     <w:p>
       <w:pPr>
+        <w:suppressAutoHyphens/>
         <w:spacing w:after="0"/>
       </w:pPr>
       <w:r>
@@ -1073,16 +1135,19 @@
     </w:p>
     <w:p>
       <w:pPr>
+        <w:suppressAutoHyphens/>
         <w:spacing w:after="0"/>
       </w:pPr>
     </w:p>
     <w:p>
       <w:pPr>
+        <w:suppressAutoHyphens/>
         <w:spacing w:after="0"/>
       </w:pPr>
     </w:p>
     <w:p>
       <w:pPr>
+        <w:suppressAutoHyphens/>
         <w:spacing w:after="0"/>
         <w:ind w:left="360"/>
         <w:rPr>
@@ -1098,14 +1163,15 @@
     <w:p>
       <w:pPr>
         <w:pStyle w:val="Heading2"/>
-      </w:pPr>
-      <w:bookmarkStart w:id="3" w:name="_Toc480373993"/>
-      <w:bookmarkStart w:id="4" w:name="_Toc502843170"/>
+        <w:suppressAutoHyphens/>
+      </w:pPr>
+      <w:bookmarkStart w:id="4" w:name="_Toc480373993"/>
+      <w:bookmarkStart w:id="5" w:name="_Toc508285532"/>
       <w:r>
         <w:t>Prerequisites</w:t>
       </w:r>
-      <w:bookmarkEnd w:id="3"/>
       <w:bookmarkEnd w:id="4"/>
+      <w:bookmarkEnd w:id="5"/>
     </w:p>
     <w:p>
       <w:pPr>
@@ -1114,6 +1180,7 @@
           <w:ilvl w:val="0"/>
           <w:numId w:val="43"/>
         </w:numPr>
+        <w:suppressAutoHyphens/>
         <w:spacing w:before="0" w:beforeAutospacing="0" w:after="0" w:afterAutospacing="0"/>
         <w:textAlignment w:val="baseline"/>
         <w:rPr>
@@ -1167,6 +1234,7 @@
           <w:ilvl w:val="0"/>
           <w:numId w:val="43"/>
         </w:numPr>
+        <w:suppressAutoHyphens/>
         <w:spacing w:before="0" w:beforeAutospacing="0" w:after="0" w:afterAutospacing="0"/>
         <w:textAlignment w:val="baseline"/>
         <w:rPr>
@@ -1193,6 +1261,7 @@
           <w:ilvl w:val="0"/>
           <w:numId w:val="43"/>
         </w:numPr>
+        <w:suppressAutoHyphens/>
         <w:spacing w:before="0" w:beforeAutospacing="0" w:after="0" w:afterAutospacing="0"/>
         <w:textAlignment w:val="baseline"/>
         <w:rPr>
@@ -1249,8 +1318,6 @@
         </w:rPr>
         <w:t xml:space="preserve"> (located in Lab modules/Lab 2)</w:t>
       </w:r>
-      <w:bookmarkStart w:id="5" w:name="_GoBack"/>
-      <w:bookmarkEnd w:id="5"/>
     </w:p>
     <w:p>
       <w:pPr>
@@ -1259,6 +1326,7 @@
           <w:ilvl w:val="0"/>
           <w:numId w:val="43"/>
         </w:numPr>
+        <w:suppressAutoHyphens/>
         <w:spacing w:before="0" w:beforeAutospacing="0" w:after="0" w:afterAutospacing="0"/>
         <w:textAlignment w:val="baseline"/>
         <w:rPr>
@@ -1285,6 +1353,7 @@
           <w:ilvl w:val="0"/>
           <w:numId w:val="43"/>
         </w:numPr>
+        <w:suppressAutoHyphens/>
         <w:spacing w:before="0" w:beforeAutospacing="0" w:after="0" w:afterAutospacing="0"/>
         <w:textAlignment w:val="baseline"/>
         <w:rPr>
@@ -1329,6 +1398,7 @@
           <w:ilvl w:val="1"/>
           <w:numId w:val="43"/>
         </w:numPr>
+        <w:suppressAutoHyphens/>
         <w:spacing w:before="0" w:beforeAutospacing="0" w:after="0" w:afterAutospacing="0"/>
         <w:textAlignment w:val="baseline"/>
         <w:rPr>
@@ -1392,6 +1462,7 @@
           <w:ilvl w:val="1"/>
           <w:numId w:val="43"/>
         </w:numPr>
+        <w:suppressAutoHyphens/>
         <w:spacing w:before="0" w:beforeAutospacing="0" w:after="0" w:afterAutospacing="0"/>
         <w:textAlignment w:val="baseline"/>
         <w:rPr>
@@ -1473,6 +1544,7 @@
           <w:ilvl w:val="1"/>
           <w:numId w:val="43"/>
         </w:numPr>
+        <w:suppressAutoHyphens/>
         <w:spacing w:before="0" w:beforeAutospacing="0" w:after="0" w:afterAutospacing="0"/>
         <w:textAlignment w:val="baseline"/>
         <w:rPr>
@@ -1527,6 +1599,7 @@
           <w:ilvl w:val="1"/>
           <w:numId w:val="43"/>
         </w:numPr>
+        <w:suppressAutoHyphens/>
         <w:spacing w:before="0" w:beforeAutospacing="0" w:after="0" w:afterAutospacing="0"/>
         <w:textAlignment w:val="baseline"/>
         <w:rPr>
@@ -1591,6 +1664,7 @@
           <w:ilvl w:val="1"/>
           <w:numId w:val="43"/>
         </w:numPr>
+        <w:suppressAutoHyphens/>
         <w:spacing w:before="0" w:beforeAutospacing="0" w:after="0" w:afterAutospacing="0"/>
         <w:textAlignment w:val="baseline"/>
         <w:rPr>
@@ -1617,6 +1691,7 @@
           <w:ilvl w:val="0"/>
           <w:numId w:val="43"/>
         </w:numPr>
+        <w:suppressAutoHyphens/>
         <w:spacing w:before="0" w:beforeAutospacing="0" w:after="0" w:afterAutospacing="0"/>
         <w:textAlignment w:val="baseline"/>
         <w:rPr>
@@ -1660,6 +1735,7 @@
     <w:p>
       <w:pPr>
         <w:pStyle w:val="paragraph"/>
+        <w:suppressAutoHyphens/>
         <w:spacing w:before="0" w:beforeAutospacing="0" w:after="0" w:afterAutospacing="0"/>
         <w:textAlignment w:val="baseline"/>
         <w:rPr>
@@ -1672,6 +1748,7 @@
     <w:p>
       <w:pPr>
         <w:pStyle w:val="paragraph"/>
+        <w:suppressAutoHyphens/>
         <w:spacing w:before="0" w:beforeAutospacing="0" w:after="0" w:afterAutospacing="0"/>
         <w:ind w:left="1440" w:firstLine="45"/>
         <w:textAlignment w:val="baseline"/>
@@ -1684,6 +1761,7 @@
     </w:p>
     <w:p>
       <w:pPr>
+        <w:suppressAutoHyphens/>
         <w:rPr>
           <w:lang w:val="en-GB"/>
         </w:rPr>
@@ -1692,16 +1770,21 @@
     <w:p>
       <w:pPr>
         <w:pStyle w:val="Heading2"/>
+        <w:suppressAutoHyphens/>
       </w:pPr>
       <w:bookmarkStart w:id="6" w:name="_Toc480373994"/>
-      <w:bookmarkStart w:id="7" w:name="_Toc502843171"/>
+      <w:bookmarkStart w:id="7" w:name="_Toc508285533"/>
       <w:r>
         <w:t>Scenario</w:t>
       </w:r>
       <w:bookmarkEnd w:id="6"/>
       <w:bookmarkEnd w:id="7"/>
     </w:p>
-    <w:p/>
+    <w:p>
+      <w:pPr>
+        <w:suppressAutoHyphens/>
+      </w:pPr>
+    </w:p>
     <w:tbl>
       <w:tblPr>
         <w:tblW w:w="14575" w:type="dxa"/>
@@ -1737,12 +1820,13 @@
           <w:p>
             <w:pPr>
               <w:pStyle w:val="Heading2"/>
+              <w:suppressAutoHyphens/>
               <w:rPr>
                 <w:rFonts w:eastAsia="Calibri"/>
               </w:rPr>
             </w:pPr>
             <w:bookmarkStart w:id="8" w:name="_Toc480373995"/>
-            <w:bookmarkStart w:id="9" w:name="_Toc502843172"/>
+            <w:bookmarkStart w:id="9" w:name="_Toc508285534"/>
             <w:r>
               <w:rPr>
                 <w:rFonts w:eastAsia="Calibri"/>
@@ -1787,6 +1871,7 @@
           <w:p>
             <w:pPr>
               <w:keepNext/>
+              <w:suppressAutoHyphens/>
               <w:jc w:val="center"/>
               <w:rPr>
                 <w:rFonts w:asciiTheme="minorHAnsi" w:hAnsiTheme="minorHAnsi" w:cs="Segoe UI"/>
@@ -1818,6 +1903,7 @@
           </w:tcPr>
           <w:p>
             <w:pPr>
+              <w:suppressAutoHyphens/>
               <w:jc w:val="both"/>
             </w:pPr>
             <w:r>
@@ -1857,6 +1943,9 @@
             <w:vAlign w:val="center"/>
           </w:tcPr>
           <w:p>
+            <w:pPr>
+              <w:suppressAutoHyphens/>
+            </w:pPr>
             <w:r>
               <w:rPr>
                 <w:rFonts w:asciiTheme="minorHAnsi" w:hAnsiTheme="minorHAnsi" w:cs="Segoe UI"/>
@@ -1875,6 +1964,7 @@
           </w:tcPr>
           <w:p>
             <w:pPr>
+              <w:suppressAutoHyphens/>
               <w:rPr>
                 <w:i/>
               </w:rPr>
@@ -1906,6 +1996,7 @@
           </w:tcPr>
           <w:p>
             <w:pPr>
+              <w:suppressAutoHyphens/>
               <w:rPr>
                 <w:rFonts w:asciiTheme="minorHAnsi" w:hAnsiTheme="minorHAnsi" w:cs="Segoe UI"/>
                 <w:i/>
@@ -1934,6 +2025,7 @@
           </w:tcPr>
           <w:p>
             <w:pPr>
+              <w:suppressAutoHyphens/>
               <w:jc w:val="both"/>
             </w:pPr>
             <w:r>
@@ -1967,6 +2059,7 @@
                 <w:ilvl w:val="0"/>
                 <w:numId w:val="3"/>
               </w:numPr>
+              <w:suppressAutoHyphens/>
               <w:spacing w:after="160"/>
               <w:ind w:left="360"/>
             </w:pPr>
@@ -1981,6 +2074,7 @@
           </w:tcPr>
           <w:p>
             <w:pPr>
+              <w:suppressAutoHyphens/>
               <w:rPr>
                 <w:rFonts w:asciiTheme="minorHAnsi" w:hAnsiTheme="minorHAnsi" w:cs="Segoe UI"/>
                 <w:i/>
@@ -2040,6 +2134,7 @@
           </w:tcPr>
           <w:p>
             <w:pPr>
+              <w:suppressAutoHyphens/>
               <w:jc w:val="both"/>
             </w:pPr>
             <w:r>
@@ -2070,6 +2165,7 @@
                 <w:ilvl w:val="0"/>
                 <w:numId w:val="3"/>
               </w:numPr>
+              <w:suppressAutoHyphens/>
               <w:spacing w:after="160"/>
               <w:ind w:left="360"/>
             </w:pPr>
@@ -2107,6 +2203,7 @@
           </w:tcPr>
           <w:p>
             <w:pPr>
+              <w:suppressAutoHyphens/>
               <w:rPr>
                 <w:noProof/>
               </w:rPr>
@@ -2124,6 +2221,7 @@
           </w:tcPr>
           <w:p>
             <w:pPr>
+              <w:suppressAutoHyphens/>
               <w:jc w:val="both"/>
             </w:pPr>
             <w:r>
@@ -2139,11 +2237,13 @@
           </w:p>
           <w:p>
             <w:pPr>
+              <w:suppressAutoHyphens/>
               <w:jc w:val="both"/>
             </w:pPr>
           </w:p>
           <w:p>
             <w:pPr>
+              <w:suppressAutoHyphens/>
               <w:jc w:val="both"/>
             </w:pPr>
             <w:r>
@@ -2182,6 +2282,7 @@
                 <w:ilvl w:val="0"/>
                 <w:numId w:val="3"/>
               </w:numPr>
+              <w:suppressAutoHyphens/>
               <w:spacing w:after="160"/>
               <w:ind w:left="360"/>
             </w:pPr>
@@ -2233,6 +2334,7 @@
                 <w:ilvl w:val="0"/>
                 <w:numId w:val="3"/>
               </w:numPr>
+              <w:suppressAutoHyphens/>
               <w:spacing w:after="160"/>
               <w:ind w:left="360"/>
             </w:pPr>
@@ -2261,6 +2363,7 @@
                 <w:ilvl w:val="0"/>
                 <w:numId w:val="3"/>
               </w:numPr>
+              <w:suppressAutoHyphens/>
               <w:spacing w:after="160"/>
               <w:ind w:left="360"/>
             </w:pPr>
@@ -2281,6 +2384,7 @@
                 <w:ilvl w:val="0"/>
                 <w:numId w:val="3"/>
               </w:numPr>
+              <w:suppressAutoHyphens/>
               <w:spacing w:after="160"/>
               <w:ind w:left="360"/>
             </w:pPr>
@@ -2291,6 +2395,7 @@
           <w:p>
             <w:pPr>
               <w:pStyle w:val="ListParagraph"/>
+              <w:suppressAutoHyphens/>
               <w:spacing w:after="160"/>
               <w:ind w:left="360"/>
             </w:pPr>
@@ -2302,6 +2407,7 @@
           </w:tcPr>
           <w:p>
             <w:pPr>
+              <w:suppressAutoHyphens/>
               <w:rPr>
                 <w:noProof/>
               </w:rPr>
@@ -2359,6 +2465,7 @@
           </w:tcPr>
           <w:p>
             <w:pPr>
+              <w:suppressAutoHyphens/>
               <w:jc w:val="both"/>
             </w:pPr>
             <w:r>
@@ -2396,6 +2503,7 @@
                 <w:ilvl w:val="0"/>
                 <w:numId w:val="3"/>
               </w:numPr>
+              <w:suppressAutoHyphens/>
               <w:spacing w:after="160"/>
               <w:ind w:left="360"/>
             </w:pPr>
@@ -2416,6 +2524,7 @@
           </w:tcPr>
           <w:p>
             <w:pPr>
+              <w:suppressAutoHyphens/>
               <w:rPr>
                 <w:noProof/>
               </w:rPr>
@@ -2473,6 +2582,7 @@
           </w:tcPr>
           <w:p>
             <w:pPr>
+              <w:suppressAutoHyphens/>
               <w:jc w:val="both"/>
             </w:pPr>
             <w:r>
@@ -2512,6 +2622,7 @@
                 <w:ilvl w:val="0"/>
                 <w:numId w:val="3"/>
               </w:numPr>
+              <w:suppressAutoHyphens/>
               <w:spacing w:after="160"/>
               <w:ind w:left="360"/>
             </w:pPr>
@@ -2532,6 +2643,7 @@
           </w:tcPr>
           <w:p>
             <w:pPr>
+              <w:suppressAutoHyphens/>
               <w:rPr>
                 <w:noProof/>
               </w:rPr>
@@ -2580,8 +2692,16 @@
         </w:tc>
       </w:tr>
     </w:tbl>
-    <w:p/>
-    <w:p/>
+    <w:p>
+      <w:pPr>
+        <w:suppressAutoHyphens/>
+      </w:pPr>
+    </w:p>
+    <w:p>
+      <w:pPr>
+        <w:suppressAutoHyphens/>
+      </w:pPr>
+    </w:p>
     <w:tbl>
       <w:tblPr>
         <w:tblW w:w="14575" w:type="dxa"/>
@@ -2617,11 +2737,12 @@
           <w:p>
             <w:pPr>
               <w:pStyle w:val="Heading2"/>
+              <w:suppressAutoHyphens/>
               <w:rPr>
                 <w:rFonts w:eastAsia="Calibri"/>
               </w:rPr>
             </w:pPr>
-            <w:bookmarkStart w:id="10" w:name="_Toc502843173"/>
+            <w:bookmarkStart w:id="10" w:name="_Toc508285535"/>
             <w:r>
               <w:rPr>
                 <w:rFonts w:eastAsia="Calibri"/>
@@ -2697,6 +2818,7 @@
           <w:p>
             <w:pPr>
               <w:keepNext/>
+              <w:suppressAutoHyphens/>
               <w:jc w:val="center"/>
               <w:rPr>
                 <w:rFonts w:asciiTheme="minorHAnsi" w:hAnsiTheme="minorHAnsi" w:cs="Segoe UI"/>
@@ -2728,6 +2850,7 @@
           </w:tcPr>
           <w:p>
             <w:pPr>
+              <w:suppressAutoHyphens/>
               <w:jc w:val="both"/>
             </w:pPr>
             <w:r>
@@ -2767,6 +2890,9 @@
             <w:vAlign w:val="center"/>
           </w:tcPr>
           <w:p>
+            <w:pPr>
+              <w:suppressAutoHyphens/>
+            </w:pPr>
             <w:r>
               <w:rPr>
                 <w:rFonts w:asciiTheme="minorHAnsi" w:hAnsiTheme="minorHAnsi" w:cs="Segoe UI"/>
@@ -2785,6 +2911,7 @@
           </w:tcPr>
           <w:p>
             <w:pPr>
+              <w:suppressAutoHyphens/>
               <w:rPr>
                 <w:i/>
               </w:rPr>
@@ -2816,6 +2943,7 @@
           </w:tcPr>
           <w:p>
             <w:pPr>
+              <w:suppressAutoHyphens/>
               <w:rPr>
                 <w:rFonts w:asciiTheme="minorHAnsi" w:hAnsiTheme="minorHAnsi" w:cs="Segoe UI"/>
                 <w:i/>
@@ -2844,6 +2972,7 @@
           </w:tcPr>
           <w:p>
             <w:pPr>
+              <w:suppressAutoHyphens/>
               <w:jc w:val="both"/>
             </w:pPr>
             <w:r>
@@ -2866,6 +2995,7 @@
                 <w:ilvl w:val="0"/>
                 <w:numId w:val="3"/>
               </w:numPr>
+              <w:suppressAutoHyphens/>
               <w:spacing w:after="160"/>
               <w:ind w:left="360"/>
             </w:pPr>
@@ -2899,6 +3029,7 @@
                 <w:ilvl w:val="0"/>
                 <w:numId w:val="3"/>
               </w:numPr>
+              <w:suppressAutoHyphens/>
               <w:spacing w:after="160"/>
               <w:ind w:left="360"/>
             </w:pPr>
@@ -2913,6 +3044,7 @@
                 <w:ilvl w:val="0"/>
                 <w:numId w:val="3"/>
               </w:numPr>
+              <w:suppressAutoHyphens/>
               <w:spacing w:after="160"/>
               <w:ind w:left="360"/>
             </w:pPr>
@@ -2935,6 +3067,7 @@
                 <w:ilvl w:val="0"/>
                 <w:numId w:val="3"/>
               </w:numPr>
+              <w:suppressAutoHyphens/>
               <w:spacing w:after="160"/>
               <w:ind w:left="360"/>
             </w:pPr>
@@ -2955,6 +3088,7 @@
                 <w:ilvl w:val="0"/>
                 <w:numId w:val="3"/>
               </w:numPr>
+              <w:suppressAutoHyphens/>
               <w:spacing w:after="160"/>
               <w:ind w:left="360"/>
             </w:pPr>
@@ -2972,6 +3106,7 @@
           </w:tcPr>
           <w:p>
             <w:pPr>
+              <w:suppressAutoHyphens/>
               <w:rPr>
                 <w:rFonts w:asciiTheme="minorHAnsi" w:hAnsiTheme="minorHAnsi" w:cs="Segoe UI"/>
                 <w:i/>
@@ -3051,7 +3186,7 @@
                     </wp:anchor>
                   </w:drawing>
                 </mc:Choice>
-                <mc:Fallback xmlns:a="http://schemas.openxmlformats.org/drawingml/2006/main" xmlns:pic="http://schemas.openxmlformats.org/drawingml/2006/picture">
+                <mc:Fallback xmlns:pic="http://schemas.openxmlformats.org/drawingml/2006/picture" xmlns:a="http://schemas.openxmlformats.org/drawingml/2006/main">
                   <w:pict w14:anchorId="42725198">
                     <v:shapetype id="_x0000_t13" coordsize="21600,21600" o:spt="13" adj="16200,5400" path="m@0,l@0@1,0@1,0@2@0@2@0,21600,21600,10800xe" w14:anchorId="451CBFC4">
                       <v:stroke joinstyle="miter"/>
@@ -3173,6 +3308,7 @@
           </w:tcPr>
           <w:p>
             <w:pPr>
+              <w:suppressAutoHyphens/>
               <w:jc w:val="both"/>
             </w:pPr>
             <w:r>
@@ -3195,6 +3331,7 @@
                 <w:ilvl w:val="0"/>
                 <w:numId w:val="3"/>
               </w:numPr>
+              <w:suppressAutoHyphens/>
               <w:spacing w:after="160"/>
               <w:ind w:left="360"/>
             </w:pPr>
@@ -3238,6 +3375,7 @@
           </w:tcPr>
           <w:p>
             <w:pPr>
+              <w:suppressAutoHyphens/>
               <w:rPr>
                 <w:noProof/>
               </w:rPr>
@@ -3295,6 +3433,7 @@
           </w:tcPr>
           <w:p>
             <w:pPr>
+              <w:suppressAutoHyphens/>
               <w:jc w:val="both"/>
             </w:pPr>
             <w:r>
@@ -3340,6 +3479,7 @@
                 <w:ilvl w:val="0"/>
                 <w:numId w:val="3"/>
               </w:numPr>
+              <w:suppressAutoHyphens/>
               <w:spacing w:after="160"/>
               <w:ind w:left="360"/>
             </w:pPr>
@@ -3380,6 +3520,7 @@
           </w:tcPr>
           <w:p>
             <w:pPr>
+              <w:suppressAutoHyphens/>
               <w:rPr>
                 <w:noProof/>
               </w:rPr>
@@ -3427,6 +3568,7 @@
           </w:p>
           <w:p>
             <w:pPr>
+              <w:suppressAutoHyphens/>
               <w:rPr>
                 <w:noProof/>
               </w:rPr>
@@ -3444,6 +3586,7 @@
           </w:tcPr>
           <w:p>
             <w:pPr>
+              <w:suppressAutoHyphens/>
               <w:jc w:val="both"/>
             </w:pPr>
           </w:p>
@@ -3459,6 +3602,7 @@
                 <w:ilvl w:val="0"/>
                 <w:numId w:val="3"/>
               </w:numPr>
+              <w:suppressAutoHyphens/>
               <w:spacing w:after="160"/>
               <w:ind w:left="360"/>
             </w:pPr>
@@ -3473,6 +3617,7 @@
           </w:tcPr>
           <w:p>
             <w:pPr>
+              <w:suppressAutoHyphens/>
               <w:rPr>
                 <w:noProof/>
               </w:rPr>
@@ -3530,6 +3675,7 @@
           </w:tcPr>
           <w:p>
             <w:pPr>
+              <w:suppressAutoHyphens/>
               <w:jc w:val="both"/>
             </w:pPr>
             <w:r>
@@ -3549,6 +3695,7 @@
                 <w:ilvl w:val="0"/>
                 <w:numId w:val="3"/>
               </w:numPr>
+              <w:suppressAutoHyphens/>
               <w:spacing w:after="160"/>
               <w:ind w:left="360"/>
             </w:pPr>
@@ -3614,6 +3761,7 @@
           </w:tcPr>
           <w:p>
             <w:pPr>
+              <w:suppressAutoHyphens/>
               <w:rPr>
                 <w:noProof/>
               </w:rPr>
@@ -3671,6 +3819,7 @@
           </w:tcPr>
           <w:p>
             <w:pPr>
+              <w:suppressAutoHyphens/>
               <w:jc w:val="both"/>
             </w:pPr>
             <w:r>
@@ -3693,6 +3842,7 @@
                 <w:ilvl w:val="0"/>
                 <w:numId w:val="3"/>
               </w:numPr>
+              <w:suppressAutoHyphens/>
               <w:spacing w:after="160"/>
               <w:ind w:left="360"/>
             </w:pPr>
@@ -3713,6 +3863,7 @@
                 <w:ilvl w:val="0"/>
                 <w:numId w:val="3"/>
               </w:numPr>
+              <w:suppressAutoHyphens/>
               <w:spacing w:after="160"/>
               <w:ind w:left="360"/>
             </w:pPr>
@@ -3733,6 +3884,7 @@
           </w:tcPr>
           <w:p>
             <w:pPr>
+              <w:suppressAutoHyphens/>
               <w:rPr>
                 <w:noProof/>
               </w:rPr>
@@ -3810,7 +3962,7 @@
                     </wp:anchor>
                   </w:drawing>
                 </mc:Choice>
-                <mc:Fallback xmlns:a="http://schemas.openxmlformats.org/drawingml/2006/main" xmlns:pic="http://schemas.openxmlformats.org/drawingml/2006/picture">
+                <mc:Fallback xmlns:pic="http://schemas.openxmlformats.org/drawingml/2006/picture" xmlns:a="http://schemas.openxmlformats.org/drawingml/2006/main">
                   <w:pict w14:anchorId="514418B0">
                     <v:shapetype id="_x0000_t13" coordsize="21600,21600" o:spt="13" adj="16200,5400" path="m@0,l@0@1,0@1,0@2@0@2@0,21600,21600,10800xe" w14:anchorId="275A1436">
                       <v:stroke joinstyle="miter"/>
@@ -3892,19 +4044,41 @@
           </w:tcPr>
           <w:p>
             <w:pPr>
+              <w:suppressAutoHyphens/>
               <w:jc w:val="both"/>
             </w:pPr>
           </w:p>
-          <w:p/>
-          <w:p/>
-          <w:p/>
-          <w:p/>
-          <w:p/>
+          <w:p>
+            <w:pPr>
+              <w:suppressAutoHyphens/>
+            </w:pPr>
+          </w:p>
+          <w:p>
+            <w:pPr>
+              <w:suppressAutoHyphens/>
+            </w:pPr>
+          </w:p>
+          <w:p>
+            <w:pPr>
+              <w:suppressAutoHyphens/>
+            </w:pPr>
+          </w:p>
+          <w:p>
+            <w:pPr>
+              <w:suppressAutoHyphens/>
+            </w:pPr>
+          </w:p>
+          <w:p>
+            <w:pPr>
+              <w:suppressAutoHyphens/>
+            </w:pPr>
+          </w:p>
           <w:p>
             <w:pPr>
               <w:tabs>
                 <w:tab w:val="left" w:pos="1350"/>
               </w:tabs>
+              <w:suppressAutoHyphens/>
             </w:pPr>
             <w:r>
               <w:tab/>
@@ -3922,6 +4096,7 @@
                 <w:ilvl w:val="0"/>
                 <w:numId w:val="3"/>
               </w:numPr>
+              <w:suppressAutoHyphens/>
               <w:spacing w:after="160"/>
               <w:ind w:left="360"/>
             </w:pPr>
@@ -3936,6 +4111,7 @@
           </w:tcPr>
           <w:p>
             <w:pPr>
+              <w:suppressAutoHyphens/>
               <w:rPr>
                 <w:noProof/>
               </w:rPr>
@@ -3993,6 +4169,7 @@
           </w:tcPr>
           <w:p>
             <w:pPr>
+              <w:suppressAutoHyphens/>
               <w:jc w:val="both"/>
             </w:pPr>
             <w:r>
@@ -4021,6 +4198,7 @@
                 <w:ilvl w:val="0"/>
                 <w:numId w:val="3"/>
               </w:numPr>
+              <w:suppressAutoHyphens/>
               <w:spacing w:after="160"/>
               <w:ind w:left="360"/>
             </w:pPr>
@@ -4035,6 +4213,7 @@
           </w:tcPr>
           <w:p>
             <w:pPr>
+              <w:suppressAutoHyphens/>
               <w:rPr>
                 <w:noProof/>
               </w:rPr>
@@ -4092,6 +4271,7 @@
           </w:tcPr>
           <w:p>
             <w:pPr>
+              <w:suppressAutoHyphens/>
               <w:jc w:val="both"/>
             </w:pPr>
             <w:r>
@@ -4111,6 +4291,7 @@
                 <w:ilvl w:val="0"/>
                 <w:numId w:val="3"/>
               </w:numPr>
+              <w:suppressAutoHyphens/>
               <w:spacing w:after="160"/>
               <w:ind w:left="360"/>
             </w:pPr>
@@ -4128,6 +4309,7 @@
           </w:tcPr>
           <w:p>
             <w:pPr>
+              <w:suppressAutoHyphens/>
               <w:rPr>
                 <w:noProof/>
               </w:rPr>
@@ -4185,6 +4367,7 @@
           </w:tcPr>
           <w:p>
             <w:pPr>
+              <w:suppressAutoHyphens/>
               <w:jc w:val="both"/>
             </w:pPr>
             <w:r>
@@ -4252,6 +4435,7 @@
                 <w:ilvl w:val="0"/>
                 <w:numId w:val="3"/>
               </w:numPr>
+              <w:suppressAutoHyphens/>
               <w:spacing w:after="160"/>
               <w:ind w:left="360"/>
             </w:pPr>
@@ -4290,6 +4474,7 @@
           </w:tcPr>
           <w:p>
             <w:pPr>
+              <w:suppressAutoHyphens/>
               <w:rPr>
                 <w:noProof/>
               </w:rPr>
@@ -4347,6 +4532,7 @@
           </w:tcPr>
           <w:p>
             <w:pPr>
+              <w:suppressAutoHyphens/>
               <w:jc w:val="both"/>
             </w:pPr>
             <w:r>
@@ -4365,11 +4551,13 @@
           </w:p>
           <w:p>
             <w:pPr>
+              <w:suppressAutoHyphens/>
               <w:jc w:val="both"/>
             </w:pPr>
           </w:p>
           <w:p>
             <w:pPr>
+              <w:suppressAutoHyphens/>
               <w:jc w:val="both"/>
             </w:pPr>
           </w:p>
@@ -4385,6 +4573,7 @@
                 <w:ilvl w:val="0"/>
                 <w:numId w:val="3"/>
               </w:numPr>
+              <w:suppressAutoHyphens/>
               <w:spacing w:after="160"/>
               <w:ind w:left="360"/>
             </w:pPr>
@@ -4422,6 +4611,7 @@
                 <w:ilvl w:val="0"/>
                 <w:numId w:val="3"/>
               </w:numPr>
+              <w:suppressAutoHyphens/>
               <w:spacing w:after="160"/>
               <w:ind w:left="360"/>
             </w:pPr>
@@ -4436,6 +4626,7 @@
                 <w:ilvl w:val="0"/>
                 <w:numId w:val="3"/>
               </w:numPr>
+              <w:suppressAutoHyphens/>
               <w:spacing w:after="160"/>
               <w:ind w:left="360"/>
             </w:pPr>
@@ -4450,6 +4641,7 @@
                 <w:ilvl w:val="0"/>
                 <w:numId w:val="3"/>
               </w:numPr>
+              <w:suppressAutoHyphens/>
               <w:spacing w:after="160"/>
               <w:ind w:left="360"/>
             </w:pPr>
@@ -4488,6 +4680,7 @@
           </w:tcPr>
           <w:p>
             <w:pPr>
+              <w:suppressAutoHyphens/>
               <w:rPr>
                 <w:noProof/>
               </w:rPr>
@@ -4536,7 +4729,11 @@
         </w:tc>
       </w:tr>
     </w:tbl>
-    <w:p/>
+    <w:p>
+      <w:pPr>
+        <w:suppressAutoHyphens/>
+      </w:pPr>
+    </w:p>
     <w:tbl>
       <w:tblPr>
         <w:tblW w:w="14575" w:type="dxa"/>
@@ -4572,11 +4769,12 @@
           <w:p>
             <w:pPr>
               <w:pStyle w:val="Heading2"/>
+              <w:suppressAutoHyphens/>
               <w:rPr>
                 <w:rFonts w:eastAsia="Calibri"/>
               </w:rPr>
             </w:pPr>
-            <w:bookmarkStart w:id="11" w:name="_Toc502843174"/>
+            <w:bookmarkStart w:id="11" w:name="_Toc508285536"/>
             <w:r>
               <w:rPr>
                 <w:rFonts w:eastAsia="Calibri"/>
@@ -4626,6 +4824,7 @@
           <w:p>
             <w:pPr>
               <w:keepNext/>
+              <w:suppressAutoHyphens/>
               <w:jc w:val="center"/>
               <w:rPr>
                 <w:rFonts w:asciiTheme="minorHAnsi" w:hAnsiTheme="minorHAnsi" w:cs="Segoe UI"/>
@@ -4657,6 +4856,7 @@
           </w:tcPr>
           <w:p>
             <w:pPr>
+              <w:suppressAutoHyphens/>
               <w:jc w:val="both"/>
             </w:pPr>
             <w:r>
@@ -4674,6 +4874,7 @@
           </w:p>
           <w:p>
             <w:pPr>
+              <w:suppressAutoHyphens/>
               <w:jc w:val="both"/>
             </w:pPr>
             <w:r>
@@ -4697,6 +4898,9 @@
             <w:vAlign w:val="center"/>
           </w:tcPr>
           <w:p>
+            <w:pPr>
+              <w:suppressAutoHyphens/>
+            </w:pPr>
             <w:r>
               <w:rPr>
                 <w:rFonts w:asciiTheme="minorHAnsi" w:hAnsiTheme="minorHAnsi" w:cs="Segoe UI"/>
@@ -4715,6 +4919,7 @@
           </w:tcPr>
           <w:p>
             <w:pPr>
+              <w:suppressAutoHyphens/>
               <w:rPr>
                 <w:i/>
               </w:rPr>
@@ -4746,6 +4951,7 @@
           </w:tcPr>
           <w:p>
             <w:pPr>
+              <w:suppressAutoHyphens/>
               <w:rPr>
                 <w:rFonts w:asciiTheme="minorHAnsi" w:hAnsiTheme="minorHAnsi" w:cs="Segoe UI"/>
                 <w:i/>
@@ -4774,6 +4980,7 @@
           </w:tcPr>
           <w:p>
             <w:pPr>
+              <w:suppressAutoHyphens/>
               <w:jc w:val="both"/>
             </w:pPr>
             <w:r>
@@ -4795,6 +5002,7 @@
                 <w:ilvl w:val="0"/>
                 <w:numId w:val="3"/>
               </w:numPr>
+              <w:suppressAutoHyphens/>
               <w:spacing w:after="160"/>
               <w:ind w:left="360"/>
             </w:pPr>
@@ -4809,6 +5017,7 @@
           </w:tcPr>
           <w:p>
             <w:pPr>
+              <w:suppressAutoHyphens/>
               <w:rPr>
                 <w:rFonts w:asciiTheme="minorHAnsi" w:hAnsiTheme="minorHAnsi" w:cs="Segoe UI"/>
                 <w:i/>
@@ -4868,6 +5077,7 @@
           </w:tcPr>
           <w:p>
             <w:pPr>
+              <w:suppressAutoHyphens/>
               <w:jc w:val="both"/>
             </w:pPr>
           </w:p>
@@ -4883,6 +5093,7 @@
                 <w:ilvl w:val="0"/>
                 <w:numId w:val="3"/>
               </w:numPr>
+              <w:suppressAutoHyphens/>
               <w:spacing w:after="160"/>
               <w:ind w:left="360"/>
             </w:pPr>
@@ -4897,6 +5108,7 @@
           </w:tcPr>
           <w:p>
             <w:pPr>
+              <w:suppressAutoHyphens/>
               <w:rPr>
                 <w:noProof/>
               </w:rPr>
@@ -4954,6 +5166,7 @@
           </w:tcPr>
           <w:p>
             <w:pPr>
+              <w:suppressAutoHyphens/>
               <w:jc w:val="both"/>
             </w:pPr>
             <w:r>
@@ -4984,6 +5197,7 @@
                 <w:ilvl w:val="0"/>
                 <w:numId w:val="3"/>
               </w:numPr>
+              <w:suppressAutoHyphens/>
               <w:spacing w:after="160"/>
               <w:ind w:left="360"/>
             </w:pPr>
@@ -5001,6 +5215,7 @@
           </w:tcPr>
           <w:p>
             <w:pPr>
+              <w:suppressAutoHyphens/>
               <w:rPr>
                 <w:noProof/>
               </w:rPr>
@@ -5052,6 +5267,7 @@
     <w:p>
       <w:pPr>
         <w:pStyle w:val="Heading2"/>
+        <w:suppressAutoHyphens/>
       </w:pPr>
     </w:p>
     <w:tbl>
@@ -5089,11 +5305,12 @@
           <w:p>
             <w:pPr>
               <w:pStyle w:val="Heading2"/>
+              <w:suppressAutoHyphens/>
               <w:rPr>
                 <w:rFonts w:eastAsia="Calibri"/>
               </w:rPr>
             </w:pPr>
-            <w:bookmarkStart w:id="12" w:name="_Toc502843175"/>
+            <w:bookmarkStart w:id="12" w:name="_Toc508285537"/>
             <w:r>
               <w:rPr>
                 <w:rFonts w:eastAsia="Calibri"/>
@@ -5185,6 +5402,7 @@
           <w:p>
             <w:pPr>
               <w:keepNext/>
+              <w:suppressAutoHyphens/>
               <w:jc w:val="center"/>
               <w:rPr>
                 <w:rFonts w:asciiTheme="minorHAnsi" w:hAnsiTheme="minorHAnsi" w:cs="Segoe UI"/>
@@ -5216,6 +5434,7 @@
           </w:tcPr>
           <w:p>
             <w:pPr>
+              <w:suppressAutoHyphens/>
               <w:jc w:val="both"/>
             </w:pPr>
             <w:r>
@@ -5236,6 +5455,7 @@
           </w:p>
           <w:p>
             <w:pPr>
+              <w:suppressAutoHyphens/>
               <w:jc w:val="both"/>
             </w:pPr>
             <w:r>
@@ -5259,6 +5479,9 @@
             <w:vAlign w:val="center"/>
           </w:tcPr>
           <w:p>
+            <w:pPr>
+              <w:suppressAutoHyphens/>
+            </w:pPr>
             <w:r>
               <w:rPr>
                 <w:rFonts w:asciiTheme="minorHAnsi" w:hAnsiTheme="minorHAnsi" w:cs="Segoe UI"/>
@@ -5277,6 +5500,7 @@
           </w:tcPr>
           <w:p>
             <w:pPr>
+              <w:suppressAutoHyphens/>
               <w:rPr>
                 <w:i/>
               </w:rPr>
@@ -5308,6 +5532,7 @@
           </w:tcPr>
           <w:p>
             <w:pPr>
+              <w:suppressAutoHyphens/>
               <w:rPr>
                 <w:rFonts w:asciiTheme="minorHAnsi" w:hAnsiTheme="minorHAnsi" w:cs="Segoe UI"/>
                 <w:i/>
@@ -5336,6 +5561,7 @@
           </w:tcPr>
           <w:p>
             <w:pPr>
+              <w:suppressAutoHyphens/>
               <w:jc w:val="both"/>
             </w:pPr>
             <w:r>
@@ -5373,6 +5599,7 @@
                 <w:ilvl w:val="0"/>
                 <w:numId w:val="3"/>
               </w:numPr>
+              <w:suppressAutoHyphens/>
               <w:spacing w:after="160"/>
               <w:ind w:left="360"/>
             </w:pPr>
@@ -5393,6 +5620,7 @@
           </w:tcPr>
           <w:p>
             <w:pPr>
+              <w:suppressAutoHyphens/>
               <w:rPr>
                 <w:rFonts w:asciiTheme="minorHAnsi" w:hAnsiTheme="minorHAnsi" w:cs="Segoe UI"/>
                 <w:i/>
@@ -5452,6 +5680,7 @@
           </w:tcPr>
           <w:p>
             <w:pPr>
+              <w:suppressAutoHyphens/>
               <w:jc w:val="both"/>
             </w:pPr>
           </w:p>
@@ -5467,6 +5696,7 @@
                 <w:ilvl w:val="0"/>
                 <w:numId w:val="3"/>
               </w:numPr>
+              <w:suppressAutoHyphens/>
               <w:spacing w:after="160"/>
               <w:ind w:left="360"/>
             </w:pPr>
@@ -5481,6 +5711,7 @@
           </w:tcPr>
           <w:p>
             <w:pPr>
+              <w:suppressAutoHyphens/>
               <w:rPr>
                 <w:noProof/>
               </w:rPr>
@@ -5538,6 +5769,7 @@
           </w:tcPr>
           <w:p>
             <w:pPr>
+              <w:suppressAutoHyphens/>
               <w:jc w:val="both"/>
             </w:pPr>
             <w:r>
@@ -5566,6 +5798,7 @@
                 <w:ilvl w:val="0"/>
                 <w:numId w:val="3"/>
               </w:numPr>
+              <w:suppressAutoHyphens/>
               <w:spacing w:after="160"/>
               <w:ind w:left="360"/>
             </w:pPr>
@@ -5583,6 +5816,7 @@
           </w:tcPr>
           <w:p>
             <w:pPr>
+              <w:suppressAutoHyphens/>
               <w:rPr>
                 <w:noProof/>
               </w:rPr>
@@ -5640,6 +5874,7 @@
           </w:tcPr>
           <w:p>
             <w:pPr>
+              <w:suppressAutoHyphens/>
               <w:jc w:val="both"/>
             </w:pPr>
             <w:r>
@@ -5668,6 +5903,7 @@
                 <w:ilvl w:val="0"/>
                 <w:numId w:val="3"/>
               </w:numPr>
+              <w:suppressAutoHyphens/>
               <w:spacing w:after="160"/>
               <w:ind w:left="360"/>
             </w:pPr>
@@ -5697,6 +5933,7 @@
           </w:tcPr>
           <w:p>
             <w:pPr>
+              <w:suppressAutoHyphens/>
               <w:jc w:val="center"/>
               <w:rPr>
                 <w:noProof/>
@@ -5755,6 +5992,7 @@
           </w:tcPr>
           <w:p>
             <w:pPr>
+              <w:suppressAutoHyphens/>
               <w:jc w:val="both"/>
             </w:pPr>
             <w:r>
@@ -5789,6 +6027,7 @@
                 <w:ilvl w:val="0"/>
                 <w:numId w:val="3"/>
               </w:numPr>
+              <w:suppressAutoHyphens/>
               <w:spacing w:after="160"/>
             </w:pPr>
             <w:r>
@@ -6057,6 +6296,7 @@
           </w:tcPr>
           <w:p>
             <w:pPr>
+              <w:suppressAutoHyphens/>
               <w:jc w:val="center"/>
               <w:rPr>
                 <w:noProof/>
@@ -6115,6 +6355,7 @@
           </w:tcPr>
           <w:p>
             <w:pPr>
+              <w:suppressAutoHyphens/>
               <w:jc w:val="both"/>
             </w:pPr>
             <w:r>
@@ -6134,6 +6375,7 @@
                 <w:ilvl w:val="0"/>
                 <w:numId w:val="3"/>
               </w:numPr>
+              <w:suppressAutoHyphens/>
               <w:spacing w:after="160"/>
             </w:pPr>
             <w:r>
@@ -6153,6 +6395,7 @@
           </w:tcPr>
           <w:p>
             <w:pPr>
+              <w:suppressAutoHyphens/>
               <w:jc w:val="center"/>
               <w:rPr>
                 <w:noProof/>
@@ -6211,6 +6454,7 @@
           </w:tcPr>
           <w:p>
             <w:pPr>
+              <w:suppressAutoHyphens/>
               <w:jc w:val="both"/>
             </w:pPr>
             <w:r>
@@ -6234,6 +6478,7 @@
           </w:p>
           <w:p>
             <w:pPr>
+              <w:suppressAutoHyphens/>
               <w:jc w:val="both"/>
             </w:pPr>
             <w:r>
@@ -6264,6 +6509,7 @@
                 <w:ilvl w:val="0"/>
                 <w:numId w:val="3"/>
               </w:numPr>
+              <w:suppressAutoHyphens/>
               <w:spacing w:after="160"/>
             </w:pPr>
             <w:r>
@@ -6277,6 +6523,7 @@
           </w:tcPr>
           <w:p>
             <w:pPr>
+              <w:suppressAutoHyphens/>
               <w:jc w:val="center"/>
               <w:rPr>
                 <w:noProof/>
@@ -6335,6 +6582,7 @@
           </w:tcPr>
           <w:p>
             <w:pPr>
+              <w:suppressAutoHyphens/>
               <w:jc w:val="both"/>
             </w:pPr>
             <w:r>
@@ -6500,6 +6748,7 @@
                 <w:ilvl w:val="0"/>
                 <w:numId w:val="3"/>
               </w:numPr>
+              <w:suppressAutoHyphens/>
               <w:spacing w:after="160"/>
             </w:pPr>
             <w:r>
@@ -6573,7 +6822,7 @@
                     </wp:anchor>
                   </w:drawing>
                 </mc:Choice>
-                <mc:Fallback xmlns:a="http://schemas.openxmlformats.org/drawingml/2006/main" xmlns:pic="http://schemas.openxmlformats.org/drawingml/2006/picture">
+                <mc:Fallback xmlns:pic="http://schemas.openxmlformats.org/drawingml/2006/picture" xmlns:a="http://schemas.openxmlformats.org/drawingml/2006/main">
                   <w:pict w14:anchorId="438F0C5A">
                     <v:shape id="Arrow: Right 33" style="position:absolute;margin-left:183.6pt;margin-top:193.45pt;width:53.25pt;height:10.5pt;z-index:251660288;visibility:visible;mso-wrap-style:square;mso-height-percent:0;mso-wrap-distance-left:9pt;mso-wrap-distance-top:0;mso-wrap-distance-right:9pt;mso-wrap-distance-bottom:0;mso-position-horizontal:absolute;mso-position-horizontal-relative:text;mso-position-vertical:absolute;mso-position-vertical-relative:text;mso-height-percent:0;mso-height-relative:margin;v-text-anchor:middle" o:spid="_x0000_s1026" fillcolor="#c00000" stroked="f" strokeweight="2pt" type="#_x0000_t13" adj="19470" o:gfxdata="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" w14:anchorId="792C3D6F"/>
                   </w:pict>
@@ -6654,6 +6903,7 @@
           </w:tcPr>
           <w:p>
             <w:pPr>
+              <w:suppressAutoHyphens/>
               <w:jc w:val="center"/>
               <w:rPr>
                 <w:noProof/>
@@ -6702,6 +6952,7 @@
           </w:p>
           <w:p>
             <w:pPr>
+              <w:suppressAutoHyphens/>
               <w:jc w:val="center"/>
               <w:rPr>
                 <w:noProof/>
@@ -6761,6 +7012,7 @@
           </w:tcPr>
           <w:p>
             <w:pPr>
+              <w:suppressAutoHyphens/>
               <w:jc w:val="both"/>
             </w:pPr>
             <w:r>
@@ -6795,6 +7047,7 @@
                 <w:ilvl w:val="0"/>
                 <w:numId w:val="3"/>
               </w:numPr>
+              <w:suppressAutoHyphens/>
               <w:spacing w:after="160"/>
               <w:rPr>
                 <w:noProof/>
@@ -6811,6 +7064,7 @@
           </w:tcPr>
           <w:p>
             <w:pPr>
+              <w:suppressAutoHyphens/>
               <w:jc w:val="center"/>
               <w:rPr>
                 <w:noProof/>
@@ -6886,7 +7140,7 @@
                     </wp:anchor>
                   </w:drawing>
                 </mc:Choice>
-                <mc:Fallback xmlns:a="http://schemas.openxmlformats.org/drawingml/2006/main" xmlns:pic="http://schemas.openxmlformats.org/drawingml/2006/picture">
+                <mc:Fallback xmlns:pic="http://schemas.openxmlformats.org/drawingml/2006/picture" xmlns:a="http://schemas.openxmlformats.org/drawingml/2006/main">
                   <w:pict w14:anchorId="757249BB">
                     <v:shape id="Arrow: Right 39" style="position:absolute;margin-left:42.6pt;margin-top:93.1pt;width:42pt;height:15pt;rotation:1602875fd;z-index:251663360;visibility:visible;mso-wrap-style:square;mso-height-percent:0;mso-wrap-distance-left:9pt;mso-wrap-distance-top:0;mso-wrap-distance-right:9pt;mso-wrap-distance-bottom:0;mso-position-horizontal:absolute;mso-position-horizontal-relative:text;mso-position-vertical:absolute;mso-position-vertical-relative:text;mso-height-percent:0;mso-height-relative:margin;v-text-anchor:middle" o:spid="_x0000_s1026" fillcolor="#c00000" stroked="f" strokeweight="2pt" type="#_x0000_t13" adj="17743" o:gfxdata="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" w14:anchorId="2DEFC325"/>
                   </w:pict>
@@ -6946,6 +7200,7 @@
           </w:tcPr>
           <w:p>
             <w:pPr>
+              <w:suppressAutoHyphens/>
               <w:jc w:val="both"/>
             </w:pPr>
             <w:r>
@@ -6974,6 +7229,7 @@
                 <w:ilvl w:val="0"/>
                 <w:numId w:val="3"/>
               </w:numPr>
+              <w:suppressAutoHyphens/>
               <w:spacing w:after="160"/>
             </w:pPr>
             <w:r>
@@ -7051,7 +7307,7 @@
                     </wp:anchor>
                   </w:drawing>
                 </mc:Choice>
-                <mc:Fallback xmlns:a="http://schemas.openxmlformats.org/drawingml/2006/main" xmlns:pic="http://schemas.openxmlformats.org/drawingml/2006/picture">
+                <mc:Fallback xmlns:pic="http://schemas.openxmlformats.org/drawingml/2006/picture" xmlns:a="http://schemas.openxmlformats.org/drawingml/2006/main">
                   <w:pict w14:anchorId="779029B5">
                     <v:shapetype id="_x0000_t67" coordsize="21600,21600" o:spt="67" adj="16200,5400" path="m0@0l@1@0@1,0@2,0@2@0,21600@0,10800,21600xe" w14:anchorId="6E9538FC">
                       <v:stroke joinstyle="miter"/>
@@ -7187,6 +7443,7 @@
           </w:tcPr>
           <w:p>
             <w:pPr>
+              <w:suppressAutoHyphens/>
               <w:jc w:val="center"/>
               <w:rPr>
                 <w:noProof/>
@@ -7245,6 +7502,7 @@
           </w:tcPr>
           <w:p>
             <w:pPr>
+              <w:suppressAutoHyphens/>
               <w:jc w:val="both"/>
             </w:pPr>
             <w:r>
@@ -7299,6 +7557,7 @@
                 <w:ilvl w:val="0"/>
                 <w:numId w:val="3"/>
               </w:numPr>
+              <w:suppressAutoHyphens/>
               <w:spacing w:after="160"/>
             </w:pPr>
             <w:r>
@@ -7315,6 +7574,7 @@
           </w:tcPr>
           <w:p>
             <w:pPr>
+              <w:suppressAutoHyphens/>
               <w:jc w:val="center"/>
               <w:rPr>
                 <w:noProof/>
@@ -7373,6 +7633,7 @@
           </w:tcPr>
           <w:p>
             <w:pPr>
+              <w:suppressAutoHyphens/>
               <w:jc w:val="both"/>
             </w:pPr>
           </w:p>
@@ -7388,6 +7649,7 @@
                 <w:ilvl w:val="0"/>
                 <w:numId w:val="3"/>
               </w:numPr>
+              <w:suppressAutoHyphens/>
               <w:spacing w:after="160"/>
             </w:pPr>
             <w:r>
@@ -7410,6 +7672,7 @@
           </w:tcPr>
           <w:p>
             <w:pPr>
+              <w:suppressAutoHyphens/>
               <w:jc w:val="center"/>
               <w:rPr>
                 <w:noProof/>
@@ -7468,6 +7731,7 @@
           </w:tcPr>
           <w:p>
             <w:pPr>
+              <w:suppressAutoHyphens/>
               <w:jc w:val="both"/>
             </w:pPr>
             <w:r>
@@ -7492,6 +7756,7 @@
                 <w:ilvl w:val="0"/>
                 <w:numId w:val="3"/>
               </w:numPr>
+              <w:suppressAutoHyphens/>
               <w:spacing w:after="160"/>
             </w:pPr>
             <w:r>
@@ -7505,6 +7770,7 @@
           </w:tcPr>
           <w:p>
             <w:pPr>
+              <w:suppressAutoHyphens/>
               <w:jc w:val="center"/>
               <w:rPr>
                 <w:noProof/>
@@ -7563,6 +7829,7 @@
           </w:tcPr>
           <w:p>
             <w:pPr>
+              <w:suppressAutoHyphens/>
               <w:jc w:val="both"/>
             </w:pPr>
             <w:r>
@@ -7594,6 +7861,7 @@
                 <w:ilvl w:val="0"/>
                 <w:numId w:val="3"/>
               </w:numPr>
+              <w:suppressAutoHyphens/>
               <w:spacing w:after="160"/>
             </w:pPr>
             <w:r>
@@ -7663,7 +7931,7 @@
                     </wp:anchor>
                   </w:drawing>
                 </mc:Choice>
-                <mc:Fallback xmlns:a="http://schemas.openxmlformats.org/drawingml/2006/main" xmlns:pic="http://schemas.openxmlformats.org/drawingml/2006/picture">
+                <mc:Fallback xmlns:pic="http://schemas.openxmlformats.org/drawingml/2006/picture" xmlns:a="http://schemas.openxmlformats.org/drawingml/2006/main">
                   <w:pict w14:anchorId="75FA8253">
                     <v:shape id="Arrow: Right 37" style="position:absolute;margin-left:152.1pt;margin-top:328.45pt;width:79.5pt;height:15pt;z-index:251661312;visibility:visible;mso-wrap-style:square;mso-wrap-distance-left:9pt;mso-wrap-distance-top:0;mso-wrap-distance-right:9pt;mso-wrap-distance-bottom:0;mso-position-horizontal:absolute;mso-position-horizontal-relative:text;mso-position-vertical:absolute;mso-position-vertical-relative:text;v-text-anchor:middle" o:spid="_x0000_s1026" fillcolor="#c00000" stroked="f" strokeweight="2pt" type="#_x0000_t13" adj="19562" o:gfxdata="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" w14:anchorId="05969203"/>
                   </w:pict>
@@ -7681,6 +7949,7 @@
                 <w:ilvl w:val="0"/>
                 <w:numId w:val="3"/>
               </w:numPr>
+              <w:suppressAutoHyphens/>
               <w:spacing w:after="160"/>
             </w:pPr>
             <w:r>
@@ -7697,6 +7966,7 @@
                 <w:ilvl w:val="0"/>
                 <w:numId w:val="3"/>
               </w:numPr>
+              <w:suppressAutoHyphens/>
               <w:spacing w:after="160"/>
             </w:pPr>
             <w:r>
@@ -7713,6 +7983,7 @@
           </w:tcPr>
           <w:p>
             <w:pPr>
+              <w:suppressAutoHyphens/>
               <w:jc w:val="center"/>
               <w:rPr>
                 <w:noProof/>
@@ -7766,14 +8037,19 @@
     <w:p>
       <w:pPr>
         <w:pStyle w:val="Heading2"/>
+        <w:suppressAutoHyphens/>
       </w:pPr>
     </w:p>
     <w:p>
       <w:pPr>
         <w:pStyle w:val="Heading2"/>
+        <w:suppressAutoHyphens/>
       </w:pPr>
     </w:p>
     <w:p>
+      <w:pPr>
+        <w:suppressAutoHyphens/>
+      </w:pPr>
       <w:bookmarkStart w:id="13" w:name="_Toc482189158"/>
       <w:r>
         <w:rPr>
@@ -7787,7 +8063,11 @@
       </w:r>
       <w:bookmarkEnd w:id="13"/>
     </w:p>
-    <w:p/>
+    <w:p>
+      <w:pPr>
+        <w:suppressAutoHyphens/>
+      </w:pPr>
+    </w:p>
     <w:sectPr>
       <w:headerReference w:type="even" r:id="rId47"/>
       <w:headerReference w:type="default" r:id="rId48"/>
@@ -14589,15 +14869,6 @@
 </file>
 
 <file path=customXml/item1.xml><?xml version="1.0" encoding="utf-8"?>
-<?mso-contentType ?>
-<FormTemplates xmlns="http://schemas.microsoft.com/sharepoint/v3/contenttype/forms">
-  <Display>DocumentLibraryForm</Display>
-  <Edit>DocumentLibraryForm</Edit>
-  <New>DocumentLibraryForm</New>
-</FormTemplates>
-</file>
-
-<file path=customXml/item2.xml><?xml version="1.0" encoding="utf-8"?>
 <ct:contentTypeSchema xmlns:ct="http://schemas.microsoft.com/office/2006/metadata/contentType" xmlns:ma="http://schemas.microsoft.com/office/2006/metadata/properties/metaAttributes" ct:_="" ma:_="" ma:contentTypeName="Document" ma:contentTypeID="0x0101004B2F71A2ABB28A42BB5BE5FA89F2FCE6" ma:contentTypeVersion="2" ma:contentTypeDescription="Create a new document." ma:contentTypeScope="" ma:versionID="64b86f094e109f6b0c7f3eb1deb81ddd">
   <xsd:schema xmlns:xsd="http://www.w3.org/2001/XMLSchema" xmlns:xs="http://www.w3.org/2001/XMLSchema" xmlns:p="http://schemas.microsoft.com/office/2006/metadata/properties" xmlns:ns2="1ca6c23c-3b9b-4c6b-a28d-95fd8f2434d5" targetNamespace="http://schemas.microsoft.com/office/2006/metadata/properties" ma:root="true" ma:fieldsID="42c55fd1e40c57dbe6a17d9a194ef370" ns2:_="">
     <xsd:import namespace="1ca6c23c-3b9b-4c6b-a28d-95fd8f2434d5"/>
@@ -14729,6 +15000,15 @@
 </ct:contentTypeSchema>
 </file>
 
+<file path=customXml/item2.xml><?xml version="1.0" encoding="utf-8"?>
+<?mso-contentType ?>
+<FormTemplates xmlns="http://schemas.microsoft.com/sharepoint/v3/contenttype/forms">
+  <Display>DocumentLibraryForm</Display>
+  <Edit>DocumentLibraryForm</Edit>
+  <New>DocumentLibraryForm</New>
+</FormTemplates>
+</file>
+
 <file path=customXml/item3.xml><?xml version="1.0" encoding="utf-8"?>
 <p:properties xmlns:p="http://schemas.microsoft.com/office/2006/metadata/properties" xmlns:xsi="http://www.w3.org/2001/XMLSchema-instance" xmlns:pc="http://schemas.microsoft.com/office/infopath/2007/PartnerControls">
   <documentManagement/>
@@ -14740,14 +15020,6 @@
 </file>
 
 <file path=customXml/itemProps1.xml><?xml version="1.0" encoding="utf-8"?>
-<ds:datastoreItem xmlns:ds="http://schemas.openxmlformats.org/officeDocument/2006/customXml" ds:itemID="{FE36CB63-EE3E-44DF-ADF5-991E5A9D447C}">
-  <ds:schemaRefs>
-    <ds:schemaRef ds:uri="http://schemas.microsoft.com/sharepoint/v3/contenttype/forms"/>
-  </ds:schemaRefs>
-</ds:datastoreItem>
-</file>
-
-<file path=customXml/itemProps2.xml><?xml version="1.0" encoding="utf-8"?>
 <ds:datastoreItem xmlns:ds="http://schemas.openxmlformats.org/officeDocument/2006/customXml" ds:itemID="{212EF50E-CD34-4051-8ACD-2A17169DCBA2}">
   <ds:schemaRefs>
     <ds:schemaRef ds:uri="http://schemas.microsoft.com/office/2006/metadata/contentType"/>
@@ -14761,6 +15033,14 @@
     <ds:schemaRef ds:uri="http://purl.org/dc/elements/1.1/"/>
     <ds:schemaRef ds:uri="http://purl.org/dc/terms/"/>
     <ds:schemaRef ds:uri="http://schemas.microsoft.com/internal/obd"/>
+  </ds:schemaRefs>
+</ds:datastoreItem>
+</file>
+
+<file path=customXml/itemProps2.xml><?xml version="1.0" encoding="utf-8"?>
+<ds:datastoreItem xmlns:ds="http://schemas.openxmlformats.org/officeDocument/2006/customXml" ds:itemID="{FE36CB63-EE3E-44DF-ADF5-991E5A9D447C}">
+  <ds:schemaRefs>
+    <ds:schemaRef ds:uri="http://schemas.microsoft.com/sharepoint/v3/contenttype/forms"/>
   </ds:schemaRefs>
 </ds:datastoreItem>
 </file>
@@ -14782,7 +15062,7 @@
 </file>
 
 <file path=customXml/itemProps4.xml><?xml version="1.0" encoding="utf-8"?>
-<ds:datastoreItem xmlns:ds="http://schemas.openxmlformats.org/officeDocument/2006/customXml" ds:itemID="{13D6401E-C094-4D54-8949-2BFDBD8BDCEA}">
+<ds:datastoreItem xmlns:ds="http://schemas.openxmlformats.org/officeDocument/2006/customXml" ds:itemID="{966EF741-737B-4C9A-B296-64A0D6D77551}">
   <ds:schemaRefs>
     <ds:schemaRef ds:uri="http://schemas.openxmlformats.org/officeDocument/2006/bibliography"/>
   </ds:schemaRefs>

</xml_diff>